<commit_message>
Fix the parsing of list items in docx
</commit_message>
<xml_diff>
--- a/tests/sample2.docx
+++ b/tests/sample2.docx
@@ -4,6 +4,8 @@
   <w:body>
     <w:p>
       <w:pPr>
+        <w:snapToGrid w:val="0"/>
+        <w:spacing w:after="0" w:line="240" w:lineRule="auto"/>
         <w:rPr>
           <w:rFonts w:ascii="Times New Roman" w:hAnsi="Times New Roman" w:cs="Times New Roman"/>
         </w:rPr>
@@ -49,6 +51,8 @@
     </w:p>
     <w:p>
       <w:pPr>
+        <w:snapToGrid w:val="0"/>
+        <w:spacing w:after="0" w:line="240" w:lineRule="auto"/>
         <w:rPr>
           <w:rFonts w:ascii="Times New Roman" w:hAnsi="Times New Roman" w:cs="Times New Roman"/>
         </w:rPr>
@@ -62,6 +66,8 @@
     </w:p>
     <w:p>
       <w:pPr>
+        <w:snapToGrid w:val="0"/>
+        <w:spacing w:after="0" w:line="240" w:lineRule="auto"/>
         <w:rPr>
           <w:rFonts w:ascii="Times New Roman" w:hAnsi="Times New Roman" w:cs="Times New Roman"/>
         </w:rPr>
@@ -75,6 +81,8 @@
     </w:p>
     <w:p>
       <w:pPr>
+        <w:snapToGrid w:val="0"/>
+        <w:spacing w:after="0" w:line="240" w:lineRule="auto"/>
         <w:rPr>
           <w:rFonts w:ascii="Times New Roman" w:hAnsi="Times New Roman" w:cs="Times New Roman"/>
         </w:rPr>
@@ -88,13 +96,17 @@
     </w:p>
     <w:p>
       <w:pPr>
-        <w:rPr>
-          <w:rFonts w:ascii="Times New Roman" w:hAnsi="Times New Roman" w:cs="Times New Roman"/>
-        </w:rPr>
-      </w:pPr>
-    </w:p>
-    <w:p>
-      <w:pPr>
+        <w:snapToGrid w:val="0"/>
+        <w:spacing w:after="0" w:line="240" w:lineRule="auto"/>
+        <w:rPr>
+          <w:rFonts w:ascii="Times New Roman" w:hAnsi="Times New Roman" w:cs="Times New Roman"/>
+        </w:rPr>
+      </w:pPr>
+    </w:p>
+    <w:p>
+      <w:pPr>
+        <w:snapToGrid w:val="0"/>
+        <w:spacing w:after="0" w:line="240" w:lineRule="auto"/>
         <w:rPr>
           <w:rFonts w:ascii="Times New Roman" w:hAnsi="Times New Roman" w:cs="Times New Roman"/>
         </w:rPr>
@@ -108,6 +120,8 @@
     </w:p>
     <w:p>
       <w:pPr>
+        <w:snapToGrid w:val="0"/>
+        <w:spacing w:after="0" w:line="240" w:lineRule="auto"/>
         <w:rPr>
           <w:rFonts w:ascii="Times New Roman" w:hAnsi="Times New Roman" w:cs="Times New Roman"/>
         </w:rPr>
@@ -121,6 +135,8 @@
     </w:p>
     <w:p>
       <w:pPr>
+        <w:snapToGrid w:val="0"/>
+        <w:spacing w:after="0" w:line="240" w:lineRule="auto"/>
         <w:rPr>
           <w:rFonts w:ascii="Times New Roman" w:hAnsi="Times New Roman" w:cs="Times New Roman"/>
         </w:rPr>
@@ -134,6 +150,8 @@
     </w:p>
     <w:p>
       <w:pPr>
+        <w:snapToGrid w:val="0"/>
+        <w:spacing w:after="0" w:line="240" w:lineRule="auto"/>
         <w:rPr>
           <w:rFonts w:ascii="Times New Roman" w:hAnsi="Times New Roman" w:cs="Times New Roman"/>
         </w:rPr>
@@ -147,6 +165,8 @@
     </w:p>
     <w:p>
       <w:pPr>
+        <w:snapToGrid w:val="0"/>
+        <w:spacing w:after="0" w:line="240" w:lineRule="auto"/>
         <w:rPr>
           <w:rFonts w:ascii="Times New Roman" w:hAnsi="Times New Roman" w:cs="Times New Roman"/>
         </w:rPr>
@@ -160,6 +180,8 @@
     </w:p>
     <w:p>
       <w:pPr>
+        <w:snapToGrid w:val="0"/>
+        <w:spacing w:after="0" w:line="240" w:lineRule="auto"/>
         <w:rPr>
           <w:rFonts w:ascii="Times New Roman" w:hAnsi="Times New Roman" w:cs="Times New Roman"/>
         </w:rPr>
@@ -178,6 +200,7 @@
         </w:rPr>
         <w:t xml:space="preserve">: </w:t>
       </w:r>
+      <w:commentRangeStart w:id="1"/>
       <w:r>
         <w:rPr>
           <w:rFonts w:ascii="Times New Roman" w:hAnsi="Times New Roman" w:cs="Times New Roman"/>
@@ -185,9 +208,18 @@
         </w:rPr>
         <w:t>unknown</w:t>
       </w:r>
-    </w:p>
-    <w:p>
-      <w:pPr>
+      <w:commentRangeEnd w:id="1"/>
+      <w:r>
+        <w:rPr>
+          <w:rStyle w:val="a9"/>
+        </w:rPr>
+        <w:commentReference w:id="1"/>
+      </w:r>
+    </w:p>
+    <w:p>
+      <w:pPr>
+        <w:snapToGrid w:val="0"/>
+        <w:spacing w:after="0" w:line="240" w:lineRule="auto"/>
         <w:rPr>
           <w:rFonts w:ascii="Times New Roman" w:hAnsi="Times New Roman" w:cs="Times New Roman"/>
         </w:rPr>
@@ -201,6 +233,8 @@
     </w:p>
     <w:p>
       <w:pPr>
+        <w:snapToGrid w:val="0"/>
+        <w:spacing w:after="0" w:line="240" w:lineRule="auto"/>
         <w:rPr>
           <w:rFonts w:ascii="Times New Roman" w:hAnsi="Times New Roman" w:cs="Times New Roman"/>
         </w:rPr>
@@ -214,13 +248,17 @@
     </w:p>
     <w:p>
       <w:pPr>
-        <w:rPr>
-          <w:rFonts w:ascii="Times New Roman" w:hAnsi="Times New Roman" w:cs="Times New Roman"/>
-        </w:rPr>
-      </w:pPr>
-    </w:p>
-    <w:p>
-      <w:pPr>
+        <w:snapToGrid w:val="0"/>
+        <w:spacing w:after="0" w:line="240" w:lineRule="auto"/>
+        <w:rPr>
+          <w:rFonts w:ascii="Times New Roman" w:hAnsi="Times New Roman" w:cs="Times New Roman"/>
+        </w:rPr>
+      </w:pPr>
+    </w:p>
+    <w:p>
+      <w:pPr>
+        <w:snapToGrid w:val="0"/>
+        <w:spacing w:after="0" w:line="240" w:lineRule="auto"/>
         <w:rPr>
           <w:rFonts w:ascii="Times New Roman" w:hAnsi="Times New Roman" w:cs="Times New Roman"/>
         </w:rPr>
@@ -234,6 +272,8 @@
     </w:p>
     <w:p>
       <w:pPr>
+        <w:snapToGrid w:val="0"/>
+        <w:spacing w:after="0" w:line="240" w:lineRule="auto"/>
         <w:rPr>
           <w:rFonts w:ascii="Times New Roman" w:hAnsi="Times New Roman" w:cs="Times New Roman"/>
         </w:rPr>
@@ -247,6 +287,8 @@
     </w:p>
     <w:p>
       <w:pPr>
+        <w:snapToGrid w:val="0"/>
+        <w:spacing w:after="0" w:line="240" w:lineRule="auto"/>
         <w:rPr>
           <w:rFonts w:ascii="Times New Roman" w:hAnsi="Times New Roman" w:cs="Times New Roman"/>
         </w:rPr>
@@ -260,6 +302,8 @@
     </w:p>
     <w:p>
       <w:pPr>
+        <w:snapToGrid w:val="0"/>
+        <w:spacing w:after="0" w:line="240" w:lineRule="auto"/>
         <w:rPr>
           <w:rFonts w:ascii="Times New Roman" w:hAnsi="Times New Roman" w:cs="Times New Roman"/>
         </w:rPr>
@@ -273,6 +317,8 @@
     </w:p>
     <w:p>
       <w:pPr>
+        <w:snapToGrid w:val="0"/>
+        <w:spacing w:after="0" w:line="240" w:lineRule="auto"/>
         <w:rPr>
           <w:rFonts w:ascii="Times New Roman" w:hAnsi="Times New Roman" w:cs="Times New Roman"/>
         </w:rPr>
@@ -286,6 +332,8 @@
     </w:p>
     <w:p>
       <w:pPr>
+        <w:snapToGrid w:val="0"/>
+        <w:spacing w:after="0" w:line="240" w:lineRule="auto"/>
         <w:rPr>
           <w:rFonts w:ascii="Times New Roman" w:hAnsi="Times New Roman" w:cs="Times New Roman"/>
         </w:rPr>
@@ -299,13 +347,17 @@
     </w:p>
     <w:p>
       <w:pPr>
-        <w:rPr>
-          <w:rFonts w:ascii="Times New Roman" w:hAnsi="Times New Roman" w:cs="Times New Roman"/>
-        </w:rPr>
-      </w:pPr>
-    </w:p>
-    <w:p>
-      <w:pPr>
+        <w:snapToGrid w:val="0"/>
+        <w:spacing w:after="0" w:line="240" w:lineRule="auto"/>
+        <w:rPr>
+          <w:rFonts w:ascii="Times New Roman" w:hAnsi="Times New Roman" w:cs="Times New Roman"/>
+        </w:rPr>
+      </w:pPr>
+    </w:p>
+    <w:p>
+      <w:pPr>
+        <w:snapToGrid w:val="0"/>
+        <w:spacing w:after="0" w:line="240" w:lineRule="auto"/>
         <w:rPr>
           <w:rFonts w:ascii="Times New Roman" w:hAnsi="Times New Roman" w:cs="Times New Roman"/>
         </w:rPr>
@@ -319,6 +371,8 @@
     </w:p>
     <w:p>
       <w:pPr>
+        <w:snapToGrid w:val="0"/>
+        <w:spacing w:after="0" w:line="240" w:lineRule="auto"/>
         <w:rPr>
           <w:rFonts w:ascii="Times New Roman" w:hAnsi="Times New Roman" w:cs="Times New Roman"/>
         </w:rPr>
@@ -332,6 +386,8 @@
     </w:p>
     <w:p>
       <w:pPr>
+        <w:snapToGrid w:val="0"/>
+        <w:spacing w:after="0" w:line="240" w:lineRule="auto"/>
         <w:rPr>
           <w:rFonts w:ascii="Times New Roman" w:hAnsi="Times New Roman" w:cs="Times New Roman"/>
         </w:rPr>
@@ -345,6 +401,8 @@
     </w:p>
     <w:p>
       <w:pPr>
+        <w:snapToGrid w:val="0"/>
+        <w:spacing w:after="0" w:line="240" w:lineRule="auto"/>
         <w:rPr>
           <w:rFonts w:ascii="Times New Roman" w:hAnsi="Times New Roman" w:cs="Times New Roman"/>
         </w:rPr>
@@ -358,13 +416,17 @@
     </w:p>
     <w:p>
       <w:pPr>
-        <w:rPr>
-          <w:rFonts w:ascii="Times New Roman" w:hAnsi="Times New Roman" w:cs="Times New Roman"/>
-        </w:rPr>
-      </w:pPr>
-    </w:p>
-    <w:p>
-      <w:pPr>
+        <w:snapToGrid w:val="0"/>
+        <w:spacing w:after="0" w:line="240" w:lineRule="auto"/>
+        <w:rPr>
+          <w:rFonts w:ascii="Times New Roman" w:hAnsi="Times New Roman" w:cs="Times New Roman"/>
+        </w:rPr>
+      </w:pPr>
+    </w:p>
+    <w:p>
+      <w:pPr>
+        <w:snapToGrid w:val="0"/>
+        <w:spacing w:after="0" w:line="240" w:lineRule="auto"/>
         <w:rPr>
           <w:rFonts w:ascii="Times New Roman" w:hAnsi="Times New Roman" w:cs="Times New Roman"/>
         </w:rPr>
@@ -378,6 +440,8 @@
     </w:p>
     <w:p>
       <w:pPr>
+        <w:snapToGrid w:val="0"/>
+        <w:spacing w:after="0" w:line="240" w:lineRule="auto"/>
         <w:rPr>
           <w:rFonts w:ascii="Times New Roman" w:hAnsi="Times New Roman" w:cs="Times New Roman"/>
         </w:rPr>
@@ -399,6 +463,8 @@
     </w:p>
     <w:p>
       <w:pPr>
+        <w:snapToGrid w:val="0"/>
+        <w:spacing w:after="0" w:line="240" w:lineRule="auto"/>
         <w:rPr>
           <w:rFonts w:ascii="Times New Roman" w:hAnsi="Times New Roman" w:cs="Times New Roman"/>
         </w:rPr>
@@ -412,13 +478,275 @@
     </w:p>
     <w:p>
       <w:pPr>
-        <w:rPr>
-          <w:rFonts w:ascii="Times New Roman" w:hAnsi="Times New Roman" w:cs="Times New Roman"/>
-        </w:rPr>
-      </w:pPr>
-    </w:p>
-    <w:p>
-      <w:pPr>
+        <w:snapToGrid w:val="0"/>
+        <w:spacing w:after="0" w:line="240" w:lineRule="auto"/>
+        <w:rPr>
+          <w:rFonts w:ascii="Times New Roman" w:hAnsi="Times New Roman" w:cs="Times New Roman"/>
+        </w:rPr>
+      </w:pPr>
+    </w:p>
+    <w:p>
+      <w:pPr>
+        <w:snapToGrid w:val="0"/>
+        <w:spacing w:after="0" w:line="240" w:lineRule="auto"/>
+        <w:rPr>
+          <w:rFonts w:ascii="Times New Roman" w:hAnsi="Times New Roman" w:cs="Times New Roman"/>
+        </w:rPr>
+      </w:pPr>
+      <w:r>
+        <w:rPr>
+          <w:rFonts w:ascii="Times New Roman" w:hAnsi="Times New Roman" w:cs="Times New Roman"/>
+        </w:rPr>
+        <w:t>Test: TOEFL</w:t>
+      </w:r>
+    </w:p>
+    <w:p>
+      <w:pPr>
+        <w:snapToGrid w:val="0"/>
+        <w:spacing w:after="0" w:line="240" w:lineRule="auto"/>
+        <w:rPr>
+          <w:rFonts w:ascii="Times New Roman" w:hAnsi="Times New Roman" w:cs="Times New Roman"/>
+        </w:rPr>
+      </w:pPr>
+      <w:r>
+        <w:rPr>
+          <w:rFonts w:ascii="Times New Roman" w:hAnsi="Times New Roman" w:cs="Times New Roman"/>
+        </w:rPr>
+        <w:t>Score: xxx (L/S/R/W)</w:t>
+      </w:r>
+    </w:p>
+    <w:p>
+      <w:pPr>
+        <w:snapToGrid w:val="0"/>
+        <w:spacing w:after="0" w:line="240" w:lineRule="auto"/>
+        <w:rPr>
+          <w:rFonts w:ascii="Times New Roman" w:hAnsi="Times New Roman" w:cs="Times New Roman"/>
+        </w:rPr>
+      </w:pPr>
+      <w:r>
+        <w:rPr>
+          <w:rFonts w:ascii="Times New Roman" w:hAnsi="Times New Roman" w:cs="Times New Roman"/>
+        </w:rPr>
+        <w:t xml:space="preserve">Test Date: 2023-06 </w:t>
+      </w:r>
+    </w:p>
+    <w:p>
+      <w:pPr>
+        <w:snapToGrid w:val="0"/>
+        <w:spacing w:after="0" w:line="240" w:lineRule="auto"/>
+        <w:rPr>
+          <w:rFonts w:ascii="Times New Roman" w:hAnsi="Times New Roman" w:cs="Times New Roman"/>
+        </w:rPr>
+      </w:pPr>
+    </w:p>
+    <w:p>
+      <w:pPr>
+        <w:snapToGrid w:val="0"/>
+        <w:spacing w:after="0" w:line="240" w:lineRule="auto"/>
+        <w:rPr>
+          <w:rFonts w:ascii="Times New Roman" w:hAnsi="Times New Roman" w:cs="Times New Roman"/>
+        </w:rPr>
+      </w:pPr>
+    </w:p>
+    <w:p>
+      <w:pPr>
+        <w:snapToGrid w:val="0"/>
+        <w:spacing w:after="0" w:line="240" w:lineRule="auto"/>
+        <w:rPr>
+          <w:rFonts w:ascii="Times New Roman" w:hAnsi="Times New Roman" w:cs="Times New Roman"/>
+        </w:rPr>
+      </w:pPr>
+      <w:r>
+        <w:rPr>
+          <w:rFonts w:ascii="Times New Roman" w:hAnsi="Times New Roman" w:cs="Times New Roman"/>
+        </w:rPr>
+        <w:t># Work Experience</w:t>
+      </w:r>
+    </w:p>
+    <w:p>
+      <w:pPr>
+        <w:snapToGrid w:val="0"/>
+        <w:spacing w:after="0" w:line="240" w:lineRule="auto"/>
+        <w:rPr>
+          <w:rFonts w:ascii="Times New Roman" w:hAnsi="Times New Roman" w:cs="Times New Roman"/>
+        </w:rPr>
+      </w:pPr>
+    </w:p>
+    <w:p>
+      <w:pPr>
+        <w:snapToGrid w:val="0"/>
+        <w:spacing w:after="0" w:line="240" w:lineRule="auto"/>
+        <w:rPr>
+          <w:rFonts w:ascii="Times New Roman" w:hAnsi="Times New Roman" w:cs="Times New Roman"/>
+        </w:rPr>
+      </w:pPr>
+      <w:r>
+        <w:rPr>
+          <w:rFonts w:ascii="Times New Roman" w:hAnsi="Times New Roman" w:cs="Times New Roman"/>
+        </w:rPr>
+        <w:t>role: Distinguished Engineer</w:t>
+      </w:r>
+    </w:p>
+    <w:p>
+      <w:pPr>
+        <w:snapToGrid w:val="0"/>
+        <w:spacing w:after="0" w:line="240" w:lineRule="auto"/>
+        <w:rPr>
+          <w:rFonts w:ascii="Times New Roman" w:hAnsi="Times New Roman" w:cs="Times New Roman"/>
+        </w:rPr>
+      </w:pPr>
+      <w:r>
+        <w:rPr>
+          <w:rFonts w:ascii="Times New Roman" w:hAnsi="Times New Roman" w:cs="Times New Roman"/>
+        </w:rPr>
+        <w:t>org: Microsoft, Inc.</w:t>
+      </w:r>
+    </w:p>
+    <w:p>
+      <w:pPr>
+        <w:snapToGrid w:val="0"/>
+        <w:spacing w:after="0" w:line="240" w:lineRule="auto"/>
+        <w:rPr>
+          <w:rFonts w:ascii="Times New Roman" w:hAnsi="Times New Roman" w:cs="Times New Roman"/>
+        </w:rPr>
+      </w:pPr>
+      <w:r>
+        <w:rPr>
+          <w:rFonts w:ascii="Times New Roman" w:hAnsi="Times New Roman" w:cs="Times New Roman"/>
+        </w:rPr>
+        <w:t>loc: San Francisco, California</w:t>
+      </w:r>
+    </w:p>
+    <w:p>
+      <w:pPr>
+        <w:snapToGrid w:val="0"/>
+        <w:spacing w:after="0" w:line="240" w:lineRule="auto"/>
+        <w:rPr>
+          <w:rFonts w:ascii="Times New Roman" w:hAnsi="Times New Roman" w:cs="Times New Roman"/>
+        </w:rPr>
+      </w:pPr>
+      <w:r>
+        <w:rPr>
+          <w:rFonts w:ascii="Times New Roman" w:hAnsi="Times New Roman" w:cs="Times New Roman"/>
+        </w:rPr>
+        <w:t>start date: 2020-11-12</w:t>
+      </w:r>
+    </w:p>
+    <w:p>
+      <w:pPr>
+        <w:snapToGrid w:val="0"/>
+        <w:spacing w:after="0" w:line="240" w:lineRule="auto"/>
+        <w:rPr>
+          <w:rFonts w:ascii="Times New Roman" w:hAnsi="Times New Roman" w:cs="Times New Roman"/>
+        </w:rPr>
+      </w:pPr>
+      <w:r>
+        <w:rPr>
+          <w:rFonts w:ascii="Times New Roman" w:hAnsi="Times New Roman" w:cs="Times New Roman"/>
+        </w:rPr>
+        <w:t>end date: Present</w:t>
+      </w:r>
+    </w:p>
+    <w:p>
+      <w:pPr>
+        <w:pStyle w:val="ae"/>
+        <w:numPr>
+          <w:ilvl w:val="0"/>
+          <w:numId w:val="1"/>
+        </w:numPr>
+        <w:snapToGrid w:val="0"/>
+        <w:spacing w:after="0" w:line="240" w:lineRule="auto"/>
+        <w:contextualSpacing w:val="0"/>
+        <w:rPr>
+          <w:rFonts w:ascii="Times New Roman" w:hAnsi="Times New Roman" w:cs="Times New Roman"/>
+        </w:rPr>
+      </w:pPr>
+      <w:r>
+        <w:rPr>
+          <w:rFonts w:ascii="Times New Roman" w:hAnsi="Times New Roman" w:cs="Times New Roman"/>
+        </w:rPr>
+        <w:t>Leads the development of the company’s Python strategy and roadmap, ensuring that Microsoft remains competitive in the rapidly growing Python ecosystem.</w:t>
+      </w:r>
+    </w:p>
+    <w:p>
+      <w:pPr>
+        <w:pStyle w:val="ae"/>
+        <w:numPr>
+          <w:ilvl w:val="0"/>
+          <w:numId w:val="1"/>
+        </w:numPr>
+        <w:snapToGrid w:val="0"/>
+        <w:spacing w:after="0" w:line="240" w:lineRule="auto"/>
+        <w:contextualSpacing w:val="0"/>
+        <w:rPr>
+          <w:rFonts w:ascii="Times New Roman" w:hAnsi="Times New Roman" w:cs="Times New Roman"/>
+        </w:rPr>
+      </w:pPr>
+      <w:r>
+        <w:rPr>
+          <w:rFonts w:ascii="Times New Roman" w:hAnsi="Times New Roman" w:cs="Times New Roman"/>
+        </w:rPr>
+        <w:t>Collaborates with various teams across the company to drive the adoption and innovation of Python-related technologies, including machine learning, data science, and Azure cloud services.</w:t>
+      </w:r>
+    </w:p>
+    <w:p>
+      <w:pPr>
+        <w:snapToGrid w:val="0"/>
+        <w:spacing w:after="0" w:line="240" w:lineRule="auto"/>
+        <w:rPr>
+          <w:rFonts w:ascii="Times New Roman" w:hAnsi="Times New Roman" w:cs="Times New Roman"/>
+        </w:rPr>
+      </w:pPr>
+    </w:p>
+    <w:p>
+      <w:pPr>
+        <w:snapToGrid w:val="0"/>
+        <w:spacing w:after="0" w:line="240" w:lineRule="auto"/>
+        <w:rPr>
+          <w:rFonts w:ascii="Times New Roman" w:hAnsi="Times New Roman" w:cs="Times New Roman"/>
+        </w:rPr>
+      </w:pPr>
+      <w:r>
+        <w:rPr>
+          <w:rFonts w:ascii="Times New Roman" w:hAnsi="Times New Roman" w:cs="Times New Roman"/>
+        </w:rPr>
+        <w:t>role: Senior Staff Software Engineer</w:t>
+      </w:r>
+    </w:p>
+    <w:p>
+      <w:pPr>
+        <w:snapToGrid w:val="0"/>
+        <w:spacing w:after="0" w:line="240" w:lineRule="auto"/>
+        <w:rPr>
+          <w:rFonts w:ascii="Times New Roman" w:hAnsi="Times New Roman" w:cs="Times New Roman"/>
+        </w:rPr>
+      </w:pPr>
+      <w:r>
+        <w:rPr>
+          <w:rFonts w:ascii="Times New Roman" w:hAnsi="Times New Roman" w:cs="Times New Roman"/>
+        </w:rPr>
+        <w:t>org: Google LLC</w:t>
+      </w:r>
+    </w:p>
+    <w:p>
+      <w:pPr>
+        <w:snapToGrid w:val="0"/>
+        <w:spacing w:after="0" w:line="240" w:lineRule="auto"/>
+        <w:rPr>
+          <w:rFonts w:ascii="Times New Roman" w:hAnsi="Times New Roman" w:cs="Times New Roman"/>
+        </w:rPr>
+      </w:pPr>
+      <w:r>
+        <w:rPr>
+          <w:rFonts w:ascii="Times New Roman" w:hAnsi="Times New Roman" w:cs="Times New Roman"/>
+        </w:rPr>
+        <w:t xml:space="preserve">loc: Palo Alto, California </w:t>
+      </w:r>
+    </w:p>
+    <w:p>
+      <w:pPr>
+        <w:snapToGrid w:val="0"/>
+        <w:spacing w:after="0" w:line="240" w:lineRule="auto"/>
         <w:rPr>
           <w:rFonts w:ascii="Times New Roman" w:hAnsi="Times New Roman" w:cs="Times New Roman"/>
         </w:rPr>
@@ -428,233 +756,13 @@
           <w:rFonts w:ascii="Times New Roman" w:hAnsi="Times New Roman" w:cs="Times New Roman"/>
         </w:rPr>
         <w:lastRenderedPageBreak/>
-        <w:t>Test: TOEFL</w:t>
-      </w:r>
-    </w:p>
-    <w:p>
-      <w:pPr>
-        <w:rPr>
-          <w:rFonts w:ascii="Times New Roman" w:hAnsi="Times New Roman" w:cs="Times New Roman"/>
-        </w:rPr>
-      </w:pPr>
-      <w:r>
-        <w:rPr>
-          <w:rFonts w:ascii="Times New Roman" w:hAnsi="Times New Roman" w:cs="Times New Roman"/>
-        </w:rPr>
-        <w:t>Score: xxx (L/S/R/W)</w:t>
-      </w:r>
-    </w:p>
-    <w:p>
-      <w:pPr>
-        <w:rPr>
-          <w:rFonts w:ascii="Times New Roman" w:hAnsi="Times New Roman" w:cs="Times New Roman"/>
-        </w:rPr>
-      </w:pPr>
-      <w:r>
-        <w:rPr>
-          <w:rFonts w:ascii="Times New Roman" w:hAnsi="Times New Roman" w:cs="Times New Roman"/>
-        </w:rPr>
-        <w:t xml:space="preserve">Test Date: 2023-06 </w:t>
-      </w:r>
-    </w:p>
-    <w:p>
-      <w:pPr>
-        <w:rPr>
-          <w:rFonts w:ascii="Times New Roman" w:hAnsi="Times New Roman" w:cs="Times New Roman"/>
-        </w:rPr>
-      </w:pPr>
-    </w:p>
-    <w:p>
-      <w:pPr>
-        <w:rPr>
-          <w:rFonts w:ascii="Times New Roman" w:hAnsi="Times New Roman" w:cs="Times New Roman"/>
-        </w:rPr>
-      </w:pPr>
-    </w:p>
-    <w:p>
-      <w:pPr>
-        <w:rPr>
-          <w:rFonts w:ascii="Times New Roman" w:hAnsi="Times New Roman" w:cs="Times New Roman"/>
-        </w:rPr>
-      </w:pPr>
-      <w:r>
-        <w:rPr>
-          <w:rFonts w:ascii="Times New Roman" w:hAnsi="Times New Roman" w:cs="Times New Roman"/>
-        </w:rPr>
-        <w:t># Work Experience</w:t>
-      </w:r>
-    </w:p>
-    <w:p>
-      <w:pPr>
-        <w:rPr>
-          <w:rFonts w:ascii="Times New Roman" w:hAnsi="Times New Roman" w:cs="Times New Roman"/>
-        </w:rPr>
-      </w:pPr>
-    </w:p>
-    <w:p>
-      <w:pPr>
-        <w:rPr>
-          <w:rFonts w:ascii="Times New Roman" w:hAnsi="Times New Roman" w:cs="Times New Roman"/>
-        </w:rPr>
-      </w:pPr>
-      <w:r>
-        <w:rPr>
-          <w:rFonts w:ascii="Times New Roman" w:hAnsi="Times New Roman" w:cs="Times New Roman"/>
-        </w:rPr>
-        <w:t>role: Distinguished Engineer</w:t>
-      </w:r>
-    </w:p>
-    <w:p>
-      <w:pPr>
-        <w:rPr>
-          <w:rFonts w:ascii="Times New Roman" w:hAnsi="Times New Roman" w:cs="Times New Roman"/>
-        </w:rPr>
-      </w:pPr>
-      <w:r>
-        <w:rPr>
-          <w:rFonts w:ascii="Times New Roman" w:hAnsi="Times New Roman" w:cs="Times New Roman"/>
-        </w:rPr>
-        <w:t>org: Microsoft, Inc.</w:t>
-      </w:r>
-    </w:p>
-    <w:p>
-      <w:pPr>
-        <w:rPr>
-          <w:rFonts w:ascii="Times New Roman" w:hAnsi="Times New Roman" w:cs="Times New Roman"/>
-        </w:rPr>
-      </w:pPr>
-      <w:r>
-        <w:rPr>
-          <w:rFonts w:ascii="Times New Roman" w:hAnsi="Times New Roman" w:cs="Times New Roman"/>
-        </w:rPr>
-        <w:t>loc: San Francisco, California</w:t>
-      </w:r>
-    </w:p>
-    <w:p>
-      <w:pPr>
-        <w:rPr>
-          <w:rFonts w:ascii="Times New Roman" w:hAnsi="Times New Roman" w:cs="Times New Roman"/>
-        </w:rPr>
-      </w:pPr>
-      <w:r>
-        <w:rPr>
-          <w:rFonts w:ascii="Times New Roman" w:hAnsi="Times New Roman" w:cs="Times New Roman"/>
-        </w:rPr>
-        <w:t>start date: 2020-11-12</w:t>
-      </w:r>
-    </w:p>
-    <w:p>
-      <w:pPr>
-        <w:rPr>
-          <w:rFonts w:ascii="Times New Roman" w:hAnsi="Times New Roman" w:cs="Times New Roman"/>
-        </w:rPr>
-      </w:pPr>
-      <w:r>
-        <w:rPr>
-          <w:rFonts w:ascii="Times New Roman" w:hAnsi="Times New Roman" w:cs="Times New Roman"/>
-        </w:rPr>
-        <w:t>end date: Present</w:t>
-      </w:r>
-    </w:p>
-    <w:p>
-      <w:pPr>
-        <w:rPr>
-          <w:rFonts w:ascii="Times New Roman" w:hAnsi="Times New Roman" w:cs="Times New Roman"/>
-        </w:rPr>
-      </w:pPr>
-      <w:r>
-        <w:rPr>
-          <w:rFonts w:ascii="Times New Roman" w:hAnsi="Times New Roman" w:cs="Times New Roman"/>
-        </w:rPr>
-        <w:t>- Leads the development of the company</w:t>
-      </w:r>
-      <w:r>
-        <w:rPr>
-          <w:rFonts w:ascii="Times New Roman" w:hAnsi="Times New Roman" w:cs="Times New Roman"/>
-        </w:rPr>
-        <w:t>’</w:t>
-      </w:r>
-      <w:r>
-        <w:rPr>
-          <w:rFonts w:ascii="Times New Roman" w:hAnsi="Times New Roman" w:cs="Times New Roman"/>
-        </w:rPr>
-        <w:t>s Python strategy and roadmap, ensuring that Microsoft remains competitive in the rapidly growing Python ecosystem.</w:t>
-      </w:r>
-    </w:p>
-    <w:p>
-      <w:pPr>
-        <w:rPr>
-          <w:rFonts w:ascii="Times New Roman" w:hAnsi="Times New Roman" w:cs="Times New Roman"/>
-        </w:rPr>
-      </w:pPr>
-      <w:r>
-        <w:rPr>
-          <w:rFonts w:ascii="Times New Roman" w:hAnsi="Times New Roman" w:cs="Times New Roman"/>
-        </w:rPr>
-        <w:t>- Collaborates with various teams across the company to drive the adoption and innovation of Python-related technologies, including machine learning, data science, and Azure cloud services.</w:t>
-      </w:r>
-    </w:p>
-    <w:p>
-      <w:pPr>
-        <w:rPr>
-          <w:rFonts w:ascii="Times New Roman" w:hAnsi="Times New Roman" w:cs="Times New Roman"/>
-        </w:rPr>
-      </w:pPr>
-    </w:p>
-    <w:p>
-      <w:pPr>
-        <w:rPr>
-          <w:rFonts w:ascii="Times New Roman" w:hAnsi="Times New Roman" w:cs="Times New Roman"/>
-        </w:rPr>
-      </w:pPr>
-      <w:r>
-        <w:rPr>
-          <w:rFonts w:ascii="Times New Roman" w:hAnsi="Times New Roman" w:cs="Times New Roman"/>
-        </w:rPr>
-        <w:t>role: Senior Staff Software Engineer</w:t>
-      </w:r>
-    </w:p>
-    <w:p>
-      <w:pPr>
-        <w:rPr>
-          <w:rFonts w:ascii="Times New Roman" w:hAnsi="Times New Roman" w:cs="Times New Roman"/>
-        </w:rPr>
-      </w:pPr>
-      <w:r>
-        <w:rPr>
-          <w:rFonts w:ascii="Times New Roman" w:hAnsi="Times New Roman" w:cs="Times New Roman"/>
-        </w:rPr>
-        <w:t>org: Google LLC</w:t>
-      </w:r>
-    </w:p>
-    <w:p>
-      <w:pPr>
-        <w:rPr>
-          <w:rFonts w:ascii="Times New Roman" w:hAnsi="Times New Roman" w:cs="Times New Roman"/>
-        </w:rPr>
-      </w:pPr>
-      <w:r>
-        <w:rPr>
-          <w:rFonts w:ascii="Times New Roman" w:hAnsi="Times New Roman" w:cs="Times New Roman"/>
-        </w:rPr>
-        <w:t xml:space="preserve">loc: Palo Alto, California </w:t>
-      </w:r>
-    </w:p>
-    <w:p>
-      <w:pPr>
-        <w:rPr>
-          <w:rFonts w:ascii="Times New Roman" w:hAnsi="Times New Roman" w:cs="Times New Roman"/>
-        </w:rPr>
-      </w:pPr>
-      <w:r>
-        <w:rPr>
-          <w:rFonts w:ascii="Times New Roman" w:hAnsi="Times New Roman" w:cs="Times New Roman"/>
-        </w:rPr>
         <w:t>hours per week: 1</w:t>
       </w:r>
     </w:p>
     <w:p>
       <w:pPr>
+        <w:snapToGrid w:val="0"/>
+        <w:spacing w:after="0" w:line="240" w:lineRule="auto"/>
         <w:rPr>
           <w:rFonts w:ascii="Times New Roman" w:hAnsi="Times New Roman" w:cs="Times New Roman"/>
         </w:rPr>
@@ -668,6 +776,8 @@
     </w:p>
     <w:p>
       <w:pPr>
+        <w:snapToGrid w:val="0"/>
+        <w:spacing w:after="0" w:line="240" w:lineRule="auto"/>
         <w:rPr>
           <w:rFonts w:ascii="Times New Roman" w:hAnsi="Times New Roman" w:cs="Times New Roman"/>
         </w:rPr>
@@ -681,15 +791,23 @@
     </w:p>
     <w:p>
       <w:pPr>
-        <w:rPr>
-          <w:rFonts w:ascii="Times New Roman" w:hAnsi="Times New Roman" w:cs="Times New Roman"/>
-        </w:rPr>
-      </w:pPr>
-      <w:r>
-        <w:rPr>
-          <w:rFonts w:ascii="Times New Roman" w:hAnsi="Times New Roman" w:cs="Times New Roman"/>
-        </w:rPr>
-        <w:t xml:space="preserve">- This is </w:t>
+        <w:pStyle w:val="ae"/>
+        <w:numPr>
+          <w:ilvl w:val="0"/>
+          <w:numId w:val="2"/>
+        </w:numPr>
+        <w:snapToGrid w:val="0"/>
+        <w:spacing w:after="0" w:line="240" w:lineRule="auto"/>
+        <w:contextualSpacing w:val="0"/>
+        <w:rPr>
+          <w:rFonts w:ascii="Times New Roman" w:hAnsi="Times New Roman" w:cs="Times New Roman"/>
+        </w:rPr>
+      </w:pPr>
+      <w:r>
+        <w:rPr>
+          <w:rFonts w:ascii="Times New Roman" w:hAnsi="Times New Roman" w:cs="Times New Roman"/>
+        </w:rPr>
+        <w:t xml:space="preserve">This is </w:t>
       </w:r>
       <w:r>
         <w:rPr>
@@ -738,15 +856,23 @@
     </w:p>
     <w:p>
       <w:pPr>
-        <w:rPr>
-          <w:rFonts w:ascii="Times New Roman" w:hAnsi="Times New Roman" w:cs="Times New Roman"/>
-        </w:rPr>
-      </w:pPr>
-      <w:r>
-        <w:rPr>
-          <w:rFonts w:ascii="Times New Roman" w:hAnsi="Times New Roman" w:cs="Times New Roman"/>
-        </w:rPr>
-        <w:t xml:space="preserve">- You can nest </w:t>
+        <w:pStyle w:val="ae"/>
+        <w:numPr>
+          <w:ilvl w:val="0"/>
+          <w:numId w:val="2"/>
+        </w:numPr>
+        <w:snapToGrid w:val="0"/>
+        <w:spacing w:after="0" w:line="240" w:lineRule="auto"/>
+        <w:contextualSpacing w:val="0"/>
+        <w:rPr>
+          <w:rFonts w:ascii="Times New Roman" w:hAnsi="Times New Roman" w:cs="Times New Roman"/>
+        </w:rPr>
+      </w:pPr>
+      <w:r>
+        <w:rPr>
+          <w:rFonts w:ascii="Times New Roman" w:hAnsi="Times New Roman" w:cs="Times New Roman"/>
+        </w:rPr>
+        <w:t xml:space="preserve">You can nest </w:t>
       </w:r>
       <w:r>
         <w:rPr>
@@ -796,7 +922,7 @@
         </w:rPr>
         <w:t xml:space="preserve">. You can also embed links, </w:t>
       </w:r>
-      <w:hyperlink r:id="rId11" w:history="1">
+      <w:hyperlink r:id="rId12" w:history="1">
         <w:r>
           <w:rPr>
             <w:rStyle w:val="a7"/>
@@ -808,17 +934,25 @@
     </w:p>
     <w:p>
       <w:pPr>
-        <w:rPr>
-          <w:rFonts w:ascii="Times New Roman" w:hAnsi="Times New Roman" w:cs="Times New Roman"/>
-        </w:rPr>
-      </w:pPr>
-      <w:r>
-        <w:rPr>
-          <w:rFonts w:ascii="Times New Roman" w:hAnsi="Times New Roman" w:cs="Times New Roman"/>
-        </w:rPr>
-        <w:t xml:space="preserve">- Two consecutive </w:t>
-      </w:r>
-      <w:hyperlink r:id="rId12" w:history="1">
+        <w:pStyle w:val="ae"/>
+        <w:numPr>
+          <w:ilvl w:val="0"/>
+          <w:numId w:val="2"/>
+        </w:numPr>
+        <w:snapToGrid w:val="0"/>
+        <w:spacing w:after="0" w:line="240" w:lineRule="auto"/>
+        <w:contextualSpacing w:val="0"/>
+        <w:rPr>
+          <w:rFonts w:ascii="Times New Roman" w:hAnsi="Times New Roman" w:cs="Times New Roman"/>
+        </w:rPr>
+      </w:pPr>
+      <w:r>
+        <w:rPr>
+          <w:rFonts w:ascii="Times New Roman" w:hAnsi="Times New Roman" w:cs="Times New Roman"/>
+        </w:rPr>
+        <w:t xml:space="preserve">Two consecutive </w:t>
+      </w:r>
+      <w:hyperlink r:id="rId13" w:history="1">
         <w:r>
           <w:rPr>
             <w:rStyle w:val="a7"/>
@@ -833,7 +967,7 @@
         </w:rPr>
         <w:t xml:space="preserve"> will be converted to an </w:t>
       </w:r>
-      <w:hyperlink r:id="rId13" w:history="1">
+      <w:hyperlink r:id="rId14" w:history="1">
         <w:r>
           <w:rPr>
             <w:rStyle w:val="a7"/>
@@ -848,19 +982,7 @@
         <w:rPr>
           <w:rFonts w:ascii="Times New Roman" w:hAnsi="Times New Roman" w:cs="Times New Roman"/>
         </w:rPr>
-        <w:t xml:space="preserve"> (</w:t>
-      </w:r>
-      <w:r>
-        <w:rPr>
-          <w:rFonts w:ascii="Times New Roman" w:hAnsi="Times New Roman" w:cs="Times New Roman"/>
-        </w:rPr>
-        <w:t>–</w:t>
-      </w:r>
-      <w:r>
-        <w:rPr>
-          <w:rFonts w:ascii="Times New Roman" w:hAnsi="Times New Roman" w:cs="Times New Roman"/>
-        </w:rPr>
-        <w:t xml:space="preserve">); and three, to </w:t>
+        <w:t xml:space="preserve"> (–); and three, to </w:t>
       </w:r>
       <w:r>
         <w:rPr>
@@ -874,7 +996,7 @@
         </w:rPr>
         <w:t xml:space="preserve">n </w:t>
       </w:r>
-      <w:hyperlink r:id="rId14" w:history="1">
+      <w:hyperlink r:id="rId15" w:history="1">
         <w:proofErr w:type="spellStart"/>
         <w:r>
           <w:rPr>
@@ -912,24 +1034,22 @@
         <w:rPr>
           <w:rFonts w:ascii="Times New Roman" w:hAnsi="Times New Roman" w:cs="Times New Roman"/>
         </w:rPr>
-        <w:t>—</w:t>
-      </w:r>
-      <w:r>
-        <w:rPr>
-          <w:rFonts w:ascii="Times New Roman" w:hAnsi="Times New Roman" w:cs="Times New Roman"/>
-        </w:rPr>
-        <w:t>).</w:t>
-      </w:r>
-    </w:p>
-    <w:p>
-      <w:pPr>
-        <w:rPr>
-          <w:rFonts w:ascii="Times New Roman" w:hAnsi="Times New Roman" w:cs="Times New Roman"/>
-        </w:rPr>
-      </w:pPr>
-    </w:p>
-    <w:p>
-      <w:pPr>
+        <w:t>—).</w:t>
+      </w:r>
+    </w:p>
+    <w:p>
+      <w:pPr>
+        <w:snapToGrid w:val="0"/>
+        <w:spacing w:after="0" w:line="240" w:lineRule="auto"/>
+        <w:rPr>
+          <w:rFonts w:ascii="Times New Roman" w:hAnsi="Times New Roman" w:cs="Times New Roman"/>
+        </w:rPr>
+      </w:pPr>
+    </w:p>
+    <w:p>
+      <w:pPr>
+        <w:snapToGrid w:val="0"/>
+        <w:spacing w:after="0" w:line="240" w:lineRule="auto"/>
         <w:rPr>
           <w:rFonts w:ascii="Times New Roman" w:hAnsi="Times New Roman" w:cs="Times New Roman"/>
         </w:rPr>
@@ -943,13 +1063,17 @@
     </w:p>
     <w:p>
       <w:pPr>
-        <w:rPr>
-          <w:rFonts w:ascii="Times New Roman" w:hAnsi="Times New Roman" w:cs="Times New Roman"/>
-        </w:rPr>
-      </w:pPr>
-    </w:p>
-    <w:p>
-      <w:pPr>
+        <w:snapToGrid w:val="0"/>
+        <w:spacing w:after="0" w:line="240" w:lineRule="auto"/>
+        <w:rPr>
+          <w:rFonts w:ascii="Times New Roman" w:hAnsi="Times New Roman" w:cs="Times New Roman"/>
+        </w:rPr>
+      </w:pPr>
+    </w:p>
+    <w:p>
+      <w:pPr>
+        <w:snapToGrid w:val="0"/>
+        <w:spacing w:after="0" w:line="240" w:lineRule="auto"/>
         <w:rPr>
           <w:rFonts w:ascii="Times New Roman" w:hAnsi="Times New Roman" w:cs="Times New Roman"/>
         </w:rPr>
@@ -963,6 +1087,8 @@
     </w:p>
     <w:p>
       <w:pPr>
+        <w:snapToGrid w:val="0"/>
+        <w:spacing w:after="0" w:line="240" w:lineRule="auto"/>
         <w:rPr>
           <w:rFonts w:ascii="Times New Roman" w:hAnsi="Times New Roman" w:cs="Times New Roman"/>
         </w:rPr>
@@ -976,20 +1102,23 @@
     </w:p>
     <w:p>
       <w:pPr>
-        <w:rPr>
-          <w:rFonts w:ascii="Times New Roman" w:hAnsi="Times New Roman" w:cs="Times New Roman"/>
-        </w:rPr>
-      </w:pPr>
-      <w:r>
-        <w:rPr>
-          <w:rFonts w:ascii="Times New Roman" w:hAnsi="Times New Roman" w:cs="Times New Roman"/>
-        </w:rPr>
-        <w:lastRenderedPageBreak/>
+        <w:snapToGrid w:val="0"/>
+        <w:spacing w:after="0" w:line="240" w:lineRule="auto"/>
+        <w:rPr>
+          <w:rFonts w:ascii="Times New Roman" w:hAnsi="Times New Roman" w:cs="Times New Roman"/>
+        </w:rPr>
+      </w:pPr>
+      <w:r>
+        <w:rPr>
+          <w:rFonts w:ascii="Times New Roman" w:hAnsi="Times New Roman" w:cs="Times New Roman"/>
+        </w:rPr>
         <w:t>start date: 1989</w:t>
       </w:r>
     </w:p>
     <w:p>
       <w:pPr>
+        <w:snapToGrid w:val="0"/>
+        <w:spacing w:after="0" w:line="240" w:lineRule="auto"/>
         <w:rPr>
           <w:rFonts w:ascii="Times New Roman" w:hAnsi="Times New Roman" w:cs="Times New Roman"/>
         </w:rPr>
@@ -1003,6 +1132,8 @@
     </w:p>
     <w:p>
       <w:pPr>
+        <w:snapToGrid w:val="0"/>
+        <w:spacing w:after="0" w:line="240" w:lineRule="auto"/>
         <w:rPr>
           <w:rFonts w:ascii="Times New Roman" w:hAnsi="Times New Roman" w:cs="Times New Roman"/>
         </w:rPr>
@@ -1016,6 +1147,8 @@
     </w:p>
     <w:p>
       <w:pPr>
+        <w:snapToGrid w:val="0"/>
+        <w:spacing w:after="0" w:line="240" w:lineRule="auto"/>
         <w:rPr>
           <w:rFonts w:ascii="Times New Roman" w:hAnsi="Times New Roman" w:cs="Times New Roman"/>
         </w:rPr>
@@ -1029,39 +1162,59 @@
     </w:p>
     <w:p>
       <w:pPr>
-        <w:rPr>
-          <w:rFonts w:ascii="Times New Roman" w:hAnsi="Times New Roman" w:cs="Times New Roman"/>
-        </w:rPr>
-      </w:pPr>
-      <w:r>
-        <w:rPr>
-          <w:rFonts w:ascii="Times New Roman" w:hAnsi="Times New Roman" w:cs="Times New Roman"/>
-        </w:rPr>
-        <w:t>- Designed and implemented the Python programming language, creating a robust and flexible tool used worldwide</w:t>
-      </w:r>
-    </w:p>
-    <w:p>
-      <w:pPr>
-        <w:rPr>
-          <w:rFonts w:ascii="Times New Roman" w:hAnsi="Times New Roman" w:cs="Times New Roman"/>
-        </w:rPr>
-      </w:pPr>
-      <w:r>
-        <w:rPr>
-          <w:rFonts w:ascii="Times New Roman" w:hAnsi="Times New Roman" w:cs="Times New Roman"/>
-        </w:rPr>
-        <w:t>- Provide guidance and oversight to the Python development community. Actively contribute to the growth and evolution of Python, including major releases and feature enhancements</w:t>
-      </w:r>
-    </w:p>
-    <w:p>
-      <w:pPr>
-        <w:rPr>
-          <w:rFonts w:ascii="Times New Roman" w:hAnsi="Times New Roman" w:cs="Times New Roman"/>
-        </w:rPr>
-      </w:pPr>
-    </w:p>
-    <w:p>
-      <w:pPr>
+        <w:pStyle w:val="ae"/>
+        <w:numPr>
+          <w:ilvl w:val="0"/>
+          <w:numId w:val="4"/>
+        </w:numPr>
+        <w:snapToGrid w:val="0"/>
+        <w:spacing w:after="0" w:line="240" w:lineRule="auto"/>
+        <w:contextualSpacing w:val="0"/>
+        <w:rPr>
+          <w:rFonts w:ascii="Times New Roman" w:hAnsi="Times New Roman" w:cs="Times New Roman"/>
+        </w:rPr>
+      </w:pPr>
+      <w:r>
+        <w:rPr>
+          <w:rFonts w:ascii="Times New Roman" w:hAnsi="Times New Roman" w:cs="Times New Roman"/>
+        </w:rPr>
+        <w:t>Designed and implemented the Python programming language, creating a robust and flexible tool used worldwide</w:t>
+      </w:r>
+    </w:p>
+    <w:p>
+      <w:pPr>
+        <w:pStyle w:val="ae"/>
+        <w:numPr>
+          <w:ilvl w:val="0"/>
+          <w:numId w:val="4"/>
+        </w:numPr>
+        <w:snapToGrid w:val="0"/>
+        <w:spacing w:after="0" w:line="240" w:lineRule="auto"/>
+        <w:contextualSpacing w:val="0"/>
+        <w:rPr>
+          <w:rFonts w:ascii="Times New Roman" w:hAnsi="Times New Roman" w:cs="Times New Roman"/>
+        </w:rPr>
+      </w:pPr>
+      <w:r>
+        <w:rPr>
+          <w:rFonts w:ascii="Times New Roman" w:hAnsi="Times New Roman" w:cs="Times New Roman"/>
+        </w:rPr>
+        <w:t>Provide guidance and oversight to the Python development community. Actively contribute to the growth and evolution of Python, including major releases and feature enhancements</w:t>
+      </w:r>
+    </w:p>
+    <w:p>
+      <w:pPr>
+        <w:snapToGrid w:val="0"/>
+        <w:spacing w:after="0" w:line="240" w:lineRule="auto"/>
+        <w:rPr>
+          <w:rFonts w:ascii="Times New Roman" w:hAnsi="Times New Roman" w:cs="Times New Roman"/>
+        </w:rPr>
+      </w:pPr>
+    </w:p>
+    <w:p>
+      <w:pPr>
+        <w:snapToGrid w:val="0"/>
+        <w:spacing w:after="0" w:line="240" w:lineRule="auto"/>
         <w:rPr>
           <w:rFonts w:ascii="Times New Roman" w:hAnsi="Times New Roman" w:cs="Times New Roman"/>
         </w:rPr>
@@ -1075,6 +1228,8 @@
     </w:p>
     <w:p>
       <w:pPr>
+        <w:snapToGrid w:val="0"/>
+        <w:spacing w:after="0" w:line="240" w:lineRule="auto"/>
         <w:rPr>
           <w:rFonts w:ascii="Times New Roman" w:hAnsi="Times New Roman" w:cs="Times New Roman"/>
         </w:rPr>
@@ -1088,6 +1243,8 @@
     </w:p>
     <w:p>
       <w:pPr>
+        <w:snapToGrid w:val="0"/>
+        <w:spacing w:after="0" w:line="240" w:lineRule="auto"/>
         <w:rPr>
           <w:rFonts w:ascii="Times New Roman" w:hAnsi="Times New Roman" w:cs="Times New Roman"/>
         </w:rPr>
@@ -1101,6 +1258,8 @@
     </w:p>
     <w:p>
       <w:pPr>
+        <w:snapToGrid w:val="0"/>
+        <w:spacing w:after="0" w:line="240" w:lineRule="auto"/>
         <w:rPr>
           <w:rFonts w:ascii="Times New Roman" w:hAnsi="Times New Roman" w:cs="Times New Roman"/>
         </w:rPr>
@@ -1114,26 +1273,38 @@
     </w:p>
     <w:p>
       <w:pPr>
-        <w:rPr>
-          <w:rFonts w:ascii="Times New Roman" w:hAnsi="Times New Roman" w:cs="Times New Roman"/>
-        </w:rPr>
-      </w:pPr>
-      <w:r>
-        <w:rPr>
-          <w:rFonts w:ascii="Times New Roman" w:hAnsi="Times New Roman" w:cs="Times New Roman"/>
-        </w:rPr>
-        <w:t>- Contributed to the development of a distributed operating system developed jointly with the Computer Systems Group of the Department of Computer Science of the Free University of Amsterdam.</w:t>
-      </w:r>
-    </w:p>
-    <w:p>
-      <w:pPr>
-        <w:rPr>
-          <w:rFonts w:ascii="Times New Roman" w:hAnsi="Times New Roman" w:cs="Times New Roman"/>
-        </w:rPr>
-      </w:pPr>
-    </w:p>
-    <w:p>
-      <w:pPr>
+        <w:pStyle w:val="ae"/>
+        <w:numPr>
+          <w:ilvl w:val="0"/>
+          <w:numId w:val="4"/>
+        </w:numPr>
+        <w:snapToGrid w:val="0"/>
+        <w:spacing w:after="0" w:line="240" w:lineRule="auto"/>
+        <w:contextualSpacing w:val="0"/>
+        <w:rPr>
+          <w:rFonts w:ascii="Times New Roman" w:hAnsi="Times New Roman" w:cs="Times New Roman"/>
+        </w:rPr>
+      </w:pPr>
+      <w:r>
+        <w:rPr>
+          <w:rFonts w:ascii="Times New Roman" w:hAnsi="Times New Roman" w:cs="Times New Roman"/>
+        </w:rPr>
+        <w:t>Contributed to the development of a distributed operating system developed jointly with the Computer Systems Group of the Department of Computer Science of the Free University of Amsterdam.</w:t>
+      </w:r>
+    </w:p>
+    <w:p>
+      <w:pPr>
+        <w:snapToGrid w:val="0"/>
+        <w:spacing w:after="0" w:line="240" w:lineRule="auto"/>
+        <w:rPr>
+          <w:rFonts w:ascii="Times New Roman" w:hAnsi="Times New Roman" w:cs="Times New Roman"/>
+        </w:rPr>
+      </w:pPr>
+    </w:p>
+    <w:p>
+      <w:pPr>
+        <w:snapToGrid w:val="0"/>
+        <w:spacing w:after="0" w:line="240" w:lineRule="auto"/>
         <w:rPr>
           <w:rFonts w:ascii="Times New Roman" w:hAnsi="Times New Roman" w:cs="Times New Roman"/>
         </w:rPr>
@@ -1147,6 +1318,8 @@
     </w:p>
     <w:p>
       <w:pPr>
+        <w:snapToGrid w:val="0"/>
+        <w:spacing w:after="0" w:line="240" w:lineRule="auto"/>
         <w:rPr>
           <w:rFonts w:ascii="Times New Roman" w:hAnsi="Times New Roman" w:cs="Times New Roman"/>
         </w:rPr>
@@ -1160,13 +1333,17 @@
     </w:p>
     <w:p>
       <w:pPr>
-        <w:rPr>
-          <w:rFonts w:ascii="Times New Roman" w:hAnsi="Times New Roman" w:cs="Times New Roman"/>
-        </w:rPr>
-      </w:pPr>
-    </w:p>
-    <w:p>
-      <w:pPr>
+        <w:snapToGrid w:val="0"/>
+        <w:spacing w:after="0" w:line="240" w:lineRule="auto"/>
+        <w:rPr>
+          <w:rFonts w:ascii="Times New Roman" w:hAnsi="Times New Roman" w:cs="Times New Roman"/>
+        </w:rPr>
+      </w:pPr>
+    </w:p>
+    <w:p>
+      <w:pPr>
+        <w:snapToGrid w:val="0"/>
+        <w:spacing w:after="0" w:line="240" w:lineRule="auto"/>
         <w:rPr>
           <w:rFonts w:ascii="Times New Roman" w:hAnsi="Times New Roman" w:cs="Times New Roman"/>
         </w:rPr>
@@ -1180,6 +1357,8 @@
     </w:p>
     <w:p>
       <w:pPr>
+        <w:snapToGrid w:val="0"/>
+        <w:spacing w:after="0" w:line="240" w:lineRule="auto"/>
         <w:rPr>
           <w:rFonts w:ascii="Times New Roman" w:hAnsi="Times New Roman" w:cs="Times New Roman"/>
         </w:rPr>
@@ -1193,13 +1372,17 @@
     </w:p>
     <w:p>
       <w:pPr>
-        <w:rPr>
-          <w:rFonts w:ascii="Times New Roman" w:hAnsi="Times New Roman" w:cs="Times New Roman"/>
-        </w:rPr>
-      </w:pPr>
-    </w:p>
-    <w:p>
-      <w:pPr>
+        <w:snapToGrid w:val="0"/>
+        <w:spacing w:after="0" w:line="240" w:lineRule="auto"/>
+        <w:rPr>
+          <w:rFonts w:ascii="Times New Roman" w:hAnsi="Times New Roman" w:cs="Times New Roman"/>
+        </w:rPr>
+      </w:pPr>
+    </w:p>
+    <w:p>
+      <w:pPr>
+        <w:snapToGrid w:val="0"/>
+        <w:spacing w:after="0" w:line="240" w:lineRule="auto"/>
         <w:rPr>
           <w:rFonts w:ascii="Times New Roman" w:hAnsi="Times New Roman" w:cs="Times New Roman"/>
         </w:rPr>
@@ -1213,6 +1396,8 @@
     </w:p>
     <w:p>
       <w:pPr>
+        <w:snapToGrid w:val="0"/>
+        <w:spacing w:after="0" w:line="240" w:lineRule="auto"/>
         <w:rPr>
           <w:rFonts w:ascii="Times New Roman" w:hAnsi="Times New Roman" w:cs="Times New Roman"/>
         </w:rPr>
@@ -1226,13 +1411,17 @@
     </w:p>
     <w:p>
       <w:pPr>
-        <w:rPr>
-          <w:rFonts w:ascii="Times New Roman" w:hAnsi="Times New Roman" w:cs="Times New Roman"/>
-        </w:rPr>
-      </w:pPr>
-    </w:p>
-    <w:p>
-      <w:pPr>
+        <w:snapToGrid w:val="0"/>
+        <w:spacing w:after="0" w:line="240" w:lineRule="auto"/>
+        <w:rPr>
+          <w:rFonts w:ascii="Times New Roman" w:hAnsi="Times New Roman" w:cs="Times New Roman"/>
+        </w:rPr>
+      </w:pPr>
+    </w:p>
+    <w:p>
+      <w:pPr>
+        <w:snapToGrid w:val="0"/>
+        <w:spacing w:after="0" w:line="240" w:lineRule="auto"/>
         <w:rPr>
           <w:rFonts w:ascii="Times New Roman" w:hAnsi="Times New Roman" w:cs="Times New Roman"/>
         </w:rPr>
@@ -1246,6 +1435,8 @@
     </w:p>
     <w:p>
       <w:pPr>
+        <w:snapToGrid w:val="0"/>
+        <w:spacing w:after="0" w:line="240" w:lineRule="auto"/>
         <w:rPr>
           <w:rFonts w:ascii="Times New Roman" w:hAnsi="Times New Roman" w:cs="Times New Roman"/>
         </w:rPr>
@@ -1259,13 +1450,17 @@
     </w:p>
     <w:p>
       <w:pPr>
-        <w:rPr>
-          <w:rFonts w:ascii="Times New Roman" w:hAnsi="Times New Roman" w:cs="Times New Roman"/>
-        </w:rPr>
-      </w:pPr>
-    </w:p>
-    <w:p>
-      <w:pPr>
+        <w:snapToGrid w:val="0"/>
+        <w:spacing w:after="0" w:line="240" w:lineRule="auto"/>
+        <w:rPr>
+          <w:rFonts w:ascii="Times New Roman" w:hAnsi="Times New Roman" w:cs="Times New Roman"/>
+        </w:rPr>
+      </w:pPr>
+    </w:p>
+    <w:p>
+      <w:pPr>
+        <w:snapToGrid w:val="0"/>
+        <w:spacing w:after="0" w:line="240" w:lineRule="auto"/>
         <w:rPr>
           <w:rFonts w:ascii="Times New Roman" w:hAnsi="Times New Roman" w:cs="Times New Roman"/>
         </w:rPr>
@@ -1279,6 +1474,8 @@
     </w:p>
     <w:p>
       <w:pPr>
+        <w:snapToGrid w:val="0"/>
+        <w:spacing w:after="0" w:line="240" w:lineRule="auto"/>
         <w:rPr>
           <w:rFonts w:ascii="Times New Roman" w:hAnsi="Times New Roman" w:cs="Times New Roman"/>
         </w:rPr>
@@ -1332,24 +1529,43 @@
       </w:r>
     </w:p>
   </w:comment>
+  <w:comment w:id="1" w:author="zeyou" w:date="2023-06-18T16:37:00Z" w:initials="z">
+    <w:p>
+      <w:pPr>
+        <w:pStyle w:val="aa"/>
+      </w:pPr>
+      <w:r>
+        <w:rPr>
+          <w:rStyle w:val="a9"/>
+        </w:rPr>
+        <w:annotationRef/>
+      </w:r>
+      <w:r>
+        <w:t>Small caps are supported.</w:t>
+      </w:r>
+    </w:p>
+  </w:comment>
 </w:comments>
 </file>
 
 <file path=word/commentsExtended.xml><?xml version="1.0" encoding="utf-8"?>
 <w15:commentsEx xmlns:wpc="http://schemas.microsoft.com/office/word/2010/wordprocessingCanvas" xmlns:cx="http://schemas.microsoft.com/office/drawing/2014/chartex" xmlns:cx1="http://schemas.microsoft.com/office/drawing/2015/9/8/chartex" xmlns:cx2="http://schemas.microsoft.com/office/drawing/2015/10/21/chartex" xmlns:cx3="http://schemas.microsoft.com/office/drawing/2016/5/9/chartex" xmlns:cx4="http://schemas.microsoft.com/office/drawing/2016/5/10/chartex" xmlns:cx5="http://schemas.microsoft.com/office/drawing/2016/5/11/chartex" xmlns:cx6="http://schemas.microsoft.com/office/drawing/2016/5/12/chartex" xmlns:cx7="http://schemas.microsoft.com/office/drawing/2016/5/13/chartex" xmlns:cx8="http://schemas.microsoft.com/office/drawing/2016/5/14/chartex" xmlns:mc="http://schemas.openxmlformats.org/markup-compatibility/2006" xmlns:aink="http://schemas.microsoft.com/office/drawing/2016/ink" xmlns:am3d="http://schemas.microsoft.com/office/drawing/2017/model3d" xmlns:o="urn:schemas-microsoft-com:office:office" xmlns:oel="http://schemas.microsoft.com/office/2019/extlst" xmlns:r="http://schemas.openxmlformats.org/officeDocument/2006/relationships" xmlns:m="http://schemas.openxmlformats.org/officeDocument/2006/math" xmlns:v="urn:schemas-microsoft-com:vml" xmlns:wp14="http://schemas.microsoft.com/office/word/2010/wordprocessingDrawing" xmlns:wp="http://schemas.openxmlformats.org/drawingml/2006/wordprocessingDrawing" xmlns:w10="urn:schemas-microsoft-com:office:word" xmlns:w="http://schemas.openxmlformats.org/wordprocessingml/2006/main" xmlns:w14="http://schemas.microsoft.com/office/word/2010/wordml" xmlns:w15="http://schemas.microsoft.com/office/word/2012/wordml" xmlns:w16cex="http://schemas.microsoft.com/office/word/2018/wordml/cex" xmlns:w16cid="http://schemas.microsoft.com/office/word/2016/wordml/cid" xmlns:w16="http://schemas.microsoft.com/office/word/2018/wordml" xmlns:w16sdtdh="http://schemas.microsoft.com/office/word/2020/wordml/sdtdatahash" xmlns:w16se="http://schemas.microsoft.com/office/word/2015/wordml/symex" xmlns:wpg="http://schemas.microsoft.com/office/word/2010/wordprocessingGroup" xmlns:wpi="http://schemas.microsoft.com/office/word/2010/wordprocessingInk" xmlns:wne="http://schemas.microsoft.com/office/word/2006/wordml" xmlns:wps="http://schemas.microsoft.com/office/word/2010/wordprocessingShape" mc:Ignorable="w14 w15 w16se w16cid w16 w16cex w16sdtdh wp14">
   <w15:commentEx w15:paraId="11EA5DEC" w15:done="0"/>
+  <w15:commentEx w15:paraId="68C7AE3C" w15:done="0"/>
 </w15:commentsEx>
 </file>
 
 <file path=word/commentsExtensible.xml><?xml version="1.0" encoding="utf-8"?>
 <w16cex:commentsExtensible xmlns:wpc="http://schemas.microsoft.com/office/word/2010/wordprocessingCanvas" xmlns:cx="http://schemas.microsoft.com/office/drawing/2014/chartex" xmlns:cx1="http://schemas.microsoft.com/office/drawing/2015/9/8/chartex" xmlns:cx2="http://schemas.microsoft.com/office/drawing/2015/10/21/chartex" xmlns:cx3="http://schemas.microsoft.com/office/drawing/2016/5/9/chartex" xmlns:cx4="http://schemas.microsoft.com/office/drawing/2016/5/10/chartex" xmlns:cx5="http://schemas.microsoft.com/office/drawing/2016/5/11/chartex" xmlns:cx6="http://schemas.microsoft.com/office/drawing/2016/5/12/chartex" xmlns:cx7="http://schemas.microsoft.com/office/drawing/2016/5/13/chartex" xmlns:cx8="http://schemas.microsoft.com/office/drawing/2016/5/14/chartex" xmlns:mc="http://schemas.openxmlformats.org/markup-compatibility/2006" xmlns:aink="http://schemas.microsoft.com/office/drawing/2016/ink" xmlns:am3d="http://schemas.microsoft.com/office/drawing/2017/model3d" xmlns:o="urn:schemas-microsoft-com:office:office" xmlns:oel="http://schemas.microsoft.com/office/2019/extlst" xmlns:r="http://schemas.openxmlformats.org/officeDocument/2006/relationships" xmlns:m="http://schemas.openxmlformats.org/officeDocument/2006/math" xmlns:v="urn:schemas-microsoft-com:vml" xmlns:wp14="http://schemas.microsoft.com/office/word/2010/wordprocessingDrawing" xmlns:wp="http://schemas.openxmlformats.org/drawingml/2006/wordprocessingDrawing" xmlns:w10="urn:schemas-microsoft-com:office:word" xmlns:w="http://schemas.openxmlformats.org/wordprocessingml/2006/main" xmlns:w14="http://schemas.microsoft.com/office/word/2010/wordml" xmlns:w15="http://schemas.microsoft.com/office/word/2012/wordml" xmlns:w16cex="http://schemas.microsoft.com/office/word/2018/wordml/cex" xmlns:w16cid="http://schemas.microsoft.com/office/word/2016/wordml/cid" xmlns:w16="http://schemas.microsoft.com/office/word/2018/wordml" xmlns:w16sdtdh="http://schemas.microsoft.com/office/word/2020/wordml/sdtdatahash" xmlns:w16se="http://schemas.microsoft.com/office/word/2015/wordml/symex" xmlns:wpg="http://schemas.microsoft.com/office/word/2010/wordprocessingGroup" xmlns:wpi="http://schemas.microsoft.com/office/word/2010/wordprocessingInk" xmlns:wne="http://schemas.microsoft.com/office/word/2006/wordml" xmlns:wps="http://schemas.microsoft.com/office/word/2010/wordprocessingShape" mc:Ignorable="w14 w15 w16se w16cid w16 w16cex w16sdtdh wp14">
   <w16cex:commentExtensible w16cex:durableId="28399C29" w16cex:dateUtc="2023-06-18T07:07:00Z"/>
+  <w16cex:commentExtensible w16cex:durableId="2839B155" w16cex:dateUtc="2023-06-18T08:37:00Z"/>
 </w16cex:commentsExtensible>
 </file>
 
 <file path=word/commentsIds.xml><?xml version="1.0" encoding="utf-8"?>
 <w16cid:commentsIds xmlns:wpc="http://schemas.microsoft.com/office/word/2010/wordprocessingCanvas" xmlns:cx="http://schemas.microsoft.com/office/drawing/2014/chartex" xmlns:cx1="http://schemas.microsoft.com/office/drawing/2015/9/8/chartex" xmlns:cx2="http://schemas.microsoft.com/office/drawing/2015/10/21/chartex" xmlns:cx3="http://schemas.microsoft.com/office/drawing/2016/5/9/chartex" xmlns:cx4="http://schemas.microsoft.com/office/drawing/2016/5/10/chartex" xmlns:cx5="http://schemas.microsoft.com/office/drawing/2016/5/11/chartex" xmlns:cx6="http://schemas.microsoft.com/office/drawing/2016/5/12/chartex" xmlns:cx7="http://schemas.microsoft.com/office/drawing/2016/5/13/chartex" xmlns:cx8="http://schemas.microsoft.com/office/drawing/2016/5/14/chartex" xmlns:mc="http://schemas.openxmlformats.org/markup-compatibility/2006" xmlns:aink="http://schemas.microsoft.com/office/drawing/2016/ink" xmlns:am3d="http://schemas.microsoft.com/office/drawing/2017/model3d" xmlns:o="urn:schemas-microsoft-com:office:office" xmlns:oel="http://schemas.microsoft.com/office/2019/extlst" xmlns:r="http://schemas.openxmlformats.org/officeDocument/2006/relationships" xmlns:m="http://schemas.openxmlformats.org/officeDocument/2006/math" xmlns:v="urn:schemas-microsoft-com:vml" xmlns:wp14="http://schemas.microsoft.com/office/word/2010/wordprocessingDrawing" xmlns:wp="http://schemas.openxmlformats.org/drawingml/2006/wordprocessingDrawing" xmlns:w10="urn:schemas-microsoft-com:office:word" xmlns:w="http://schemas.openxmlformats.org/wordprocessingml/2006/main" xmlns:w14="http://schemas.microsoft.com/office/word/2010/wordml" xmlns:w15="http://schemas.microsoft.com/office/word/2012/wordml" xmlns:w16cex="http://schemas.microsoft.com/office/word/2018/wordml/cex" xmlns:w16cid="http://schemas.microsoft.com/office/word/2016/wordml/cid" xmlns:w16="http://schemas.microsoft.com/office/word/2018/wordml" xmlns:w16sdtdh="http://schemas.microsoft.com/office/word/2020/wordml/sdtdatahash" xmlns:w16se="http://schemas.microsoft.com/office/word/2015/wordml/symex" xmlns:wpg="http://schemas.microsoft.com/office/word/2010/wordprocessingGroup" xmlns:wpi="http://schemas.microsoft.com/office/word/2010/wordprocessingInk" xmlns:wne="http://schemas.microsoft.com/office/word/2006/wordml" xmlns:wps="http://schemas.microsoft.com/office/word/2010/wordprocessingShape" mc:Ignorable="w14 w15 w16se w16cid w16 w16cex w16sdtdh wp14">
   <w16cid:commentId w16cid:paraId="11EA5DEC" w16cid:durableId="28399C29"/>
+  <w16cid:commentId w16cid:paraId="68C7AE3C" w16cid:durableId="2839B155"/>
 </w16cid:commentsIds>
 </file>
 
@@ -1401,6 +1617,589 @@
     </w:p>
   </w:footnote>
 </w:footnotes>
+</file>
+
+<file path=word/numbering.xml><?xml version="1.0" encoding="utf-8"?>
+<w:numbering xmlns:wpc="http://schemas.microsoft.com/office/word/2010/wordprocessingCanvas" xmlns:cx="http://schemas.microsoft.com/office/drawing/2014/chartex" xmlns:cx1="http://schemas.microsoft.com/office/drawing/2015/9/8/chartex" xmlns:cx2="http://schemas.microsoft.com/office/drawing/2015/10/21/chartex" xmlns:cx3="http://schemas.microsoft.com/office/drawing/2016/5/9/chartex" xmlns:cx4="http://schemas.microsoft.com/office/drawing/2016/5/10/chartex" xmlns:cx5="http://schemas.microsoft.com/office/drawing/2016/5/11/chartex" xmlns:cx6="http://schemas.microsoft.com/office/drawing/2016/5/12/chartex" xmlns:cx7="http://schemas.microsoft.com/office/drawing/2016/5/13/chartex" xmlns:cx8="http://schemas.microsoft.com/office/drawing/2016/5/14/chartex" xmlns:mc="http://schemas.openxmlformats.org/markup-compatibility/2006" xmlns:aink="http://schemas.microsoft.com/office/drawing/2016/ink" xmlns:am3d="http://schemas.microsoft.com/office/drawing/2017/model3d" xmlns:o="urn:schemas-microsoft-com:office:office" xmlns:oel="http://schemas.microsoft.com/office/2019/extlst" xmlns:r="http://schemas.openxmlformats.org/officeDocument/2006/relationships" xmlns:m="http://schemas.openxmlformats.org/officeDocument/2006/math" xmlns:v="urn:schemas-microsoft-com:vml" xmlns:wp14="http://schemas.microsoft.com/office/word/2010/wordprocessingDrawing" xmlns:wp="http://schemas.openxmlformats.org/drawingml/2006/wordprocessingDrawing" xmlns:w10="urn:schemas-microsoft-com:office:word" xmlns:w="http://schemas.openxmlformats.org/wordprocessingml/2006/main" xmlns:w14="http://schemas.microsoft.com/office/word/2010/wordml" xmlns:w15="http://schemas.microsoft.com/office/word/2012/wordml" xmlns:w16cex="http://schemas.microsoft.com/office/word/2018/wordml/cex" xmlns:w16cid="http://schemas.microsoft.com/office/word/2016/wordml/cid" xmlns:w16="http://schemas.microsoft.com/office/word/2018/wordml" xmlns:w16sdtdh="http://schemas.microsoft.com/office/word/2020/wordml/sdtdatahash" xmlns:w16se="http://schemas.microsoft.com/office/word/2015/wordml/symex" xmlns:wpg="http://schemas.microsoft.com/office/word/2010/wordprocessingGroup" xmlns:wpi="http://schemas.microsoft.com/office/word/2010/wordprocessingInk" xmlns:wne="http://schemas.microsoft.com/office/word/2006/wordml" xmlns:wps="http://schemas.microsoft.com/office/word/2010/wordprocessingShape" mc:Ignorable="w14 w15 w16se w16cid w16 w16cex w16sdtdh wp14">
+  <w:abstractNum w:abstractNumId="0" w15:restartNumberingAfterBreak="0">
+    <w:nsid w:val="1C006416"/>
+    <w:multiLevelType w:val="hybridMultilevel"/>
+    <w:tmpl w:val="B672BD46"/>
+    <w:lvl w:ilvl="0" w:tplc="04090001">
+      <w:start w:val="1"/>
+      <w:numFmt w:val="bullet"/>
+      <w:lvlText w:val=""/>
+      <w:lvlJc w:val="left"/>
+      <w:pPr>
+        <w:ind w:left="720" w:hanging="360"/>
+      </w:pPr>
+      <w:rPr>
+        <w:rFonts w:ascii="Symbol" w:hAnsi="Symbol" w:hint="default"/>
+      </w:rPr>
+    </w:lvl>
+    <w:lvl w:ilvl="1" w:tplc="04090003" w:tentative="1">
+      <w:start w:val="1"/>
+      <w:numFmt w:val="bullet"/>
+      <w:lvlText w:val="o"/>
+      <w:lvlJc w:val="left"/>
+      <w:pPr>
+        <w:ind w:left="1440" w:hanging="360"/>
+      </w:pPr>
+      <w:rPr>
+        <w:rFonts w:ascii="Courier New" w:hAnsi="Courier New" w:cs="Courier New" w:hint="default"/>
+      </w:rPr>
+    </w:lvl>
+    <w:lvl w:ilvl="2" w:tplc="04090005" w:tentative="1">
+      <w:start w:val="1"/>
+      <w:numFmt w:val="bullet"/>
+      <w:lvlText w:val=""/>
+      <w:lvlJc w:val="left"/>
+      <w:pPr>
+        <w:ind w:left="2160" w:hanging="360"/>
+      </w:pPr>
+      <w:rPr>
+        <w:rFonts w:ascii="Wingdings" w:hAnsi="Wingdings" w:hint="default"/>
+      </w:rPr>
+    </w:lvl>
+    <w:lvl w:ilvl="3" w:tplc="04090001" w:tentative="1">
+      <w:start w:val="1"/>
+      <w:numFmt w:val="bullet"/>
+      <w:lvlText w:val=""/>
+      <w:lvlJc w:val="left"/>
+      <w:pPr>
+        <w:ind w:left="2880" w:hanging="360"/>
+      </w:pPr>
+      <w:rPr>
+        <w:rFonts w:ascii="Symbol" w:hAnsi="Symbol" w:hint="default"/>
+      </w:rPr>
+    </w:lvl>
+    <w:lvl w:ilvl="4" w:tplc="04090003" w:tentative="1">
+      <w:start w:val="1"/>
+      <w:numFmt w:val="bullet"/>
+      <w:lvlText w:val="o"/>
+      <w:lvlJc w:val="left"/>
+      <w:pPr>
+        <w:ind w:left="3600" w:hanging="360"/>
+      </w:pPr>
+      <w:rPr>
+        <w:rFonts w:ascii="Courier New" w:hAnsi="Courier New" w:cs="Courier New" w:hint="default"/>
+      </w:rPr>
+    </w:lvl>
+    <w:lvl w:ilvl="5" w:tplc="04090005" w:tentative="1">
+      <w:start w:val="1"/>
+      <w:numFmt w:val="bullet"/>
+      <w:lvlText w:val=""/>
+      <w:lvlJc w:val="left"/>
+      <w:pPr>
+        <w:ind w:left="4320" w:hanging="360"/>
+      </w:pPr>
+      <w:rPr>
+        <w:rFonts w:ascii="Wingdings" w:hAnsi="Wingdings" w:hint="default"/>
+      </w:rPr>
+    </w:lvl>
+    <w:lvl w:ilvl="6" w:tplc="04090001" w:tentative="1">
+      <w:start w:val="1"/>
+      <w:numFmt w:val="bullet"/>
+      <w:lvlText w:val=""/>
+      <w:lvlJc w:val="left"/>
+      <w:pPr>
+        <w:ind w:left="5040" w:hanging="360"/>
+      </w:pPr>
+      <w:rPr>
+        <w:rFonts w:ascii="Symbol" w:hAnsi="Symbol" w:hint="default"/>
+      </w:rPr>
+    </w:lvl>
+    <w:lvl w:ilvl="7" w:tplc="04090003" w:tentative="1">
+      <w:start w:val="1"/>
+      <w:numFmt w:val="bullet"/>
+      <w:lvlText w:val="o"/>
+      <w:lvlJc w:val="left"/>
+      <w:pPr>
+        <w:ind w:left="5760" w:hanging="360"/>
+      </w:pPr>
+      <w:rPr>
+        <w:rFonts w:ascii="Courier New" w:hAnsi="Courier New" w:cs="Courier New" w:hint="default"/>
+      </w:rPr>
+    </w:lvl>
+    <w:lvl w:ilvl="8" w:tplc="04090005" w:tentative="1">
+      <w:start w:val="1"/>
+      <w:numFmt w:val="bullet"/>
+      <w:lvlText w:val=""/>
+      <w:lvlJc w:val="left"/>
+      <w:pPr>
+        <w:ind w:left="6480" w:hanging="360"/>
+      </w:pPr>
+      <w:rPr>
+        <w:rFonts w:ascii="Wingdings" w:hAnsi="Wingdings" w:hint="default"/>
+      </w:rPr>
+    </w:lvl>
+  </w:abstractNum>
+  <w:abstractNum w:abstractNumId="1" w15:restartNumberingAfterBreak="0">
+    <w:nsid w:val="310961C8"/>
+    <w:multiLevelType w:val="hybridMultilevel"/>
+    <w:tmpl w:val="089816DA"/>
+    <w:lvl w:ilvl="0" w:tplc="E9C8487E">
+      <w:numFmt w:val="bullet"/>
+      <w:lvlText w:val="-"/>
+      <w:lvlJc w:val="left"/>
+      <w:pPr>
+        <w:ind w:left="720" w:hanging="360"/>
+      </w:pPr>
+      <w:rPr>
+        <w:rFonts w:ascii="Times New Roman" w:eastAsiaTheme="minorEastAsia" w:hAnsi="Times New Roman" w:cs="Times New Roman" w:hint="default"/>
+      </w:rPr>
+    </w:lvl>
+    <w:lvl w:ilvl="1" w:tplc="04090003" w:tentative="1">
+      <w:start w:val="1"/>
+      <w:numFmt w:val="bullet"/>
+      <w:lvlText w:val="o"/>
+      <w:lvlJc w:val="left"/>
+      <w:pPr>
+        <w:ind w:left="1440" w:hanging="360"/>
+      </w:pPr>
+      <w:rPr>
+        <w:rFonts w:ascii="Courier New" w:hAnsi="Courier New" w:cs="Courier New" w:hint="default"/>
+      </w:rPr>
+    </w:lvl>
+    <w:lvl w:ilvl="2" w:tplc="04090005" w:tentative="1">
+      <w:start w:val="1"/>
+      <w:numFmt w:val="bullet"/>
+      <w:lvlText w:val=""/>
+      <w:lvlJc w:val="left"/>
+      <w:pPr>
+        <w:ind w:left="2160" w:hanging="360"/>
+      </w:pPr>
+      <w:rPr>
+        <w:rFonts w:ascii="Wingdings" w:hAnsi="Wingdings" w:hint="default"/>
+      </w:rPr>
+    </w:lvl>
+    <w:lvl w:ilvl="3" w:tplc="04090001" w:tentative="1">
+      <w:start w:val="1"/>
+      <w:numFmt w:val="bullet"/>
+      <w:lvlText w:val=""/>
+      <w:lvlJc w:val="left"/>
+      <w:pPr>
+        <w:ind w:left="2880" w:hanging="360"/>
+      </w:pPr>
+      <w:rPr>
+        <w:rFonts w:ascii="Symbol" w:hAnsi="Symbol" w:hint="default"/>
+      </w:rPr>
+    </w:lvl>
+    <w:lvl w:ilvl="4" w:tplc="04090003" w:tentative="1">
+      <w:start w:val="1"/>
+      <w:numFmt w:val="bullet"/>
+      <w:lvlText w:val="o"/>
+      <w:lvlJc w:val="left"/>
+      <w:pPr>
+        <w:ind w:left="3600" w:hanging="360"/>
+      </w:pPr>
+      <w:rPr>
+        <w:rFonts w:ascii="Courier New" w:hAnsi="Courier New" w:cs="Courier New" w:hint="default"/>
+      </w:rPr>
+    </w:lvl>
+    <w:lvl w:ilvl="5" w:tplc="04090005" w:tentative="1">
+      <w:start w:val="1"/>
+      <w:numFmt w:val="bullet"/>
+      <w:lvlText w:val=""/>
+      <w:lvlJc w:val="left"/>
+      <w:pPr>
+        <w:ind w:left="4320" w:hanging="360"/>
+      </w:pPr>
+      <w:rPr>
+        <w:rFonts w:ascii="Wingdings" w:hAnsi="Wingdings" w:hint="default"/>
+      </w:rPr>
+    </w:lvl>
+    <w:lvl w:ilvl="6" w:tplc="04090001" w:tentative="1">
+      <w:start w:val="1"/>
+      <w:numFmt w:val="bullet"/>
+      <w:lvlText w:val=""/>
+      <w:lvlJc w:val="left"/>
+      <w:pPr>
+        <w:ind w:left="5040" w:hanging="360"/>
+      </w:pPr>
+      <w:rPr>
+        <w:rFonts w:ascii="Symbol" w:hAnsi="Symbol" w:hint="default"/>
+      </w:rPr>
+    </w:lvl>
+    <w:lvl w:ilvl="7" w:tplc="04090003" w:tentative="1">
+      <w:start w:val="1"/>
+      <w:numFmt w:val="bullet"/>
+      <w:lvlText w:val="o"/>
+      <w:lvlJc w:val="left"/>
+      <w:pPr>
+        <w:ind w:left="5760" w:hanging="360"/>
+      </w:pPr>
+      <w:rPr>
+        <w:rFonts w:ascii="Courier New" w:hAnsi="Courier New" w:cs="Courier New" w:hint="default"/>
+      </w:rPr>
+    </w:lvl>
+    <w:lvl w:ilvl="8" w:tplc="04090005" w:tentative="1">
+      <w:start w:val="1"/>
+      <w:numFmt w:val="bullet"/>
+      <w:lvlText w:val=""/>
+      <w:lvlJc w:val="left"/>
+      <w:pPr>
+        <w:ind w:left="6480" w:hanging="360"/>
+      </w:pPr>
+      <w:rPr>
+        <w:rFonts w:ascii="Wingdings" w:hAnsi="Wingdings" w:hint="default"/>
+      </w:rPr>
+    </w:lvl>
+  </w:abstractNum>
+  <w:abstractNum w:abstractNumId="2" w15:restartNumberingAfterBreak="0">
+    <w:nsid w:val="41493D23"/>
+    <w:multiLevelType w:val="hybridMultilevel"/>
+    <w:tmpl w:val="6F1C2490"/>
+    <w:lvl w:ilvl="0" w:tplc="04090001">
+      <w:start w:val="1"/>
+      <w:numFmt w:val="bullet"/>
+      <w:lvlText w:val=""/>
+      <w:lvlJc w:val="left"/>
+      <w:pPr>
+        <w:ind w:left="720" w:hanging="360"/>
+      </w:pPr>
+      <w:rPr>
+        <w:rFonts w:ascii="Symbol" w:hAnsi="Symbol" w:hint="default"/>
+      </w:rPr>
+    </w:lvl>
+    <w:lvl w:ilvl="1" w:tplc="04090003" w:tentative="1">
+      <w:start w:val="1"/>
+      <w:numFmt w:val="bullet"/>
+      <w:lvlText w:val="o"/>
+      <w:lvlJc w:val="left"/>
+      <w:pPr>
+        <w:ind w:left="1440" w:hanging="360"/>
+      </w:pPr>
+      <w:rPr>
+        <w:rFonts w:ascii="Courier New" w:hAnsi="Courier New" w:cs="Courier New" w:hint="default"/>
+      </w:rPr>
+    </w:lvl>
+    <w:lvl w:ilvl="2" w:tplc="04090005" w:tentative="1">
+      <w:start w:val="1"/>
+      <w:numFmt w:val="bullet"/>
+      <w:lvlText w:val=""/>
+      <w:lvlJc w:val="left"/>
+      <w:pPr>
+        <w:ind w:left="2160" w:hanging="360"/>
+      </w:pPr>
+      <w:rPr>
+        <w:rFonts w:ascii="Wingdings" w:hAnsi="Wingdings" w:hint="default"/>
+      </w:rPr>
+    </w:lvl>
+    <w:lvl w:ilvl="3" w:tplc="04090001" w:tentative="1">
+      <w:start w:val="1"/>
+      <w:numFmt w:val="bullet"/>
+      <w:lvlText w:val=""/>
+      <w:lvlJc w:val="left"/>
+      <w:pPr>
+        <w:ind w:left="2880" w:hanging="360"/>
+      </w:pPr>
+      <w:rPr>
+        <w:rFonts w:ascii="Symbol" w:hAnsi="Symbol" w:hint="default"/>
+      </w:rPr>
+    </w:lvl>
+    <w:lvl w:ilvl="4" w:tplc="04090003" w:tentative="1">
+      <w:start w:val="1"/>
+      <w:numFmt w:val="bullet"/>
+      <w:lvlText w:val="o"/>
+      <w:lvlJc w:val="left"/>
+      <w:pPr>
+        <w:ind w:left="3600" w:hanging="360"/>
+      </w:pPr>
+      <w:rPr>
+        <w:rFonts w:ascii="Courier New" w:hAnsi="Courier New" w:cs="Courier New" w:hint="default"/>
+      </w:rPr>
+    </w:lvl>
+    <w:lvl w:ilvl="5" w:tplc="04090005" w:tentative="1">
+      <w:start w:val="1"/>
+      <w:numFmt w:val="bullet"/>
+      <w:lvlText w:val=""/>
+      <w:lvlJc w:val="left"/>
+      <w:pPr>
+        <w:ind w:left="4320" w:hanging="360"/>
+      </w:pPr>
+      <w:rPr>
+        <w:rFonts w:ascii="Wingdings" w:hAnsi="Wingdings" w:hint="default"/>
+      </w:rPr>
+    </w:lvl>
+    <w:lvl w:ilvl="6" w:tplc="04090001" w:tentative="1">
+      <w:start w:val="1"/>
+      <w:numFmt w:val="bullet"/>
+      <w:lvlText w:val=""/>
+      <w:lvlJc w:val="left"/>
+      <w:pPr>
+        <w:ind w:left="5040" w:hanging="360"/>
+      </w:pPr>
+      <w:rPr>
+        <w:rFonts w:ascii="Symbol" w:hAnsi="Symbol" w:hint="default"/>
+      </w:rPr>
+    </w:lvl>
+    <w:lvl w:ilvl="7" w:tplc="04090003" w:tentative="1">
+      <w:start w:val="1"/>
+      <w:numFmt w:val="bullet"/>
+      <w:lvlText w:val="o"/>
+      <w:lvlJc w:val="left"/>
+      <w:pPr>
+        <w:ind w:left="5760" w:hanging="360"/>
+      </w:pPr>
+      <w:rPr>
+        <w:rFonts w:ascii="Courier New" w:hAnsi="Courier New" w:cs="Courier New" w:hint="default"/>
+      </w:rPr>
+    </w:lvl>
+    <w:lvl w:ilvl="8" w:tplc="04090005" w:tentative="1">
+      <w:start w:val="1"/>
+      <w:numFmt w:val="bullet"/>
+      <w:lvlText w:val=""/>
+      <w:lvlJc w:val="left"/>
+      <w:pPr>
+        <w:ind w:left="6480" w:hanging="360"/>
+      </w:pPr>
+      <w:rPr>
+        <w:rFonts w:ascii="Wingdings" w:hAnsi="Wingdings" w:hint="default"/>
+      </w:rPr>
+    </w:lvl>
+  </w:abstractNum>
+  <w:abstractNum w:abstractNumId="3" w15:restartNumberingAfterBreak="0">
+    <w:nsid w:val="44693170"/>
+    <w:multiLevelType w:val="hybridMultilevel"/>
+    <w:tmpl w:val="968E6292"/>
+    <w:lvl w:ilvl="0" w:tplc="E9C8487E">
+      <w:numFmt w:val="bullet"/>
+      <w:lvlText w:val="-"/>
+      <w:lvlJc w:val="left"/>
+      <w:pPr>
+        <w:ind w:left="720" w:hanging="360"/>
+      </w:pPr>
+      <w:rPr>
+        <w:rFonts w:ascii="Times New Roman" w:eastAsiaTheme="minorEastAsia" w:hAnsi="Times New Roman" w:cs="Times New Roman" w:hint="default"/>
+      </w:rPr>
+    </w:lvl>
+    <w:lvl w:ilvl="1" w:tplc="04090003" w:tentative="1">
+      <w:start w:val="1"/>
+      <w:numFmt w:val="bullet"/>
+      <w:lvlText w:val="o"/>
+      <w:lvlJc w:val="left"/>
+      <w:pPr>
+        <w:ind w:left="1440" w:hanging="360"/>
+      </w:pPr>
+      <w:rPr>
+        <w:rFonts w:ascii="Courier New" w:hAnsi="Courier New" w:cs="Courier New" w:hint="default"/>
+      </w:rPr>
+    </w:lvl>
+    <w:lvl w:ilvl="2" w:tplc="04090005" w:tentative="1">
+      <w:start w:val="1"/>
+      <w:numFmt w:val="bullet"/>
+      <w:lvlText w:val=""/>
+      <w:lvlJc w:val="left"/>
+      <w:pPr>
+        <w:ind w:left="2160" w:hanging="360"/>
+      </w:pPr>
+      <w:rPr>
+        <w:rFonts w:ascii="Wingdings" w:hAnsi="Wingdings" w:hint="default"/>
+      </w:rPr>
+    </w:lvl>
+    <w:lvl w:ilvl="3" w:tplc="04090001" w:tentative="1">
+      <w:start w:val="1"/>
+      <w:numFmt w:val="bullet"/>
+      <w:lvlText w:val=""/>
+      <w:lvlJc w:val="left"/>
+      <w:pPr>
+        <w:ind w:left="2880" w:hanging="360"/>
+      </w:pPr>
+      <w:rPr>
+        <w:rFonts w:ascii="Symbol" w:hAnsi="Symbol" w:hint="default"/>
+      </w:rPr>
+    </w:lvl>
+    <w:lvl w:ilvl="4" w:tplc="04090003" w:tentative="1">
+      <w:start w:val="1"/>
+      <w:numFmt w:val="bullet"/>
+      <w:lvlText w:val="o"/>
+      <w:lvlJc w:val="left"/>
+      <w:pPr>
+        <w:ind w:left="3600" w:hanging="360"/>
+      </w:pPr>
+      <w:rPr>
+        <w:rFonts w:ascii="Courier New" w:hAnsi="Courier New" w:cs="Courier New" w:hint="default"/>
+      </w:rPr>
+    </w:lvl>
+    <w:lvl w:ilvl="5" w:tplc="04090005" w:tentative="1">
+      <w:start w:val="1"/>
+      <w:numFmt w:val="bullet"/>
+      <w:lvlText w:val=""/>
+      <w:lvlJc w:val="left"/>
+      <w:pPr>
+        <w:ind w:left="4320" w:hanging="360"/>
+      </w:pPr>
+      <w:rPr>
+        <w:rFonts w:ascii="Wingdings" w:hAnsi="Wingdings" w:hint="default"/>
+      </w:rPr>
+    </w:lvl>
+    <w:lvl w:ilvl="6" w:tplc="04090001" w:tentative="1">
+      <w:start w:val="1"/>
+      <w:numFmt w:val="bullet"/>
+      <w:lvlText w:val=""/>
+      <w:lvlJc w:val="left"/>
+      <w:pPr>
+        <w:ind w:left="5040" w:hanging="360"/>
+      </w:pPr>
+      <w:rPr>
+        <w:rFonts w:ascii="Symbol" w:hAnsi="Symbol" w:hint="default"/>
+      </w:rPr>
+    </w:lvl>
+    <w:lvl w:ilvl="7" w:tplc="04090003" w:tentative="1">
+      <w:start w:val="1"/>
+      <w:numFmt w:val="bullet"/>
+      <w:lvlText w:val="o"/>
+      <w:lvlJc w:val="left"/>
+      <w:pPr>
+        <w:ind w:left="5760" w:hanging="360"/>
+      </w:pPr>
+      <w:rPr>
+        <w:rFonts w:ascii="Courier New" w:hAnsi="Courier New" w:cs="Courier New" w:hint="default"/>
+      </w:rPr>
+    </w:lvl>
+    <w:lvl w:ilvl="8" w:tplc="04090005" w:tentative="1">
+      <w:start w:val="1"/>
+      <w:numFmt w:val="bullet"/>
+      <w:lvlText w:val=""/>
+      <w:lvlJc w:val="left"/>
+      <w:pPr>
+        <w:ind w:left="6480" w:hanging="360"/>
+      </w:pPr>
+      <w:rPr>
+        <w:rFonts w:ascii="Wingdings" w:hAnsi="Wingdings" w:hint="default"/>
+      </w:rPr>
+    </w:lvl>
+  </w:abstractNum>
+  <w:abstractNum w:abstractNumId="4" w15:restartNumberingAfterBreak="0">
+    <w:nsid w:val="4CE0605F"/>
+    <w:multiLevelType w:val="hybridMultilevel"/>
+    <w:tmpl w:val="A9F21D6A"/>
+    <w:lvl w:ilvl="0" w:tplc="04090001">
+      <w:start w:val="1"/>
+      <w:numFmt w:val="bullet"/>
+      <w:lvlText w:val=""/>
+      <w:lvlJc w:val="left"/>
+      <w:pPr>
+        <w:ind w:left="720" w:hanging="360"/>
+      </w:pPr>
+      <w:rPr>
+        <w:rFonts w:ascii="Symbol" w:hAnsi="Symbol" w:hint="default"/>
+      </w:rPr>
+    </w:lvl>
+    <w:lvl w:ilvl="1" w:tplc="04090003" w:tentative="1">
+      <w:start w:val="1"/>
+      <w:numFmt w:val="bullet"/>
+      <w:lvlText w:val="o"/>
+      <w:lvlJc w:val="left"/>
+      <w:pPr>
+        <w:ind w:left="1440" w:hanging="360"/>
+      </w:pPr>
+      <w:rPr>
+        <w:rFonts w:ascii="Courier New" w:hAnsi="Courier New" w:cs="Courier New" w:hint="default"/>
+      </w:rPr>
+    </w:lvl>
+    <w:lvl w:ilvl="2" w:tplc="04090005" w:tentative="1">
+      <w:start w:val="1"/>
+      <w:numFmt w:val="bullet"/>
+      <w:lvlText w:val=""/>
+      <w:lvlJc w:val="left"/>
+      <w:pPr>
+        <w:ind w:left="2160" w:hanging="360"/>
+      </w:pPr>
+      <w:rPr>
+        <w:rFonts w:ascii="Wingdings" w:hAnsi="Wingdings" w:hint="default"/>
+      </w:rPr>
+    </w:lvl>
+    <w:lvl w:ilvl="3" w:tplc="04090001" w:tentative="1">
+      <w:start w:val="1"/>
+      <w:numFmt w:val="bullet"/>
+      <w:lvlText w:val=""/>
+      <w:lvlJc w:val="left"/>
+      <w:pPr>
+        <w:ind w:left="2880" w:hanging="360"/>
+      </w:pPr>
+      <w:rPr>
+        <w:rFonts w:ascii="Symbol" w:hAnsi="Symbol" w:hint="default"/>
+      </w:rPr>
+    </w:lvl>
+    <w:lvl w:ilvl="4" w:tplc="04090003" w:tentative="1">
+      <w:start w:val="1"/>
+      <w:numFmt w:val="bullet"/>
+      <w:lvlText w:val="o"/>
+      <w:lvlJc w:val="left"/>
+      <w:pPr>
+        <w:ind w:left="3600" w:hanging="360"/>
+      </w:pPr>
+      <w:rPr>
+        <w:rFonts w:ascii="Courier New" w:hAnsi="Courier New" w:cs="Courier New" w:hint="default"/>
+      </w:rPr>
+    </w:lvl>
+    <w:lvl w:ilvl="5" w:tplc="04090005" w:tentative="1">
+      <w:start w:val="1"/>
+      <w:numFmt w:val="bullet"/>
+      <w:lvlText w:val=""/>
+      <w:lvlJc w:val="left"/>
+      <w:pPr>
+        <w:ind w:left="4320" w:hanging="360"/>
+      </w:pPr>
+      <w:rPr>
+        <w:rFonts w:ascii="Wingdings" w:hAnsi="Wingdings" w:hint="default"/>
+      </w:rPr>
+    </w:lvl>
+    <w:lvl w:ilvl="6" w:tplc="04090001" w:tentative="1">
+      <w:start w:val="1"/>
+      <w:numFmt w:val="bullet"/>
+      <w:lvlText w:val=""/>
+      <w:lvlJc w:val="left"/>
+      <w:pPr>
+        <w:ind w:left="5040" w:hanging="360"/>
+      </w:pPr>
+      <w:rPr>
+        <w:rFonts w:ascii="Symbol" w:hAnsi="Symbol" w:hint="default"/>
+      </w:rPr>
+    </w:lvl>
+    <w:lvl w:ilvl="7" w:tplc="04090003" w:tentative="1">
+      <w:start w:val="1"/>
+      <w:numFmt w:val="bullet"/>
+      <w:lvlText w:val="o"/>
+      <w:lvlJc w:val="left"/>
+      <w:pPr>
+        <w:ind w:left="5760" w:hanging="360"/>
+      </w:pPr>
+      <w:rPr>
+        <w:rFonts w:ascii="Courier New" w:hAnsi="Courier New" w:cs="Courier New" w:hint="default"/>
+      </w:rPr>
+    </w:lvl>
+    <w:lvl w:ilvl="8" w:tplc="04090005" w:tentative="1">
+      <w:start w:val="1"/>
+      <w:numFmt w:val="bullet"/>
+      <w:lvlText w:val=""/>
+      <w:lvlJc w:val="left"/>
+      <w:pPr>
+        <w:ind w:left="6480" w:hanging="360"/>
+      </w:pPr>
+      <w:rPr>
+        <w:rFonts w:ascii="Wingdings" w:hAnsi="Wingdings" w:hint="default"/>
+      </w:rPr>
+    </w:lvl>
+  </w:abstractNum>
+  <w:num w:numId="1" w16cid:durableId="1590196249">
+    <w:abstractNumId w:val="0"/>
+  </w:num>
+  <w:num w:numId="2" w16cid:durableId="1421171379">
+    <w:abstractNumId w:val="2"/>
+  </w:num>
+  <w:num w:numId="3" w16cid:durableId="1768695621">
+    <w:abstractNumId w:val="4"/>
+  </w:num>
+  <w:num w:numId="4" w16cid:durableId="1715807500">
+    <w:abstractNumId w:val="3"/>
+  </w:num>
+  <w:num w:numId="5" w16cid:durableId="2033411910">
+    <w:abstractNumId w:val="1"/>
+  </w:num>
+</w:numbering>
 </file>
 
 <file path=word/people.xml><?xml version="1.0" encoding="utf-8"?>
@@ -1988,6 +2787,17 @@
       <w14:ligatures w14:val="none"/>
     </w:rPr>
   </w:style>
+  <w:style w:type="paragraph" w:styleId="ae">
+    <w:name w:val="List Paragraph"/>
+    <w:basedOn w:val="a"/>
+    <w:uiPriority w:val="34"/>
+    <w:qFormat/>
+    <w:rsid w:val="00D55DC8"/>
+    <w:pPr>
+      <w:ind w:left="720"/>
+      <w:contextualSpacing/>
+    </w:pPr>
+  </w:style>
 </w:styles>
 </file>
 

</xml_diff>

<commit_message>
Fix saving of docx
</commit_message>
<xml_diff>
--- a/tests/sample2.docx
+++ b/tests/sample2.docx
@@ -15,18 +15,13 @@
         <w:rPr>
           <w:rFonts w:ascii="Times New Roman" w:hAnsi="Times New Roman" w:cs="Times New Roman"/>
         </w:rPr>
-        <w:t>n</w:t>
-      </w:r>
-      <w:r>
-        <w:rPr>
-          <w:rFonts w:ascii="Times New Roman" w:hAnsi="Times New Roman" w:cs="Times New Roman"/>
-        </w:rPr>
-        <w:t>ame</w:t>
+        <w:t>name</w:t>
       </w:r>
       <w:commentRangeEnd w:id="0"/>
       <w:r>
         <w:rPr>
-          <w:rStyle w:val="a9"/>
+          <w:rStyle w:val="a7"/>
+          <w:rFonts w:ascii="Times New Roman" w:hAnsi="Times New Roman" w:cs="Times New Roman"/>
         </w:rPr>
         <w:commentReference w:id="0"/>
       </w:r>
@@ -34,64 +29,205 @@
         <w:rPr>
           <w:rFonts w:ascii="Times New Roman" w:hAnsi="Times New Roman" w:cs="Times New Roman"/>
         </w:rPr>
+        <w:t>: Fictional Character Guido</w:t>
+      </w:r>
+    </w:p>
+    <w:p>
+      <w:pPr>
+        <w:snapToGrid w:val="0"/>
+        <w:spacing w:after="0" w:line="240" w:lineRule="auto"/>
+        <w:rPr>
+          <w:rFonts w:ascii="Times New Roman" w:hAnsi="Times New Roman" w:cs="Times New Roman"/>
+        </w:rPr>
+      </w:pPr>
+      <w:r>
+        <w:rPr>
+          <w:rFonts w:ascii="Times New Roman" w:hAnsi="Times New Roman" w:cs="Times New Roman"/>
+        </w:rPr>
+        <w:t>email: guido@python.org</w:t>
+      </w:r>
+    </w:p>
+    <w:p>
+      <w:pPr>
+        <w:snapToGrid w:val="0"/>
+        <w:spacing w:after="0" w:line="240" w:lineRule="auto"/>
+        <w:rPr>
+          <w:rFonts w:ascii="Times New Roman" w:hAnsi="Times New Roman" w:cs="Times New Roman"/>
+        </w:rPr>
+      </w:pPr>
+      <w:r>
+        <w:rPr>
+          <w:rFonts w:ascii="Times New Roman" w:hAnsi="Times New Roman" w:cs="Times New Roman"/>
+        </w:rPr>
+        <w:t>website: https://gvanrossum.github.io/</w:t>
+      </w:r>
+    </w:p>
+    <w:p>
+      <w:pPr>
+        <w:snapToGrid w:val="0"/>
+        <w:spacing w:after="0" w:line="240" w:lineRule="auto"/>
+        <w:rPr>
+          <w:rFonts w:ascii="Times New Roman" w:hAnsi="Times New Roman" w:cs="Times New Roman"/>
+        </w:rPr>
+      </w:pPr>
+      <w:r>
+        <w:rPr>
+          <w:rFonts w:ascii="Times New Roman" w:hAnsi="Times New Roman" w:cs="Times New Roman"/>
+        </w:rPr>
+        <w:t>phone: (123) 456-7890</w:t>
+      </w:r>
+    </w:p>
+    <w:p>
+      <w:pPr>
+        <w:snapToGrid w:val="0"/>
+        <w:spacing w:after="0" w:line="240" w:lineRule="auto"/>
+        <w:rPr>
+          <w:rFonts w:ascii="Times New Roman" w:hAnsi="Times New Roman" w:cs="Times New Roman"/>
+        </w:rPr>
+      </w:pPr>
+    </w:p>
+    <w:p>
+      <w:pPr>
+        <w:snapToGrid w:val="0"/>
+        <w:spacing w:after="0" w:line="240" w:lineRule="auto"/>
+        <w:rPr>
+          <w:rFonts w:ascii="Times New Roman" w:hAnsi="Times New Roman" w:cs="Times New Roman"/>
+        </w:rPr>
+      </w:pPr>
+      <w:r>
+        <w:rPr>
+          <w:rFonts w:ascii="Times New Roman" w:hAnsi="Times New Roman" w:cs="Times New Roman"/>
+        </w:rPr>
+        <w:t>school: University of Amsterdam</w:t>
+      </w:r>
+    </w:p>
+    <w:p>
+      <w:pPr>
+        <w:snapToGrid w:val="0"/>
+        <w:spacing w:after="0" w:line="240" w:lineRule="auto"/>
+        <w:rPr>
+          <w:rFonts w:ascii="Times New Roman" w:hAnsi="Times New Roman" w:cs="Times New Roman"/>
+        </w:rPr>
+      </w:pPr>
+      <w:r>
+        <w:rPr>
+          <w:rFonts w:ascii="Times New Roman" w:hAnsi="Times New Roman" w:cs="Times New Roman"/>
+        </w:rPr>
+        <w:t>loc: Amsterdam, The Netherlands</w:t>
+      </w:r>
+    </w:p>
+    <w:p>
+      <w:pPr>
+        <w:snapToGrid w:val="0"/>
+        <w:spacing w:after="0" w:line="240" w:lineRule="auto"/>
+        <w:rPr>
+          <w:rFonts w:ascii="Times New Roman" w:hAnsi="Times New Roman" w:cs="Times New Roman"/>
+        </w:rPr>
+      </w:pPr>
+      <w:r>
+        <w:rPr>
+          <w:rFonts w:ascii="Times New Roman" w:hAnsi="Times New Roman" w:cs="Times New Roman"/>
+        </w:rPr>
+        <w:t>degree: Master in Mathematics &amp; Computer Science</w:t>
+      </w:r>
+    </w:p>
+    <w:p>
+      <w:pPr>
+        <w:snapToGrid w:val="0"/>
+        <w:spacing w:after="0" w:line="240" w:lineRule="auto"/>
+        <w:rPr>
+          <w:rFonts w:ascii="Times New Roman" w:hAnsi="Times New Roman" w:cs="Times New Roman"/>
+        </w:rPr>
+      </w:pPr>
+      <w:r>
+        <w:rPr>
+          <w:rFonts w:ascii="Times New Roman" w:hAnsi="Times New Roman" w:cs="Times New Roman"/>
+        </w:rPr>
+        <w:t>start date: 1981-09</w:t>
+      </w:r>
+    </w:p>
+    <w:p>
+      <w:pPr>
+        <w:snapToGrid w:val="0"/>
+        <w:spacing w:after="0" w:line="240" w:lineRule="auto"/>
+        <w:rPr>
+          <w:rFonts w:ascii="Times New Roman" w:hAnsi="Times New Roman" w:cs="Times New Roman"/>
+        </w:rPr>
+      </w:pPr>
+      <w:r>
+        <w:rPr>
+          <w:rFonts w:ascii="Times New Roman" w:hAnsi="Times New Roman" w:cs="Times New Roman"/>
+        </w:rPr>
+        <w:t>end date: 1982</w:t>
+      </w:r>
+    </w:p>
+    <w:p>
+      <w:pPr>
+        <w:snapToGrid w:val="0"/>
+        <w:spacing w:after="0" w:line="240" w:lineRule="auto"/>
+        <w:rPr>
+          <w:rFonts w:ascii="Times New Roman" w:hAnsi="Times New Roman" w:cs="Times New Roman"/>
+        </w:rPr>
+      </w:pPr>
+      <w:proofErr w:type="spellStart"/>
+      <w:r>
+        <w:rPr>
+          <w:rFonts w:ascii="Times New Roman" w:hAnsi="Times New Roman" w:cs="Times New Roman"/>
+        </w:rPr>
+        <w:t>gpa</w:t>
+      </w:r>
+      <w:proofErr w:type="spellEnd"/>
+      <w:r>
+        <w:rPr>
+          <w:rFonts w:ascii="Times New Roman" w:hAnsi="Times New Roman" w:cs="Times New Roman"/>
+        </w:rPr>
         <w:t xml:space="preserve">: </w:t>
       </w:r>
-      <w:r>
-        <w:rPr>
-          <w:rFonts w:ascii="Times New Roman" w:hAnsi="Times New Roman" w:cs="Times New Roman" w:hint="eastAsia"/>
-        </w:rPr>
-        <w:t>Fiction</w:t>
-      </w:r>
-      <w:r>
-        <w:rPr>
-          <w:rFonts w:ascii="Times New Roman" w:hAnsi="Times New Roman" w:cs="Times New Roman"/>
-        </w:rPr>
-        <w:t>al Character Guido</w:t>
-      </w:r>
-    </w:p>
-    <w:p>
-      <w:pPr>
-        <w:snapToGrid w:val="0"/>
-        <w:spacing w:after="0" w:line="240" w:lineRule="auto"/>
-        <w:rPr>
-          <w:rFonts w:ascii="Times New Roman" w:hAnsi="Times New Roman" w:cs="Times New Roman"/>
-        </w:rPr>
-      </w:pPr>
-      <w:r>
-        <w:rPr>
-          <w:rFonts w:ascii="Times New Roman" w:hAnsi="Times New Roman" w:cs="Times New Roman"/>
-        </w:rPr>
-        <w:t>email: guido@python.org</w:t>
-      </w:r>
-    </w:p>
-    <w:p>
-      <w:pPr>
-        <w:snapToGrid w:val="0"/>
-        <w:spacing w:after="0" w:line="240" w:lineRule="auto"/>
-        <w:rPr>
-          <w:rFonts w:ascii="Times New Roman" w:hAnsi="Times New Roman" w:cs="Times New Roman"/>
-        </w:rPr>
-      </w:pPr>
-      <w:r>
-        <w:rPr>
-          <w:rFonts w:ascii="Times New Roman" w:hAnsi="Times New Roman" w:cs="Times New Roman"/>
-        </w:rPr>
-        <w:t>website: https://gvanrossum.github.io/</w:t>
-      </w:r>
-    </w:p>
-    <w:p>
-      <w:pPr>
-        <w:snapToGrid w:val="0"/>
-        <w:spacing w:after="0" w:line="240" w:lineRule="auto"/>
-        <w:rPr>
-          <w:rFonts w:ascii="Times New Roman" w:hAnsi="Times New Roman" w:cs="Times New Roman"/>
-        </w:rPr>
-      </w:pPr>
-      <w:r>
-        <w:rPr>
-          <w:rFonts w:ascii="Times New Roman" w:hAnsi="Times New Roman" w:cs="Times New Roman"/>
-        </w:rPr>
-        <w:t>phone: (123) 456-7890</w:t>
+      <w:commentRangeStart w:id="1"/>
+      <w:r>
+        <w:rPr>
+          <w:rFonts w:ascii="Times New Roman" w:hAnsi="Times New Roman" w:cs="Times New Roman"/>
+          <w:smallCaps/>
+        </w:rPr>
+        <w:t>unknown</w:t>
+      </w:r>
+      <w:commentRangeEnd w:id="1"/>
+      <w:r>
+        <w:rPr>
+          <w:rStyle w:val="a7"/>
+          <w:rFonts w:ascii="Times New Roman" w:hAnsi="Times New Roman" w:cs="Times New Roman"/>
+        </w:rPr>
+        <w:commentReference w:id="1"/>
+      </w:r>
+    </w:p>
+    <w:p>
+      <w:pPr>
+        <w:snapToGrid w:val="0"/>
+        <w:spacing w:after="0" w:line="240" w:lineRule="auto"/>
+        <w:rPr>
+          <w:rFonts w:ascii="Times New Roman" w:hAnsi="Times New Roman" w:cs="Times New Roman"/>
+        </w:rPr>
+      </w:pPr>
+      <w:r>
+        <w:rPr>
+          <w:rFonts w:ascii="Times New Roman" w:hAnsi="Times New Roman" w:cs="Times New Roman"/>
+        </w:rPr>
+        <w:t>rank: 1/42</w:t>
+      </w:r>
+    </w:p>
+    <w:p>
+      <w:pPr>
+        <w:snapToGrid w:val="0"/>
+        <w:spacing w:after="0" w:line="240" w:lineRule="auto"/>
+        <w:rPr>
+          <w:rFonts w:ascii="Times New Roman" w:hAnsi="Times New Roman" w:cs="Times New Roman"/>
+        </w:rPr>
+      </w:pPr>
+      <w:r>
+        <w:rPr>
+          <w:rFonts w:ascii="Times New Roman" w:hAnsi="Times New Roman" w:cs="Times New Roman"/>
+        </w:rPr>
+        <w:t>courses: AP Spam (5), AP Egg (5), AP Silly Walk (5)</w:t>
       </w:r>
     </w:p>
     <w:p>
@@ -145,321 +281,169 @@
         <w:rPr>
           <w:rFonts w:ascii="Times New Roman" w:hAnsi="Times New Roman" w:cs="Times New Roman"/>
         </w:rPr>
-        <w:t>degree: Master in Mathematics &amp; Computer Science</w:t>
-      </w:r>
-    </w:p>
-    <w:p>
-      <w:pPr>
-        <w:snapToGrid w:val="0"/>
-        <w:spacing w:after="0" w:line="240" w:lineRule="auto"/>
-        <w:rPr>
-          <w:rFonts w:ascii="Times New Roman" w:hAnsi="Times New Roman" w:cs="Times New Roman"/>
-        </w:rPr>
-      </w:pPr>
-      <w:r>
-        <w:rPr>
-          <w:rFonts w:ascii="Times New Roman" w:hAnsi="Times New Roman" w:cs="Times New Roman"/>
-        </w:rPr>
-        <w:t>start date: 1981-09</w:t>
-      </w:r>
-    </w:p>
-    <w:p>
-      <w:pPr>
-        <w:snapToGrid w:val="0"/>
-        <w:spacing w:after="0" w:line="240" w:lineRule="auto"/>
-        <w:rPr>
-          <w:rFonts w:ascii="Times New Roman" w:hAnsi="Times New Roman" w:cs="Times New Roman"/>
-        </w:rPr>
-      </w:pPr>
-      <w:r>
-        <w:rPr>
-          <w:rFonts w:ascii="Times New Roman" w:hAnsi="Times New Roman" w:cs="Times New Roman"/>
-        </w:rPr>
-        <w:t>end date: 1982</w:t>
-      </w:r>
-    </w:p>
-    <w:p>
-      <w:pPr>
-        <w:snapToGrid w:val="0"/>
-        <w:spacing w:after="0" w:line="240" w:lineRule="auto"/>
-        <w:rPr>
-          <w:rFonts w:ascii="Times New Roman" w:hAnsi="Times New Roman" w:cs="Times New Roman"/>
-        </w:rPr>
-      </w:pPr>
+        <w:t>degree: B.S. in Computer Science</w:t>
+      </w:r>
+    </w:p>
+    <w:p>
+      <w:pPr>
+        <w:snapToGrid w:val="0"/>
+        <w:spacing w:after="0" w:line="240" w:lineRule="auto"/>
+        <w:rPr>
+          <w:rFonts w:ascii="Times New Roman" w:hAnsi="Times New Roman" w:cs="Times New Roman"/>
+        </w:rPr>
+      </w:pPr>
+      <w:r>
+        <w:rPr>
+          <w:rFonts w:ascii="Times New Roman" w:hAnsi="Times New Roman" w:cs="Times New Roman"/>
+        </w:rPr>
+        <w:t>minor: Mathematics</w:t>
+      </w:r>
+    </w:p>
+    <w:p>
+      <w:pPr>
+        <w:snapToGrid w:val="0"/>
+        <w:spacing w:after="0" w:line="240" w:lineRule="auto"/>
+        <w:rPr>
+          <w:rFonts w:ascii="Times New Roman" w:hAnsi="Times New Roman" w:cs="Times New Roman"/>
+        </w:rPr>
+      </w:pPr>
+      <w:r>
+        <w:rPr>
+          <w:rFonts w:ascii="Times New Roman" w:hAnsi="Times New Roman" w:cs="Times New Roman"/>
+        </w:rPr>
+        <w:t>start date: 1977-09</w:t>
+      </w:r>
+    </w:p>
+    <w:p>
+      <w:pPr>
+        <w:snapToGrid w:val="0"/>
+        <w:spacing w:after="0" w:line="240" w:lineRule="auto"/>
+        <w:rPr>
+          <w:rFonts w:ascii="Times New Roman" w:hAnsi="Times New Roman" w:cs="Times New Roman"/>
+        </w:rPr>
+      </w:pPr>
+      <w:r>
+        <w:rPr>
+          <w:rFonts w:ascii="Times New Roman" w:hAnsi="Times New Roman" w:cs="Times New Roman"/>
+        </w:rPr>
+        <w:t>end date: 1981-06-30</w:t>
+      </w:r>
+    </w:p>
+    <w:p>
+      <w:pPr>
+        <w:snapToGrid w:val="0"/>
+        <w:spacing w:after="0" w:line="240" w:lineRule="auto"/>
+        <w:rPr>
+          <w:rFonts w:ascii="Times New Roman" w:hAnsi="Times New Roman" w:cs="Times New Roman"/>
+        </w:rPr>
+      </w:pPr>
+    </w:p>
+    <w:p>
+      <w:pPr>
+        <w:snapToGrid w:val="0"/>
+        <w:spacing w:after="0" w:line="240" w:lineRule="auto"/>
+        <w:rPr>
+          <w:rFonts w:ascii="Times New Roman" w:hAnsi="Times New Roman" w:cs="Times New Roman"/>
+        </w:rPr>
+      </w:pPr>
+      <w:r>
+        <w:rPr>
+          <w:rFonts w:ascii="Times New Roman" w:hAnsi="Times New Roman" w:cs="Times New Roman"/>
+        </w:rPr>
+        <w:t>school: Amsterdam Day Care</w:t>
+      </w:r>
+    </w:p>
+    <w:p>
+      <w:pPr>
+        <w:snapToGrid w:val="0"/>
+        <w:spacing w:after="0" w:line="240" w:lineRule="auto"/>
+        <w:rPr>
+          <w:rFonts w:ascii="Times New Roman" w:hAnsi="Times New Roman" w:cs="Times New Roman"/>
+        </w:rPr>
+      </w:pPr>
+      <w:r>
+        <w:rPr>
+          <w:rFonts w:ascii="Times New Roman" w:hAnsi="Times New Roman" w:cs="Times New Roman"/>
+        </w:rPr>
+        <w:t>start date: 1965-01-01</w:t>
+      </w:r>
+    </w:p>
+    <w:p>
+      <w:pPr>
+        <w:snapToGrid w:val="0"/>
+        <w:spacing w:after="0" w:line="240" w:lineRule="auto"/>
+        <w:rPr>
+          <w:rFonts w:ascii="Times New Roman" w:hAnsi="Times New Roman" w:cs="Times New Roman"/>
+        </w:rPr>
+      </w:pPr>
+      <w:r>
+        <w:rPr>
+          <w:rFonts w:ascii="Times New Roman" w:hAnsi="Times New Roman" w:cs="Times New Roman"/>
+        </w:rPr>
+        <w:t>end date: 1965-01-02</w:t>
+      </w:r>
+    </w:p>
+    <w:p>
+      <w:pPr>
+        <w:snapToGrid w:val="0"/>
+        <w:spacing w:after="0" w:line="240" w:lineRule="auto"/>
+        <w:rPr>
+          <w:rFonts w:ascii="Times New Roman" w:hAnsi="Times New Roman" w:cs="Times New Roman"/>
+        </w:rPr>
+      </w:pPr>
+      <w:r>
+        <w:rPr>
+          <w:rFonts w:ascii="Times New Roman" w:hAnsi="Times New Roman" w:cs="Times New Roman"/>
+        </w:rPr>
+        <w:t>rank: kick-ass</w:t>
+      </w:r>
+    </w:p>
+    <w:p>
+      <w:pPr>
+        <w:snapToGrid w:val="0"/>
+        <w:spacing w:after="0" w:line="240" w:lineRule="auto"/>
+        <w:rPr>
+          <w:rFonts w:ascii="Times New Roman" w:hAnsi="Times New Roman" w:cs="Times New Roman"/>
+        </w:rPr>
+      </w:pPr>
+    </w:p>
+    <w:p>
+      <w:pPr>
+        <w:snapToGrid w:val="0"/>
+        <w:spacing w:after="0" w:line="240" w:lineRule="auto"/>
+        <w:rPr>
+          <w:rFonts w:ascii="Times New Roman" w:hAnsi="Times New Roman" w:cs="Times New Roman"/>
+        </w:rPr>
+      </w:pPr>
+      <w:r>
+        <w:rPr>
+          <w:rFonts w:ascii="Times New Roman" w:hAnsi="Times New Roman" w:cs="Times New Roman"/>
+        </w:rPr>
+        <w:t>Test: SAT</w:t>
+      </w:r>
+    </w:p>
+    <w:p>
+      <w:pPr>
+        <w:snapToGrid w:val="0"/>
+        <w:spacing w:after="0" w:line="240" w:lineRule="auto"/>
+        <w:rPr>
+          <w:rFonts w:ascii="Times New Roman" w:hAnsi="Times New Roman" w:cs="Times New Roman"/>
+        </w:rPr>
+      </w:pPr>
+      <w:r>
+        <w:rPr>
+          <w:rFonts w:ascii="Times New Roman" w:hAnsi="Times New Roman" w:cs="Times New Roman"/>
+        </w:rPr>
+        <w:t xml:space="preserve">Score: </w:t>
+      </w:r>
       <w:proofErr w:type="spellStart"/>
       <w:r>
         <w:rPr>
           <w:rFonts w:ascii="Times New Roman" w:hAnsi="Times New Roman" w:cs="Times New Roman"/>
         </w:rPr>
-        <w:t>gpa</w:t>
+        <w:t>xxxx</w:t>
       </w:r>
       <w:proofErr w:type="spellEnd"/>
-      <w:r>
-        <w:rPr>
-          <w:rFonts w:ascii="Times New Roman" w:hAnsi="Times New Roman" w:cs="Times New Roman"/>
-        </w:rPr>
-        <w:t xml:space="preserve">: </w:t>
-      </w:r>
-      <w:commentRangeStart w:id="1"/>
-      <w:r>
-        <w:rPr>
-          <w:rFonts w:ascii="Times New Roman" w:hAnsi="Times New Roman" w:cs="Times New Roman"/>
-          <w:smallCaps/>
-        </w:rPr>
-        <w:t>unknown</w:t>
-      </w:r>
-      <w:commentRangeEnd w:id="1"/>
-      <w:r>
-        <w:rPr>
-          <w:rStyle w:val="a9"/>
-        </w:rPr>
-        <w:commentReference w:id="1"/>
-      </w:r>
-    </w:p>
-    <w:p>
-      <w:pPr>
-        <w:snapToGrid w:val="0"/>
-        <w:spacing w:after="0" w:line="240" w:lineRule="auto"/>
-        <w:rPr>
-          <w:rFonts w:ascii="Times New Roman" w:hAnsi="Times New Roman" w:cs="Times New Roman"/>
-        </w:rPr>
-      </w:pPr>
-      <w:r>
-        <w:rPr>
-          <w:rFonts w:ascii="Times New Roman" w:hAnsi="Times New Roman" w:cs="Times New Roman"/>
-        </w:rPr>
-        <w:t>rank: 1/42</w:t>
-      </w:r>
-    </w:p>
-    <w:p>
-      <w:pPr>
-        <w:snapToGrid w:val="0"/>
-        <w:spacing w:after="0" w:line="240" w:lineRule="auto"/>
-        <w:rPr>
-          <w:rFonts w:ascii="Times New Roman" w:hAnsi="Times New Roman" w:cs="Times New Roman"/>
-        </w:rPr>
-      </w:pPr>
-      <w:r>
-        <w:rPr>
-          <w:rFonts w:ascii="Times New Roman" w:hAnsi="Times New Roman" w:cs="Times New Roman"/>
-        </w:rPr>
-        <w:t>courses: AP Spam (5), AP Egg (5), AP Silly Walk (5)</w:t>
-      </w:r>
-    </w:p>
-    <w:p>
-      <w:pPr>
-        <w:snapToGrid w:val="0"/>
-        <w:spacing w:after="0" w:line="240" w:lineRule="auto"/>
-        <w:rPr>
-          <w:rFonts w:ascii="Times New Roman" w:hAnsi="Times New Roman" w:cs="Times New Roman"/>
-        </w:rPr>
-      </w:pPr>
-    </w:p>
-    <w:p>
-      <w:pPr>
-        <w:snapToGrid w:val="0"/>
-        <w:spacing w:after="0" w:line="240" w:lineRule="auto"/>
-        <w:rPr>
-          <w:rFonts w:ascii="Times New Roman" w:hAnsi="Times New Roman" w:cs="Times New Roman"/>
-        </w:rPr>
-      </w:pPr>
-      <w:r>
-        <w:rPr>
-          <w:rFonts w:ascii="Times New Roman" w:hAnsi="Times New Roman" w:cs="Times New Roman"/>
-        </w:rPr>
-        <w:t>school: University of Amsterdam</w:t>
-      </w:r>
-    </w:p>
-    <w:p>
-      <w:pPr>
-        <w:snapToGrid w:val="0"/>
-        <w:spacing w:after="0" w:line="240" w:lineRule="auto"/>
-        <w:rPr>
-          <w:rFonts w:ascii="Times New Roman" w:hAnsi="Times New Roman" w:cs="Times New Roman"/>
-        </w:rPr>
-      </w:pPr>
-      <w:r>
-        <w:rPr>
-          <w:rFonts w:ascii="Times New Roman" w:hAnsi="Times New Roman" w:cs="Times New Roman"/>
-        </w:rPr>
-        <w:t>loc: Amsterdam, The Netherlands</w:t>
-      </w:r>
-    </w:p>
-    <w:p>
-      <w:pPr>
-        <w:snapToGrid w:val="0"/>
-        <w:spacing w:after="0" w:line="240" w:lineRule="auto"/>
-        <w:rPr>
-          <w:rFonts w:ascii="Times New Roman" w:hAnsi="Times New Roman" w:cs="Times New Roman"/>
-        </w:rPr>
-      </w:pPr>
-      <w:r>
-        <w:rPr>
-          <w:rFonts w:ascii="Times New Roman" w:hAnsi="Times New Roman" w:cs="Times New Roman"/>
-        </w:rPr>
-        <w:t>degree: B.S. in Computer Science</w:t>
-      </w:r>
-    </w:p>
-    <w:p>
-      <w:pPr>
-        <w:snapToGrid w:val="0"/>
-        <w:spacing w:after="0" w:line="240" w:lineRule="auto"/>
-        <w:rPr>
-          <w:rFonts w:ascii="Times New Roman" w:hAnsi="Times New Roman" w:cs="Times New Roman"/>
-        </w:rPr>
-      </w:pPr>
-      <w:r>
-        <w:rPr>
-          <w:rFonts w:ascii="Times New Roman" w:hAnsi="Times New Roman" w:cs="Times New Roman"/>
-        </w:rPr>
-        <w:t>minor: Mathematics</w:t>
-      </w:r>
-    </w:p>
-    <w:p>
-      <w:pPr>
-        <w:snapToGrid w:val="0"/>
-        <w:spacing w:after="0" w:line="240" w:lineRule="auto"/>
-        <w:rPr>
-          <w:rFonts w:ascii="Times New Roman" w:hAnsi="Times New Roman" w:cs="Times New Roman"/>
-        </w:rPr>
-      </w:pPr>
-      <w:r>
-        <w:rPr>
-          <w:rFonts w:ascii="Times New Roman" w:hAnsi="Times New Roman" w:cs="Times New Roman"/>
-        </w:rPr>
-        <w:t>start date: 1977-09</w:t>
-      </w:r>
-    </w:p>
-    <w:p>
-      <w:pPr>
-        <w:snapToGrid w:val="0"/>
-        <w:spacing w:after="0" w:line="240" w:lineRule="auto"/>
-        <w:rPr>
-          <w:rFonts w:ascii="Times New Roman" w:hAnsi="Times New Roman" w:cs="Times New Roman"/>
-        </w:rPr>
-      </w:pPr>
-      <w:r>
-        <w:rPr>
-          <w:rFonts w:ascii="Times New Roman" w:hAnsi="Times New Roman" w:cs="Times New Roman"/>
-        </w:rPr>
-        <w:t>end date: 1981-06-30</w:t>
-      </w:r>
-    </w:p>
-    <w:p>
-      <w:pPr>
-        <w:snapToGrid w:val="0"/>
-        <w:spacing w:after="0" w:line="240" w:lineRule="auto"/>
-        <w:rPr>
-          <w:rFonts w:ascii="Times New Roman" w:hAnsi="Times New Roman" w:cs="Times New Roman"/>
-        </w:rPr>
-      </w:pPr>
-    </w:p>
-    <w:p>
-      <w:pPr>
-        <w:snapToGrid w:val="0"/>
-        <w:spacing w:after="0" w:line="240" w:lineRule="auto"/>
-        <w:rPr>
-          <w:rFonts w:ascii="Times New Roman" w:hAnsi="Times New Roman" w:cs="Times New Roman"/>
-        </w:rPr>
-      </w:pPr>
-      <w:r>
-        <w:rPr>
-          <w:rFonts w:ascii="Times New Roman" w:hAnsi="Times New Roman" w:cs="Times New Roman"/>
-        </w:rPr>
-        <w:t>school: Amsterdam Day Care</w:t>
-      </w:r>
-    </w:p>
-    <w:p>
-      <w:pPr>
-        <w:snapToGrid w:val="0"/>
-        <w:spacing w:after="0" w:line="240" w:lineRule="auto"/>
-        <w:rPr>
-          <w:rFonts w:ascii="Times New Roman" w:hAnsi="Times New Roman" w:cs="Times New Roman"/>
-        </w:rPr>
-      </w:pPr>
-      <w:r>
-        <w:rPr>
-          <w:rFonts w:ascii="Times New Roman" w:hAnsi="Times New Roman" w:cs="Times New Roman"/>
-        </w:rPr>
-        <w:t>start date: 1965-01-01</w:t>
-      </w:r>
-    </w:p>
-    <w:p>
-      <w:pPr>
-        <w:snapToGrid w:val="0"/>
-        <w:spacing w:after="0" w:line="240" w:lineRule="auto"/>
-        <w:rPr>
-          <w:rFonts w:ascii="Times New Roman" w:hAnsi="Times New Roman" w:cs="Times New Roman"/>
-        </w:rPr>
-      </w:pPr>
-      <w:r>
-        <w:rPr>
-          <w:rFonts w:ascii="Times New Roman" w:hAnsi="Times New Roman" w:cs="Times New Roman"/>
-        </w:rPr>
-        <w:t>end date: 1965-01-02</w:t>
-      </w:r>
-    </w:p>
-    <w:p>
-      <w:pPr>
-        <w:snapToGrid w:val="0"/>
-        <w:spacing w:after="0" w:line="240" w:lineRule="auto"/>
-        <w:rPr>
-          <w:rFonts w:ascii="Times New Roman" w:hAnsi="Times New Roman" w:cs="Times New Roman"/>
-        </w:rPr>
-      </w:pPr>
-      <w:r>
-        <w:rPr>
-          <w:rFonts w:ascii="Times New Roman" w:hAnsi="Times New Roman" w:cs="Times New Roman"/>
-        </w:rPr>
-        <w:t>rank: kick-ass</w:t>
-      </w:r>
-    </w:p>
-    <w:p>
-      <w:pPr>
-        <w:snapToGrid w:val="0"/>
-        <w:spacing w:after="0" w:line="240" w:lineRule="auto"/>
-        <w:rPr>
-          <w:rFonts w:ascii="Times New Roman" w:hAnsi="Times New Roman" w:cs="Times New Roman"/>
-        </w:rPr>
-      </w:pPr>
-    </w:p>
-    <w:p>
-      <w:pPr>
-        <w:snapToGrid w:val="0"/>
-        <w:spacing w:after="0" w:line="240" w:lineRule="auto"/>
-        <w:rPr>
-          <w:rFonts w:ascii="Times New Roman" w:hAnsi="Times New Roman" w:cs="Times New Roman"/>
-        </w:rPr>
-      </w:pPr>
-      <w:r>
-        <w:rPr>
-          <w:rFonts w:ascii="Times New Roman" w:hAnsi="Times New Roman" w:cs="Times New Roman"/>
-        </w:rPr>
-        <w:t>Test: SAT</w:t>
-      </w:r>
-    </w:p>
-    <w:p>
-      <w:pPr>
-        <w:snapToGrid w:val="0"/>
-        <w:spacing w:after="0" w:line="240" w:lineRule="auto"/>
-        <w:rPr>
-          <w:rFonts w:ascii="Times New Roman" w:hAnsi="Times New Roman" w:cs="Times New Roman"/>
-        </w:rPr>
-      </w:pPr>
-      <w:r>
-        <w:rPr>
-          <w:rFonts w:ascii="Times New Roman" w:hAnsi="Times New Roman" w:cs="Times New Roman"/>
-        </w:rPr>
-        <w:t xml:space="preserve">Score: </w:t>
-      </w:r>
-      <w:proofErr w:type="spellStart"/>
-      <w:r>
-        <w:rPr>
-          <w:rFonts w:ascii="Times New Roman" w:hAnsi="Times New Roman" w:cs="Times New Roman"/>
-        </w:rPr>
-        <w:t>xxxx</w:t>
-      </w:r>
-      <w:proofErr w:type="spellEnd"/>
     </w:p>
     <w:p>
       <w:pPr>
@@ -649,156 +633,153 @@
     </w:p>
     <w:p>
       <w:pPr>
-        <w:pStyle w:val="ae"/>
-        <w:numPr>
-          <w:ilvl w:val="0"/>
-          <w:numId w:val="1"/>
-        </w:numPr>
-        <w:snapToGrid w:val="0"/>
-        <w:spacing w:after="0" w:line="240" w:lineRule="auto"/>
-        <w:contextualSpacing w:val="0"/>
-        <w:rPr>
-          <w:rFonts w:ascii="Times New Roman" w:hAnsi="Times New Roman" w:cs="Times New Roman"/>
-        </w:rPr>
-      </w:pPr>
-      <w:r>
-        <w:rPr>
-          <w:rFonts w:ascii="Times New Roman" w:hAnsi="Times New Roman" w:cs="Times New Roman"/>
-        </w:rPr>
-        <w:t>Leads the development of the company’s Python strategy and roadmap, ensuring that Microsoft remains competitive in the rapidly growing Python ecosystem.</w:t>
-      </w:r>
-    </w:p>
-    <w:p>
-      <w:pPr>
-        <w:pStyle w:val="ae"/>
-        <w:numPr>
-          <w:ilvl w:val="0"/>
-          <w:numId w:val="1"/>
-        </w:numPr>
-        <w:snapToGrid w:val="0"/>
-        <w:spacing w:after="0" w:line="240" w:lineRule="auto"/>
-        <w:contextualSpacing w:val="0"/>
-        <w:rPr>
-          <w:rFonts w:ascii="Times New Roman" w:hAnsi="Times New Roman" w:cs="Times New Roman"/>
-        </w:rPr>
-      </w:pPr>
-      <w:r>
-        <w:rPr>
-          <w:rFonts w:ascii="Times New Roman" w:hAnsi="Times New Roman" w:cs="Times New Roman"/>
-        </w:rPr>
-        <w:t>Collaborates with various teams across the company to drive the adoption and innovation of Python-related technologies, including machine learning, data science, and Azure cloud services.</w:t>
-      </w:r>
-    </w:p>
-    <w:p>
-      <w:pPr>
-        <w:snapToGrid w:val="0"/>
-        <w:spacing w:after="0" w:line="240" w:lineRule="auto"/>
-        <w:rPr>
-          <w:rFonts w:ascii="Times New Roman" w:hAnsi="Times New Roman" w:cs="Times New Roman"/>
-        </w:rPr>
-      </w:pPr>
-    </w:p>
-    <w:p>
-      <w:pPr>
-        <w:snapToGrid w:val="0"/>
-        <w:spacing w:after="0" w:line="240" w:lineRule="auto"/>
-        <w:rPr>
-          <w:rFonts w:ascii="Times New Roman" w:hAnsi="Times New Roman" w:cs="Times New Roman"/>
-        </w:rPr>
-      </w:pPr>
-      <w:r>
-        <w:rPr>
-          <w:rFonts w:ascii="Times New Roman" w:hAnsi="Times New Roman" w:cs="Times New Roman"/>
-        </w:rPr>
-        <w:t>role: Senior Staff Software Engineer</w:t>
-      </w:r>
-    </w:p>
-    <w:p>
-      <w:pPr>
-        <w:snapToGrid w:val="0"/>
-        <w:spacing w:after="0" w:line="240" w:lineRule="auto"/>
-        <w:rPr>
-          <w:rFonts w:ascii="Times New Roman" w:hAnsi="Times New Roman" w:cs="Times New Roman"/>
-        </w:rPr>
-      </w:pPr>
-      <w:r>
-        <w:rPr>
-          <w:rFonts w:ascii="Times New Roman" w:hAnsi="Times New Roman" w:cs="Times New Roman"/>
-        </w:rPr>
-        <w:t>org: Google LLC</w:t>
-      </w:r>
-    </w:p>
-    <w:p>
-      <w:pPr>
-        <w:snapToGrid w:val="0"/>
-        <w:spacing w:after="0" w:line="240" w:lineRule="auto"/>
-        <w:rPr>
-          <w:rFonts w:ascii="Times New Roman" w:hAnsi="Times New Roman" w:cs="Times New Roman"/>
-        </w:rPr>
-      </w:pPr>
-      <w:r>
-        <w:rPr>
-          <w:rFonts w:ascii="Times New Roman" w:hAnsi="Times New Roman" w:cs="Times New Roman"/>
-        </w:rPr>
-        <w:t xml:space="preserve">loc: Palo Alto, California </w:t>
-      </w:r>
-    </w:p>
-    <w:p>
-      <w:pPr>
-        <w:snapToGrid w:val="0"/>
-        <w:spacing w:after="0" w:line="240" w:lineRule="auto"/>
-        <w:rPr>
-          <w:rFonts w:ascii="Times New Roman" w:hAnsi="Times New Roman" w:cs="Times New Roman"/>
-        </w:rPr>
-      </w:pPr>
-      <w:r>
-        <w:rPr>
-          <w:rFonts w:ascii="Times New Roman" w:hAnsi="Times New Roman" w:cs="Times New Roman"/>
-        </w:rPr>
-        <w:lastRenderedPageBreak/>
-        <w:t>hours per week: 1</w:t>
-      </w:r>
-    </w:p>
-    <w:p>
-      <w:pPr>
-        <w:snapToGrid w:val="0"/>
-        <w:spacing w:after="0" w:line="240" w:lineRule="auto"/>
-        <w:rPr>
-          <w:rFonts w:ascii="Times New Roman" w:hAnsi="Times New Roman" w:cs="Times New Roman"/>
-        </w:rPr>
-      </w:pPr>
-      <w:r>
-        <w:rPr>
-          <w:rFonts w:ascii="Times New Roman" w:hAnsi="Times New Roman" w:cs="Times New Roman"/>
-        </w:rPr>
-        <w:t>start date: 2012-9</w:t>
-      </w:r>
-    </w:p>
-    <w:p>
-      <w:pPr>
-        <w:snapToGrid w:val="0"/>
-        <w:spacing w:after="0" w:line="240" w:lineRule="auto"/>
-        <w:rPr>
-          <w:rFonts w:ascii="Times New Roman" w:hAnsi="Times New Roman" w:cs="Times New Roman"/>
-        </w:rPr>
-      </w:pPr>
-      <w:r>
-        <w:rPr>
-          <w:rFonts w:ascii="Times New Roman" w:hAnsi="Times New Roman" w:cs="Times New Roman"/>
-        </w:rPr>
-        <w:t>end date: 2012-12</w:t>
-      </w:r>
-    </w:p>
-    <w:p>
-      <w:pPr>
-        <w:pStyle w:val="ae"/>
+        <w:pStyle w:val="ac"/>
         <w:numPr>
           <w:ilvl w:val="0"/>
           <w:numId w:val="2"/>
         </w:numPr>
         <w:snapToGrid w:val="0"/>
         <w:spacing w:after="0" w:line="240" w:lineRule="auto"/>
-        <w:contextualSpacing w:val="0"/>
+        <w:rPr>
+          <w:rFonts w:ascii="Times New Roman" w:hAnsi="Times New Roman" w:cs="Times New Roman"/>
+        </w:rPr>
+      </w:pPr>
+      <w:r>
+        <w:rPr>
+          <w:rFonts w:ascii="Times New Roman" w:hAnsi="Times New Roman" w:cs="Times New Roman"/>
+        </w:rPr>
+        <w:t>Leads the development of the company's Python strategy and roadmap, ensuring that Microsoft remains competitive in the rapidly growing Python ecosystem.</w:t>
+      </w:r>
+    </w:p>
+    <w:p>
+      <w:pPr>
+        <w:pStyle w:val="ac"/>
+        <w:numPr>
+          <w:ilvl w:val="0"/>
+          <w:numId w:val="2"/>
+        </w:numPr>
+        <w:snapToGrid w:val="0"/>
+        <w:spacing w:after="0" w:line="240" w:lineRule="auto"/>
+        <w:rPr>
+          <w:rFonts w:ascii="Times New Roman" w:hAnsi="Times New Roman" w:cs="Times New Roman"/>
+        </w:rPr>
+      </w:pPr>
+      <w:r>
+        <w:rPr>
+          <w:rFonts w:ascii="Times New Roman" w:hAnsi="Times New Roman" w:cs="Times New Roman"/>
+        </w:rPr>
+        <w:t>Collaborates with various teams across the company to drive the adoption and innovation of Python-related technologies, including machine learning, data science, and Azure cloud services.</w:t>
+      </w:r>
+    </w:p>
+    <w:p>
+      <w:pPr>
+        <w:snapToGrid w:val="0"/>
+        <w:spacing w:after="0" w:line="240" w:lineRule="auto"/>
+        <w:rPr>
+          <w:rFonts w:ascii="Times New Roman" w:hAnsi="Times New Roman" w:cs="Times New Roman"/>
+        </w:rPr>
+      </w:pPr>
+    </w:p>
+    <w:p>
+      <w:pPr>
+        <w:snapToGrid w:val="0"/>
+        <w:spacing w:after="0" w:line="240" w:lineRule="auto"/>
+        <w:rPr>
+          <w:rFonts w:ascii="Times New Roman" w:hAnsi="Times New Roman" w:cs="Times New Roman"/>
+        </w:rPr>
+      </w:pPr>
+      <w:r>
+        <w:rPr>
+          <w:rFonts w:ascii="Times New Roman" w:hAnsi="Times New Roman" w:cs="Times New Roman"/>
+        </w:rPr>
+        <w:t>role: Senior Staff Software Engineer</w:t>
+      </w:r>
+    </w:p>
+    <w:p>
+      <w:pPr>
+        <w:snapToGrid w:val="0"/>
+        <w:spacing w:after="0" w:line="240" w:lineRule="auto"/>
+        <w:rPr>
+          <w:rFonts w:ascii="Times New Roman" w:hAnsi="Times New Roman" w:cs="Times New Roman"/>
+        </w:rPr>
+      </w:pPr>
+      <w:r>
+        <w:rPr>
+          <w:rFonts w:ascii="Times New Roman" w:hAnsi="Times New Roman" w:cs="Times New Roman"/>
+        </w:rPr>
+        <w:t>org: Google LLC</w:t>
+      </w:r>
+    </w:p>
+    <w:p>
+      <w:pPr>
+        <w:snapToGrid w:val="0"/>
+        <w:spacing w:after="0" w:line="240" w:lineRule="auto"/>
+        <w:rPr>
+          <w:rFonts w:ascii="Times New Roman" w:hAnsi="Times New Roman" w:cs="Times New Roman"/>
+        </w:rPr>
+      </w:pPr>
+      <w:r>
+        <w:rPr>
+          <w:rFonts w:ascii="Times New Roman" w:hAnsi="Times New Roman" w:cs="Times New Roman"/>
+        </w:rPr>
+        <w:t xml:space="preserve">loc: Palo Alto, California </w:t>
+      </w:r>
+    </w:p>
+    <w:p>
+      <w:pPr>
+        <w:snapToGrid w:val="0"/>
+        <w:spacing w:after="0" w:line="240" w:lineRule="auto"/>
+        <w:rPr>
+          <w:rFonts w:ascii="Times New Roman" w:hAnsi="Times New Roman" w:cs="Times New Roman"/>
+        </w:rPr>
+      </w:pPr>
+      <w:r>
+        <w:rPr>
+          <w:rFonts w:ascii="Times New Roman" w:hAnsi="Times New Roman" w:cs="Times New Roman"/>
+        </w:rPr>
+        <w:lastRenderedPageBreak/>
+        <w:t>hours per week: 1</w:t>
+      </w:r>
+    </w:p>
+    <w:p>
+      <w:pPr>
+        <w:snapToGrid w:val="0"/>
+        <w:spacing w:after="0" w:line="240" w:lineRule="auto"/>
+        <w:rPr>
+          <w:rFonts w:ascii="Times New Roman" w:hAnsi="Times New Roman" w:cs="Times New Roman"/>
+        </w:rPr>
+      </w:pPr>
+      <w:r>
+        <w:rPr>
+          <w:rFonts w:ascii="Times New Roman" w:hAnsi="Times New Roman" w:cs="Times New Roman"/>
+        </w:rPr>
+        <w:t>start date: 2012-9</w:t>
+      </w:r>
+    </w:p>
+    <w:p>
+      <w:pPr>
+        <w:snapToGrid w:val="0"/>
+        <w:spacing w:after="0" w:line="240" w:lineRule="auto"/>
+        <w:rPr>
+          <w:rFonts w:ascii="Times New Roman" w:hAnsi="Times New Roman" w:cs="Times New Roman"/>
+        </w:rPr>
+      </w:pPr>
+      <w:r>
+        <w:rPr>
+          <w:rFonts w:ascii="Times New Roman" w:hAnsi="Times New Roman" w:cs="Times New Roman"/>
+        </w:rPr>
+        <w:t>end date: 2012-12</w:t>
+      </w:r>
+    </w:p>
+    <w:p>
+      <w:pPr>
+        <w:pStyle w:val="ac"/>
+        <w:numPr>
+          <w:ilvl w:val="0"/>
+          <w:numId w:val="3"/>
+        </w:numPr>
+        <w:snapToGrid w:val="0"/>
+        <w:spacing w:after="0" w:line="240" w:lineRule="auto"/>
         <w:rPr>
           <w:rFonts w:ascii="Times New Roman" w:hAnsi="Times New Roman" w:cs="Times New Roman"/>
         </w:rPr>
@@ -856,14 +837,13 @@
     </w:p>
     <w:p>
       <w:pPr>
-        <w:pStyle w:val="ae"/>
+        <w:pStyle w:val="ac"/>
         <w:numPr>
           <w:ilvl w:val="0"/>
-          <w:numId w:val="2"/>
+          <w:numId w:val="3"/>
         </w:numPr>
         <w:snapToGrid w:val="0"/>
         <w:spacing w:after="0" w:line="240" w:lineRule="auto"/>
-        <w:contextualSpacing w:val="0"/>
         <w:rPr>
           <w:rFonts w:ascii="Times New Roman" w:hAnsi="Times New Roman" w:cs="Times New Roman"/>
         </w:rPr>
@@ -896,7 +876,13 @@
         <w:rPr>
           <w:rFonts w:ascii="Times New Roman" w:hAnsi="Times New Roman" w:cs="Times New Roman"/>
         </w:rPr>
-        <w:t xml:space="preserve"> and </w:t>
+        <w:t xml:space="preserve"> and</w:t>
+      </w:r>
+      <w:r>
+        <w:rPr>
+          <w:rFonts w:ascii="Times New Roman" w:hAnsi="Times New Roman" w:cs="Times New Roman"/>
+        </w:rPr>
+        <w:t xml:space="preserve"> </w:t>
       </w:r>
       <w:r>
         <w:rPr>
@@ -920,121 +906,108 @@
         <w:rPr>
           <w:rFonts w:ascii="Times New Roman" w:hAnsi="Times New Roman" w:cs="Times New Roman"/>
         </w:rPr>
-        <w:t xml:space="preserve">. You can also embed links, </w:t>
-      </w:r>
-      <w:hyperlink r:id="rId12" w:history="1">
+        <w:t xml:space="preserve">. </w:t>
+      </w:r>
+      <w:r>
+        <w:rPr>
+          <w:rFonts w:ascii="Times New Roman" w:hAnsi="Times New Roman" w:cs="Times New Roman"/>
+        </w:rPr>
+        <w:t>But</w:t>
+      </w:r>
+      <w:r>
+        <w:rPr>
+          <w:rFonts w:ascii="Times New Roman" w:hAnsi="Times New Roman" w:cs="Times New Roman"/>
+        </w:rPr>
+        <w:t xml:space="preserve"> unfortunately</w:t>
+      </w:r>
+      <w:r>
+        <w:rPr>
+          <w:rFonts w:ascii="Times New Roman" w:hAnsi="Times New Roman" w:cs="Times New Roman"/>
+        </w:rPr>
+        <w:t xml:space="preserve"> links, </w:t>
+      </w:r>
+      <w:hyperlink r:id="rId11" w:history="1">
         <w:r>
           <w:rPr>
-            <w:rStyle w:val="a7"/>
+            <w:rStyle w:val="ad"/>
             <w:rFonts w:ascii="Times New Roman" w:hAnsi="Times New Roman" w:cs="Times New Roman"/>
           </w:rPr>
-          <w:t>like this</w:t>
+          <w:t>like this one</w:t>
         </w:r>
       </w:hyperlink>
-    </w:p>
-    <w:p>
-      <w:pPr>
-        <w:pStyle w:val="ae"/>
+      <w:r>
+        <w:rPr>
+          <w:rFonts w:ascii="Times New Roman" w:hAnsi="Times New Roman" w:cs="Times New Roman"/>
+        </w:rPr>
+        <w:t>, will be lost.</w:t>
+      </w:r>
+    </w:p>
+    <w:p>
+      <w:pPr>
+        <w:pStyle w:val="ac"/>
         <w:numPr>
           <w:ilvl w:val="0"/>
-          <w:numId w:val="2"/>
+          <w:numId w:val="3"/>
         </w:numPr>
         <w:snapToGrid w:val="0"/>
         <w:spacing w:after="0" w:line="240" w:lineRule="auto"/>
-        <w:contextualSpacing w:val="0"/>
-        <w:rPr>
-          <w:rFonts w:ascii="Times New Roman" w:hAnsi="Times New Roman" w:cs="Times New Roman"/>
-        </w:rPr>
-      </w:pPr>
-      <w:r>
-        <w:rPr>
-          <w:rFonts w:ascii="Times New Roman" w:hAnsi="Times New Roman" w:cs="Times New Roman"/>
-        </w:rPr>
-        <w:t xml:space="preserve">Two consecutive </w:t>
-      </w:r>
-      <w:hyperlink r:id="rId13" w:history="1">
-        <w:r>
-          <w:rPr>
-            <w:rStyle w:val="a7"/>
-            <w:rFonts w:ascii="Times New Roman" w:hAnsi="Times New Roman" w:cs="Times New Roman"/>
-          </w:rPr>
-          <w:t>hyphens</w:t>
-        </w:r>
-      </w:hyperlink>
-      <w:r>
-        <w:rPr>
-          <w:rFonts w:ascii="Times New Roman" w:hAnsi="Times New Roman" w:cs="Times New Roman"/>
-        </w:rPr>
-        <w:t xml:space="preserve"> will be converted to an </w:t>
-      </w:r>
-      <w:hyperlink r:id="rId14" w:history="1">
-        <w:r>
-          <w:rPr>
-            <w:rStyle w:val="a7"/>
-            <w:rFonts w:ascii="Times New Roman" w:hAnsi="Times New Roman" w:cs="Times New Roman"/>
-            <w:i/>
-            <w:iCs/>
-          </w:rPr>
-          <w:t>en dash</w:t>
-        </w:r>
-      </w:hyperlink>
-      <w:r>
-        <w:rPr>
-          <w:rFonts w:ascii="Times New Roman" w:hAnsi="Times New Roman" w:cs="Times New Roman"/>
-        </w:rPr>
-        <w:t xml:space="preserve"> (–); and three, to </w:t>
-      </w:r>
-      <w:r>
-        <w:rPr>
-          <w:rFonts w:ascii="Times New Roman" w:hAnsi="Times New Roman" w:cs="Times New Roman"/>
-        </w:rPr>
-        <w:t>a</w:t>
-      </w:r>
-      <w:r>
-        <w:rPr>
-          <w:rFonts w:ascii="Times New Roman" w:hAnsi="Times New Roman" w:cs="Times New Roman"/>
-        </w:rPr>
-        <w:t xml:space="preserve">n </w:t>
-      </w:r>
-      <w:hyperlink r:id="rId15" w:history="1">
-        <w:proofErr w:type="spellStart"/>
-        <w:r>
-          <w:rPr>
-            <w:rStyle w:val="a7"/>
-            <w:rFonts w:ascii="Times New Roman" w:hAnsi="Times New Roman" w:cs="Times New Roman"/>
-            <w:i/>
-            <w:iCs/>
-          </w:rPr>
-          <w:t>em</w:t>
-        </w:r>
-        <w:proofErr w:type="spellEnd"/>
-        <w:r>
-          <w:rPr>
-            <w:rStyle w:val="a7"/>
-            <w:rFonts w:ascii="Times New Roman" w:hAnsi="Times New Roman" w:cs="Times New Roman"/>
-            <w:i/>
-            <w:iCs/>
-          </w:rPr>
-          <w:t xml:space="preserve"> dash</w:t>
-        </w:r>
-      </w:hyperlink>
-      <w:r>
-        <w:rPr>
-          <w:rFonts w:ascii="Times New Roman" w:hAnsi="Times New Roman" w:cs="Times New Roman"/>
-        </w:rPr>
-        <w:t xml:space="preserve"> </w:t>
-      </w:r>
-      <w:r>
-        <w:rPr>
-          <w:rFonts w:ascii="Times New Roman" w:hAnsi="Times New Roman" w:cs="Times New Roman"/>
-        </w:rPr>
-        <w:t>(</w:t>
-      </w:r>
-      <w:r>
-        <w:rPr>
-          <w:rFonts w:ascii="Times New Roman" w:hAnsi="Times New Roman" w:cs="Times New Roman"/>
-        </w:rPr>
-        <w:t>—).</w:t>
+        <w:rPr>
+          <w:rFonts w:ascii="Times New Roman" w:hAnsi="Times New Roman" w:cs="Times New Roman"/>
+        </w:rPr>
+      </w:pPr>
+      <w:r>
+        <w:rPr>
+          <w:rFonts w:ascii="Times New Roman" w:hAnsi="Times New Roman" w:cs="Times New Roman"/>
+        </w:rPr>
+        <w:t xml:space="preserve">Two consecutive hyphens will be converted to an </w:t>
+      </w:r>
+      <w:proofErr w:type="spellStart"/>
+      <w:r>
+        <w:rPr>
+          <w:rFonts w:ascii="Times New Roman" w:hAnsi="Times New Roman" w:cs="Times New Roman"/>
+          <w:i/>
+          <w:iCs/>
+        </w:rPr>
+        <w:t>en</w:t>
+      </w:r>
+      <w:proofErr w:type="spellEnd"/>
+      <w:r>
+        <w:rPr>
+          <w:rFonts w:ascii="Times New Roman" w:hAnsi="Times New Roman" w:cs="Times New Roman"/>
+          <w:i/>
+          <w:iCs/>
+        </w:rPr>
+        <w:t xml:space="preserve"> dash</w:t>
+      </w:r>
+      <w:r>
+        <w:rPr>
+          <w:rFonts w:ascii="Times New Roman" w:hAnsi="Times New Roman" w:cs="Times New Roman"/>
+        </w:rPr>
+        <w:t xml:space="preserve"> (--); and three, to an </w:t>
+      </w:r>
+      <w:proofErr w:type="spellStart"/>
+      <w:r>
+        <w:rPr>
+          <w:rFonts w:ascii="Times New Roman" w:hAnsi="Times New Roman" w:cs="Times New Roman"/>
+          <w:i/>
+          <w:iCs/>
+        </w:rPr>
+        <w:t>em</w:t>
+      </w:r>
+      <w:proofErr w:type="spellEnd"/>
+      <w:r>
+        <w:rPr>
+          <w:rFonts w:ascii="Times New Roman" w:hAnsi="Times New Roman" w:cs="Times New Roman"/>
+          <w:i/>
+          <w:iCs/>
+        </w:rPr>
+        <w:t xml:space="preserve"> dash</w:t>
+      </w:r>
+      <w:r>
+        <w:rPr>
+          <w:rFonts w:ascii="Times New Roman" w:hAnsi="Times New Roman" w:cs="Times New Roman"/>
+        </w:rPr>
+        <w:t xml:space="preserve"> (---).</w:t>
       </w:r>
     </w:p>
     <w:p>
@@ -1162,44 +1135,32 @@
     </w:p>
     <w:p>
       <w:pPr>
-        <w:pStyle w:val="ae"/>
-        <w:numPr>
-          <w:ilvl w:val="0"/>
-          <w:numId w:val="4"/>
-        </w:numPr>
-        <w:snapToGrid w:val="0"/>
-        <w:spacing w:after="0" w:line="240" w:lineRule="auto"/>
-        <w:contextualSpacing w:val="0"/>
-        <w:rPr>
-          <w:rFonts w:ascii="Times New Roman" w:hAnsi="Times New Roman" w:cs="Times New Roman"/>
-        </w:rPr>
-      </w:pPr>
-      <w:r>
-        <w:rPr>
-          <w:rFonts w:ascii="Times New Roman" w:hAnsi="Times New Roman" w:cs="Times New Roman"/>
-        </w:rPr>
-        <w:t>Designed and implemented the Python programming language, creating a robust and flexible tool used worldwide</w:t>
-      </w:r>
-    </w:p>
-    <w:p>
-      <w:pPr>
-        <w:pStyle w:val="ae"/>
-        <w:numPr>
-          <w:ilvl w:val="0"/>
-          <w:numId w:val="4"/>
-        </w:numPr>
-        <w:snapToGrid w:val="0"/>
-        <w:spacing w:after="0" w:line="240" w:lineRule="auto"/>
-        <w:contextualSpacing w:val="0"/>
-        <w:rPr>
-          <w:rFonts w:ascii="Times New Roman" w:hAnsi="Times New Roman" w:cs="Times New Roman"/>
-        </w:rPr>
-      </w:pPr>
-      <w:r>
-        <w:rPr>
-          <w:rFonts w:ascii="Times New Roman" w:hAnsi="Times New Roman" w:cs="Times New Roman"/>
-        </w:rPr>
-        <w:t>Provide guidance and oversight to the Python development community. Actively contribute to the growth and evolution of Python, including major releases and feature enhancements</w:t>
+        <w:snapToGrid w:val="0"/>
+        <w:spacing w:after="0" w:line="240" w:lineRule="auto"/>
+        <w:rPr>
+          <w:rFonts w:ascii="Times New Roman" w:hAnsi="Times New Roman" w:cs="Times New Roman"/>
+        </w:rPr>
+      </w:pPr>
+      <w:r>
+        <w:rPr>
+          <w:rFonts w:ascii="Times New Roman" w:hAnsi="Times New Roman" w:cs="Times New Roman"/>
+        </w:rPr>
+        <w:t>- Designed and implemented the Python programming language, creating a robust and flexible tool used worldwide</w:t>
+      </w:r>
+    </w:p>
+    <w:p>
+      <w:pPr>
+        <w:snapToGrid w:val="0"/>
+        <w:spacing w:after="0" w:line="240" w:lineRule="auto"/>
+        <w:rPr>
+          <w:rFonts w:ascii="Times New Roman" w:hAnsi="Times New Roman" w:cs="Times New Roman"/>
+        </w:rPr>
+      </w:pPr>
+      <w:r>
+        <w:rPr>
+          <w:rFonts w:ascii="Times New Roman" w:hAnsi="Times New Roman" w:cs="Times New Roman"/>
+        </w:rPr>
+        <w:t>- Provide guidance and oversight to the Python development community. Actively contribute to the growth and evolution of Python, including major releases and feature enhancements</w:t>
       </w:r>
     </w:p>
     <w:p>
@@ -1273,23 +1234,17 @@
     </w:p>
     <w:p>
       <w:pPr>
-        <w:pStyle w:val="ae"/>
-        <w:numPr>
-          <w:ilvl w:val="0"/>
-          <w:numId w:val="4"/>
-        </w:numPr>
-        <w:snapToGrid w:val="0"/>
-        <w:spacing w:after="0" w:line="240" w:lineRule="auto"/>
-        <w:contextualSpacing w:val="0"/>
-        <w:rPr>
-          <w:rFonts w:ascii="Times New Roman" w:hAnsi="Times New Roman" w:cs="Times New Roman"/>
-        </w:rPr>
-      </w:pPr>
-      <w:r>
-        <w:rPr>
-          <w:rFonts w:ascii="Times New Roman" w:hAnsi="Times New Roman" w:cs="Times New Roman"/>
-        </w:rPr>
-        <w:t>Contributed to the development of a distributed operating system developed jointly with the Computer Systems Group of the Department of Computer Science of the Free University of Amsterdam.</w:t>
+        <w:snapToGrid w:val="0"/>
+        <w:spacing w:after="0" w:line="240" w:lineRule="auto"/>
+        <w:rPr>
+          <w:rFonts w:ascii="Times New Roman" w:hAnsi="Times New Roman" w:cs="Times New Roman"/>
+        </w:rPr>
+      </w:pPr>
+      <w:r>
+        <w:rPr>
+          <w:rFonts w:ascii="Times New Roman" w:hAnsi="Times New Roman" w:cs="Times New Roman"/>
+        </w:rPr>
+        <w:t>- Contributed to the development of a distributed operating system developed jointly with the Computer Systems Group of the Department of Computer Science of the Free University of Amsterdam.</w:t>
       </w:r>
     </w:p>
     <w:p>
@@ -1513,30 +1468,30 @@
 
 <file path=word/comments.xml><?xml version="1.0" encoding="utf-8"?>
 <w:comments xmlns:wpc="http://schemas.microsoft.com/office/word/2010/wordprocessingCanvas" xmlns:cx="http://schemas.microsoft.com/office/drawing/2014/chartex" xmlns:cx1="http://schemas.microsoft.com/office/drawing/2015/9/8/chartex" xmlns:cx2="http://schemas.microsoft.com/office/drawing/2015/10/21/chartex" xmlns:cx3="http://schemas.microsoft.com/office/drawing/2016/5/9/chartex" xmlns:cx4="http://schemas.microsoft.com/office/drawing/2016/5/10/chartex" xmlns:cx5="http://schemas.microsoft.com/office/drawing/2016/5/11/chartex" xmlns:cx6="http://schemas.microsoft.com/office/drawing/2016/5/12/chartex" xmlns:cx7="http://schemas.microsoft.com/office/drawing/2016/5/13/chartex" xmlns:cx8="http://schemas.microsoft.com/office/drawing/2016/5/14/chartex" xmlns:mc="http://schemas.openxmlformats.org/markup-compatibility/2006" xmlns:aink="http://schemas.microsoft.com/office/drawing/2016/ink" xmlns:am3d="http://schemas.microsoft.com/office/drawing/2017/model3d" xmlns:o="urn:schemas-microsoft-com:office:office" xmlns:oel="http://schemas.microsoft.com/office/2019/extlst" xmlns:r="http://schemas.openxmlformats.org/officeDocument/2006/relationships" xmlns:m="http://schemas.openxmlformats.org/officeDocument/2006/math" xmlns:v="urn:schemas-microsoft-com:vml" xmlns:wp14="http://schemas.microsoft.com/office/word/2010/wordprocessingDrawing" xmlns:wp="http://schemas.openxmlformats.org/drawingml/2006/wordprocessingDrawing" xmlns:w10="urn:schemas-microsoft-com:office:word" xmlns:w="http://schemas.openxmlformats.org/wordprocessingml/2006/main" xmlns:w14="http://schemas.microsoft.com/office/word/2010/wordml" xmlns:w15="http://schemas.microsoft.com/office/word/2012/wordml" xmlns:w16cex="http://schemas.microsoft.com/office/word/2018/wordml/cex" xmlns:w16cid="http://schemas.microsoft.com/office/word/2016/wordml/cid" xmlns:w16="http://schemas.microsoft.com/office/word/2018/wordml" xmlns:w16sdtdh="http://schemas.microsoft.com/office/word/2020/wordml/sdtdatahash" xmlns:w16se="http://schemas.microsoft.com/office/word/2015/wordml/symex" xmlns:wpg="http://schemas.microsoft.com/office/word/2010/wordprocessingGroup" xmlns:wpi="http://schemas.microsoft.com/office/word/2010/wordprocessingInk" xmlns:wne="http://schemas.microsoft.com/office/word/2006/wordml" xmlns:wps="http://schemas.microsoft.com/office/word/2010/wordprocessingShape" mc:Ignorable="w14 w15 w16se w16cid w16 w16cex w16sdtdh wp14">
-  <w:comment w:id="0" w:author="zeyou" w:date="2023-06-18T15:07:00Z" w:initials="z">
-    <w:p>
-      <w:pPr>
-        <w:pStyle w:val="aa"/>
-      </w:pPr>
-      <w:r>
-        <w:rPr>
-          <w:rStyle w:val="a9"/>
+  <w:comment w:id="0" w:author="zeyou" w:date="2023-06-18T17:44:00Z" w:initials="z">
+    <w:p>
+      <w:pPr>
+        <w:pStyle w:val="a8"/>
+      </w:pPr>
+      <w:r>
+        <w:rPr>
+          <w:rStyle w:val="a7"/>
         </w:rPr>
         <w:annotationRef/>
       </w:r>
       <w:r>
-        <w:t xml:space="preserve">Key words are case-insensitive. Comments like these are ignore by the parser. </w:t>
+        <w:t>Comments are permitted in the Word file and will be duly ignored by the parser.</w:t>
       </w:r>
     </w:p>
   </w:comment>
-  <w:comment w:id="1" w:author="zeyou" w:date="2023-06-18T16:37:00Z" w:initials="z">
-    <w:p>
-      <w:pPr>
-        <w:pStyle w:val="aa"/>
-      </w:pPr>
-      <w:r>
-        <w:rPr>
-          <w:rStyle w:val="a9"/>
+  <w:comment w:id="1" w:author="zeyou" w:date="2023-06-18T17:44:00Z" w:initials="z">
+    <w:p>
+      <w:pPr>
+        <w:pStyle w:val="a8"/>
+      </w:pPr>
+      <w:r>
+        <w:rPr>
+          <w:rStyle w:val="a7"/>
         </w:rPr>
         <w:annotationRef/>
       </w:r>
@@ -1550,22 +1505,22 @@
 
 <file path=word/commentsExtended.xml><?xml version="1.0" encoding="utf-8"?>
 <w15:commentsEx xmlns:wpc="http://schemas.microsoft.com/office/word/2010/wordprocessingCanvas" xmlns:cx="http://schemas.microsoft.com/office/drawing/2014/chartex" xmlns:cx1="http://schemas.microsoft.com/office/drawing/2015/9/8/chartex" xmlns:cx2="http://schemas.microsoft.com/office/drawing/2015/10/21/chartex" xmlns:cx3="http://schemas.microsoft.com/office/drawing/2016/5/9/chartex" xmlns:cx4="http://schemas.microsoft.com/office/drawing/2016/5/10/chartex" xmlns:cx5="http://schemas.microsoft.com/office/drawing/2016/5/11/chartex" xmlns:cx6="http://schemas.microsoft.com/office/drawing/2016/5/12/chartex" xmlns:cx7="http://schemas.microsoft.com/office/drawing/2016/5/13/chartex" xmlns:cx8="http://schemas.microsoft.com/office/drawing/2016/5/14/chartex" xmlns:mc="http://schemas.openxmlformats.org/markup-compatibility/2006" xmlns:aink="http://schemas.microsoft.com/office/drawing/2016/ink" xmlns:am3d="http://schemas.microsoft.com/office/drawing/2017/model3d" xmlns:o="urn:schemas-microsoft-com:office:office" xmlns:oel="http://schemas.microsoft.com/office/2019/extlst" xmlns:r="http://schemas.openxmlformats.org/officeDocument/2006/relationships" xmlns:m="http://schemas.openxmlformats.org/officeDocument/2006/math" xmlns:v="urn:schemas-microsoft-com:vml" xmlns:wp14="http://schemas.microsoft.com/office/word/2010/wordprocessingDrawing" xmlns:wp="http://schemas.openxmlformats.org/drawingml/2006/wordprocessingDrawing" xmlns:w10="urn:schemas-microsoft-com:office:word" xmlns:w="http://schemas.openxmlformats.org/wordprocessingml/2006/main" xmlns:w14="http://schemas.microsoft.com/office/word/2010/wordml" xmlns:w15="http://schemas.microsoft.com/office/word/2012/wordml" xmlns:w16cex="http://schemas.microsoft.com/office/word/2018/wordml/cex" xmlns:w16cid="http://schemas.microsoft.com/office/word/2016/wordml/cid" xmlns:w16="http://schemas.microsoft.com/office/word/2018/wordml" xmlns:w16sdtdh="http://schemas.microsoft.com/office/word/2020/wordml/sdtdatahash" xmlns:w16se="http://schemas.microsoft.com/office/word/2015/wordml/symex" xmlns:wpg="http://schemas.microsoft.com/office/word/2010/wordprocessingGroup" xmlns:wpi="http://schemas.microsoft.com/office/word/2010/wordprocessingInk" xmlns:wne="http://schemas.microsoft.com/office/word/2006/wordml" xmlns:wps="http://schemas.microsoft.com/office/word/2010/wordprocessingShape" mc:Ignorable="w14 w15 w16se w16cid w16 w16cex w16sdtdh wp14">
-  <w15:commentEx w15:paraId="11EA5DEC" w15:done="0"/>
-  <w15:commentEx w15:paraId="68C7AE3C" w15:done="0"/>
+  <w15:commentEx w15:paraId="6C8B7242" w15:done="0"/>
+  <w15:commentEx w15:paraId="2D3E8D74" w15:done="0"/>
 </w15:commentsEx>
 </file>
 
 <file path=word/commentsExtensible.xml><?xml version="1.0" encoding="utf-8"?>
 <w16cex:commentsExtensible xmlns:wpc="http://schemas.microsoft.com/office/word/2010/wordprocessingCanvas" xmlns:cx="http://schemas.microsoft.com/office/drawing/2014/chartex" xmlns:cx1="http://schemas.microsoft.com/office/drawing/2015/9/8/chartex" xmlns:cx2="http://schemas.microsoft.com/office/drawing/2015/10/21/chartex" xmlns:cx3="http://schemas.microsoft.com/office/drawing/2016/5/9/chartex" xmlns:cx4="http://schemas.microsoft.com/office/drawing/2016/5/10/chartex" xmlns:cx5="http://schemas.microsoft.com/office/drawing/2016/5/11/chartex" xmlns:cx6="http://schemas.microsoft.com/office/drawing/2016/5/12/chartex" xmlns:cx7="http://schemas.microsoft.com/office/drawing/2016/5/13/chartex" xmlns:cx8="http://schemas.microsoft.com/office/drawing/2016/5/14/chartex" xmlns:mc="http://schemas.openxmlformats.org/markup-compatibility/2006" xmlns:aink="http://schemas.microsoft.com/office/drawing/2016/ink" xmlns:am3d="http://schemas.microsoft.com/office/drawing/2017/model3d" xmlns:o="urn:schemas-microsoft-com:office:office" xmlns:oel="http://schemas.microsoft.com/office/2019/extlst" xmlns:r="http://schemas.openxmlformats.org/officeDocument/2006/relationships" xmlns:m="http://schemas.openxmlformats.org/officeDocument/2006/math" xmlns:v="urn:schemas-microsoft-com:vml" xmlns:wp14="http://schemas.microsoft.com/office/word/2010/wordprocessingDrawing" xmlns:wp="http://schemas.openxmlformats.org/drawingml/2006/wordprocessingDrawing" xmlns:w10="urn:schemas-microsoft-com:office:word" xmlns:w="http://schemas.openxmlformats.org/wordprocessingml/2006/main" xmlns:w14="http://schemas.microsoft.com/office/word/2010/wordml" xmlns:w15="http://schemas.microsoft.com/office/word/2012/wordml" xmlns:w16cex="http://schemas.microsoft.com/office/word/2018/wordml/cex" xmlns:w16cid="http://schemas.microsoft.com/office/word/2016/wordml/cid" xmlns:w16="http://schemas.microsoft.com/office/word/2018/wordml" xmlns:w16sdtdh="http://schemas.microsoft.com/office/word/2020/wordml/sdtdatahash" xmlns:w16se="http://schemas.microsoft.com/office/word/2015/wordml/symex" xmlns:wpg="http://schemas.microsoft.com/office/word/2010/wordprocessingGroup" xmlns:wpi="http://schemas.microsoft.com/office/word/2010/wordprocessingInk" xmlns:wne="http://schemas.microsoft.com/office/word/2006/wordml" xmlns:wps="http://schemas.microsoft.com/office/word/2010/wordprocessingShape" mc:Ignorable="w14 w15 w16se w16cid w16 w16cex w16sdtdh wp14">
-  <w16cex:commentExtensible w16cex:durableId="28399C29" w16cex:dateUtc="2023-06-18T07:07:00Z"/>
-  <w16cex:commentExtensible w16cex:durableId="2839B155" w16cex:dateUtc="2023-06-18T08:37:00Z"/>
+  <w16cex:commentExtensible w16cex:durableId="2839C0FC" w16cex:dateUtc="2023-06-18T09:44:00Z"/>
+  <w16cex:commentExtensible w16cex:durableId="2839C117" w16cex:dateUtc="2023-06-18T09:44:00Z"/>
 </w16cex:commentsExtensible>
 </file>
 
 <file path=word/commentsIds.xml><?xml version="1.0" encoding="utf-8"?>
 <w16cid:commentsIds xmlns:wpc="http://schemas.microsoft.com/office/word/2010/wordprocessingCanvas" xmlns:cx="http://schemas.microsoft.com/office/drawing/2014/chartex" xmlns:cx1="http://schemas.microsoft.com/office/drawing/2015/9/8/chartex" xmlns:cx2="http://schemas.microsoft.com/office/drawing/2015/10/21/chartex" xmlns:cx3="http://schemas.microsoft.com/office/drawing/2016/5/9/chartex" xmlns:cx4="http://schemas.microsoft.com/office/drawing/2016/5/10/chartex" xmlns:cx5="http://schemas.microsoft.com/office/drawing/2016/5/11/chartex" xmlns:cx6="http://schemas.microsoft.com/office/drawing/2016/5/12/chartex" xmlns:cx7="http://schemas.microsoft.com/office/drawing/2016/5/13/chartex" xmlns:cx8="http://schemas.microsoft.com/office/drawing/2016/5/14/chartex" xmlns:mc="http://schemas.openxmlformats.org/markup-compatibility/2006" xmlns:aink="http://schemas.microsoft.com/office/drawing/2016/ink" xmlns:am3d="http://schemas.microsoft.com/office/drawing/2017/model3d" xmlns:o="urn:schemas-microsoft-com:office:office" xmlns:oel="http://schemas.microsoft.com/office/2019/extlst" xmlns:r="http://schemas.openxmlformats.org/officeDocument/2006/relationships" xmlns:m="http://schemas.openxmlformats.org/officeDocument/2006/math" xmlns:v="urn:schemas-microsoft-com:vml" xmlns:wp14="http://schemas.microsoft.com/office/word/2010/wordprocessingDrawing" xmlns:wp="http://schemas.openxmlformats.org/drawingml/2006/wordprocessingDrawing" xmlns:w10="urn:schemas-microsoft-com:office:word" xmlns:w="http://schemas.openxmlformats.org/wordprocessingml/2006/main" xmlns:w14="http://schemas.microsoft.com/office/word/2010/wordml" xmlns:w15="http://schemas.microsoft.com/office/word/2012/wordml" xmlns:w16cex="http://schemas.microsoft.com/office/word/2018/wordml/cex" xmlns:w16cid="http://schemas.microsoft.com/office/word/2016/wordml/cid" xmlns:w16="http://schemas.microsoft.com/office/word/2018/wordml" xmlns:w16sdtdh="http://schemas.microsoft.com/office/word/2020/wordml/sdtdatahash" xmlns:w16se="http://schemas.microsoft.com/office/word/2015/wordml/symex" xmlns:wpg="http://schemas.microsoft.com/office/word/2010/wordprocessingGroup" xmlns:wpi="http://schemas.microsoft.com/office/word/2010/wordprocessingInk" xmlns:wne="http://schemas.microsoft.com/office/word/2006/wordml" xmlns:wps="http://schemas.microsoft.com/office/word/2010/wordprocessingShape" mc:Ignorable="w14 w15 w16se w16cid w16 w16cex w16sdtdh wp14">
-  <w16cid:commentId w16cid:paraId="11EA5DEC" w16cid:durableId="28399C29"/>
-  <w16cid:commentId w16cid:paraId="68C7AE3C" w16cid:durableId="2839B155"/>
+  <w16cid:commentId w16cid:paraId="6C8B7242" w16cid:durableId="2839C0FC"/>
+  <w16cid:commentId w16cid:paraId="2D3E8D74" w16cid:durableId="2839C117"/>
 </w16cid:commentsIds>
 </file>
 
@@ -1622,9 +1577,9 @@
 <file path=word/numbering.xml><?xml version="1.0" encoding="utf-8"?>
 <w:numbering xmlns:wpc="http://schemas.microsoft.com/office/word/2010/wordprocessingCanvas" xmlns:cx="http://schemas.microsoft.com/office/drawing/2014/chartex" xmlns:cx1="http://schemas.microsoft.com/office/drawing/2015/9/8/chartex" xmlns:cx2="http://schemas.microsoft.com/office/drawing/2015/10/21/chartex" xmlns:cx3="http://schemas.microsoft.com/office/drawing/2016/5/9/chartex" xmlns:cx4="http://schemas.microsoft.com/office/drawing/2016/5/10/chartex" xmlns:cx5="http://schemas.microsoft.com/office/drawing/2016/5/11/chartex" xmlns:cx6="http://schemas.microsoft.com/office/drawing/2016/5/12/chartex" xmlns:cx7="http://schemas.microsoft.com/office/drawing/2016/5/13/chartex" xmlns:cx8="http://schemas.microsoft.com/office/drawing/2016/5/14/chartex" xmlns:mc="http://schemas.openxmlformats.org/markup-compatibility/2006" xmlns:aink="http://schemas.microsoft.com/office/drawing/2016/ink" xmlns:am3d="http://schemas.microsoft.com/office/drawing/2017/model3d" xmlns:o="urn:schemas-microsoft-com:office:office" xmlns:oel="http://schemas.microsoft.com/office/2019/extlst" xmlns:r="http://schemas.openxmlformats.org/officeDocument/2006/relationships" xmlns:m="http://schemas.openxmlformats.org/officeDocument/2006/math" xmlns:v="urn:schemas-microsoft-com:vml" xmlns:wp14="http://schemas.microsoft.com/office/word/2010/wordprocessingDrawing" xmlns:wp="http://schemas.openxmlformats.org/drawingml/2006/wordprocessingDrawing" xmlns:w10="urn:schemas-microsoft-com:office:word" xmlns:w="http://schemas.openxmlformats.org/wordprocessingml/2006/main" xmlns:w14="http://schemas.microsoft.com/office/word/2010/wordml" xmlns:w15="http://schemas.microsoft.com/office/word/2012/wordml" xmlns:w16cex="http://schemas.microsoft.com/office/word/2018/wordml/cex" xmlns:w16cid="http://schemas.microsoft.com/office/word/2016/wordml/cid" xmlns:w16="http://schemas.microsoft.com/office/word/2018/wordml" xmlns:w16sdtdh="http://schemas.microsoft.com/office/word/2020/wordml/sdtdatahash" xmlns:w16se="http://schemas.microsoft.com/office/word/2015/wordml/symex" xmlns:wpg="http://schemas.microsoft.com/office/word/2010/wordprocessingGroup" xmlns:wpi="http://schemas.microsoft.com/office/word/2010/wordprocessingInk" xmlns:wne="http://schemas.microsoft.com/office/word/2006/wordml" xmlns:wps="http://schemas.microsoft.com/office/word/2010/wordprocessingShape" mc:Ignorable="w14 w15 w16se w16cid w16 w16cex w16sdtdh wp14">
   <w:abstractNum w:abstractNumId="0" w15:restartNumberingAfterBreak="0">
-    <w:nsid w:val="1C006416"/>
+    <w:nsid w:val="10F36595"/>
     <w:multiLevelType w:val="hybridMultilevel"/>
-    <w:tmpl w:val="B672BD46"/>
+    <w:tmpl w:val="A5C28D38"/>
     <w:lvl w:ilvl="0" w:tplc="04090001">
       <w:start w:val="1"/>
       <w:numFmt w:val="bullet"/>
@@ -1735,18 +1690,19 @@
     </w:lvl>
   </w:abstractNum>
   <w:abstractNum w:abstractNumId="1" w15:restartNumberingAfterBreak="0">
-    <w:nsid w:val="310961C8"/>
+    <w:nsid w:val="13426C89"/>
     <w:multiLevelType w:val="hybridMultilevel"/>
-    <w:tmpl w:val="089816DA"/>
-    <w:lvl w:ilvl="0" w:tplc="E9C8487E">
+    <w:tmpl w:val="3FE0D4A8"/>
+    <w:lvl w:ilvl="0" w:tplc="04090001">
+      <w:start w:val="1"/>
       <w:numFmt w:val="bullet"/>
-      <w:lvlText w:val="-"/>
+      <w:lvlText w:val=""/>
       <w:lvlJc w:val="left"/>
       <w:pPr>
         <w:ind w:left="720" w:hanging="360"/>
       </w:pPr>
       <w:rPr>
-        <w:rFonts w:ascii="Times New Roman" w:eastAsiaTheme="minorEastAsia" w:hAnsi="Times New Roman" w:cs="Times New Roman" w:hint="default"/>
+        <w:rFonts w:ascii="Symbol" w:hAnsi="Symbol" w:hint="default"/>
       </w:rPr>
     </w:lvl>
     <w:lvl w:ilvl="1" w:tplc="04090003" w:tentative="1">
@@ -1847,19 +1803,18 @@
     </w:lvl>
   </w:abstractNum>
   <w:abstractNum w:abstractNumId="2" w15:restartNumberingAfterBreak="0">
-    <w:nsid w:val="41493D23"/>
+    <w:nsid w:val="52275E55"/>
     <w:multiLevelType w:val="hybridMultilevel"/>
-    <w:tmpl w:val="6F1C2490"/>
-    <w:lvl w:ilvl="0" w:tplc="04090001">
-      <w:start w:val="1"/>
+    <w:tmpl w:val="0372A16E"/>
+    <w:lvl w:ilvl="0" w:tplc="49B2852C">
       <w:numFmt w:val="bullet"/>
-      <w:lvlText w:val=""/>
+      <w:lvlText w:val="-"/>
       <w:lvlJc w:val="left"/>
       <w:pPr>
         <w:ind w:left="720" w:hanging="360"/>
       </w:pPr>
       <w:rPr>
-        <w:rFonts w:ascii="Symbol" w:hAnsi="Symbol" w:hint="default"/>
+        <w:rFonts w:ascii="Calibri" w:eastAsiaTheme="minorEastAsia" w:hAnsi="Calibri" w:cs="Calibri" w:hint="default"/>
       </w:rPr>
     </w:lvl>
     <w:lvl w:ilvl="1" w:tplc="04090003" w:tentative="1">
@@ -1959,245 +1914,14 @@
       </w:rPr>
     </w:lvl>
   </w:abstractNum>
-  <w:abstractNum w:abstractNumId="3" w15:restartNumberingAfterBreak="0">
-    <w:nsid w:val="44693170"/>
-    <w:multiLevelType w:val="hybridMultilevel"/>
-    <w:tmpl w:val="968E6292"/>
-    <w:lvl w:ilvl="0" w:tplc="E9C8487E">
-      <w:numFmt w:val="bullet"/>
-      <w:lvlText w:val="-"/>
-      <w:lvlJc w:val="left"/>
-      <w:pPr>
-        <w:ind w:left="720" w:hanging="360"/>
-      </w:pPr>
-      <w:rPr>
-        <w:rFonts w:ascii="Times New Roman" w:eastAsiaTheme="minorEastAsia" w:hAnsi="Times New Roman" w:cs="Times New Roman" w:hint="default"/>
-      </w:rPr>
-    </w:lvl>
-    <w:lvl w:ilvl="1" w:tplc="04090003" w:tentative="1">
-      <w:start w:val="1"/>
-      <w:numFmt w:val="bullet"/>
-      <w:lvlText w:val="o"/>
-      <w:lvlJc w:val="left"/>
-      <w:pPr>
-        <w:ind w:left="1440" w:hanging="360"/>
-      </w:pPr>
-      <w:rPr>
-        <w:rFonts w:ascii="Courier New" w:hAnsi="Courier New" w:cs="Courier New" w:hint="default"/>
-      </w:rPr>
-    </w:lvl>
-    <w:lvl w:ilvl="2" w:tplc="04090005" w:tentative="1">
-      <w:start w:val="1"/>
-      <w:numFmt w:val="bullet"/>
-      <w:lvlText w:val=""/>
-      <w:lvlJc w:val="left"/>
-      <w:pPr>
-        <w:ind w:left="2160" w:hanging="360"/>
-      </w:pPr>
-      <w:rPr>
-        <w:rFonts w:ascii="Wingdings" w:hAnsi="Wingdings" w:hint="default"/>
-      </w:rPr>
-    </w:lvl>
-    <w:lvl w:ilvl="3" w:tplc="04090001" w:tentative="1">
-      <w:start w:val="1"/>
-      <w:numFmt w:val="bullet"/>
-      <w:lvlText w:val=""/>
-      <w:lvlJc w:val="left"/>
-      <w:pPr>
-        <w:ind w:left="2880" w:hanging="360"/>
-      </w:pPr>
-      <w:rPr>
-        <w:rFonts w:ascii="Symbol" w:hAnsi="Symbol" w:hint="default"/>
-      </w:rPr>
-    </w:lvl>
-    <w:lvl w:ilvl="4" w:tplc="04090003" w:tentative="1">
-      <w:start w:val="1"/>
-      <w:numFmt w:val="bullet"/>
-      <w:lvlText w:val="o"/>
-      <w:lvlJc w:val="left"/>
-      <w:pPr>
-        <w:ind w:left="3600" w:hanging="360"/>
-      </w:pPr>
-      <w:rPr>
-        <w:rFonts w:ascii="Courier New" w:hAnsi="Courier New" w:cs="Courier New" w:hint="default"/>
-      </w:rPr>
-    </w:lvl>
-    <w:lvl w:ilvl="5" w:tplc="04090005" w:tentative="1">
-      <w:start w:val="1"/>
-      <w:numFmt w:val="bullet"/>
-      <w:lvlText w:val=""/>
-      <w:lvlJc w:val="left"/>
-      <w:pPr>
-        <w:ind w:left="4320" w:hanging="360"/>
-      </w:pPr>
-      <w:rPr>
-        <w:rFonts w:ascii="Wingdings" w:hAnsi="Wingdings" w:hint="default"/>
-      </w:rPr>
-    </w:lvl>
-    <w:lvl w:ilvl="6" w:tplc="04090001" w:tentative="1">
-      <w:start w:val="1"/>
-      <w:numFmt w:val="bullet"/>
-      <w:lvlText w:val=""/>
-      <w:lvlJc w:val="left"/>
-      <w:pPr>
-        <w:ind w:left="5040" w:hanging="360"/>
-      </w:pPr>
-      <w:rPr>
-        <w:rFonts w:ascii="Symbol" w:hAnsi="Symbol" w:hint="default"/>
-      </w:rPr>
-    </w:lvl>
-    <w:lvl w:ilvl="7" w:tplc="04090003" w:tentative="1">
-      <w:start w:val="1"/>
-      <w:numFmt w:val="bullet"/>
-      <w:lvlText w:val="o"/>
-      <w:lvlJc w:val="left"/>
-      <w:pPr>
-        <w:ind w:left="5760" w:hanging="360"/>
-      </w:pPr>
-      <w:rPr>
-        <w:rFonts w:ascii="Courier New" w:hAnsi="Courier New" w:cs="Courier New" w:hint="default"/>
-      </w:rPr>
-    </w:lvl>
-    <w:lvl w:ilvl="8" w:tplc="04090005" w:tentative="1">
-      <w:start w:val="1"/>
-      <w:numFmt w:val="bullet"/>
-      <w:lvlText w:val=""/>
-      <w:lvlJc w:val="left"/>
-      <w:pPr>
-        <w:ind w:left="6480" w:hanging="360"/>
-      </w:pPr>
-      <w:rPr>
-        <w:rFonts w:ascii="Wingdings" w:hAnsi="Wingdings" w:hint="default"/>
-      </w:rPr>
-    </w:lvl>
-  </w:abstractNum>
-  <w:abstractNum w:abstractNumId="4" w15:restartNumberingAfterBreak="0">
-    <w:nsid w:val="4CE0605F"/>
-    <w:multiLevelType w:val="hybridMultilevel"/>
-    <w:tmpl w:val="A9F21D6A"/>
-    <w:lvl w:ilvl="0" w:tplc="04090001">
-      <w:start w:val="1"/>
-      <w:numFmt w:val="bullet"/>
-      <w:lvlText w:val=""/>
-      <w:lvlJc w:val="left"/>
-      <w:pPr>
-        <w:ind w:left="720" w:hanging="360"/>
-      </w:pPr>
-      <w:rPr>
-        <w:rFonts w:ascii="Symbol" w:hAnsi="Symbol" w:hint="default"/>
-      </w:rPr>
-    </w:lvl>
-    <w:lvl w:ilvl="1" w:tplc="04090003" w:tentative="1">
-      <w:start w:val="1"/>
-      <w:numFmt w:val="bullet"/>
-      <w:lvlText w:val="o"/>
-      <w:lvlJc w:val="left"/>
-      <w:pPr>
-        <w:ind w:left="1440" w:hanging="360"/>
-      </w:pPr>
-      <w:rPr>
-        <w:rFonts w:ascii="Courier New" w:hAnsi="Courier New" w:cs="Courier New" w:hint="default"/>
-      </w:rPr>
-    </w:lvl>
-    <w:lvl w:ilvl="2" w:tplc="04090005" w:tentative="1">
-      <w:start w:val="1"/>
-      <w:numFmt w:val="bullet"/>
-      <w:lvlText w:val=""/>
-      <w:lvlJc w:val="left"/>
-      <w:pPr>
-        <w:ind w:left="2160" w:hanging="360"/>
-      </w:pPr>
-      <w:rPr>
-        <w:rFonts w:ascii="Wingdings" w:hAnsi="Wingdings" w:hint="default"/>
-      </w:rPr>
-    </w:lvl>
-    <w:lvl w:ilvl="3" w:tplc="04090001" w:tentative="1">
-      <w:start w:val="1"/>
-      <w:numFmt w:val="bullet"/>
-      <w:lvlText w:val=""/>
-      <w:lvlJc w:val="left"/>
-      <w:pPr>
-        <w:ind w:left="2880" w:hanging="360"/>
-      </w:pPr>
-      <w:rPr>
-        <w:rFonts w:ascii="Symbol" w:hAnsi="Symbol" w:hint="default"/>
-      </w:rPr>
-    </w:lvl>
-    <w:lvl w:ilvl="4" w:tplc="04090003" w:tentative="1">
-      <w:start w:val="1"/>
-      <w:numFmt w:val="bullet"/>
-      <w:lvlText w:val="o"/>
-      <w:lvlJc w:val="left"/>
-      <w:pPr>
-        <w:ind w:left="3600" w:hanging="360"/>
-      </w:pPr>
-      <w:rPr>
-        <w:rFonts w:ascii="Courier New" w:hAnsi="Courier New" w:cs="Courier New" w:hint="default"/>
-      </w:rPr>
-    </w:lvl>
-    <w:lvl w:ilvl="5" w:tplc="04090005" w:tentative="1">
-      <w:start w:val="1"/>
-      <w:numFmt w:val="bullet"/>
-      <w:lvlText w:val=""/>
-      <w:lvlJc w:val="left"/>
-      <w:pPr>
-        <w:ind w:left="4320" w:hanging="360"/>
-      </w:pPr>
-      <w:rPr>
-        <w:rFonts w:ascii="Wingdings" w:hAnsi="Wingdings" w:hint="default"/>
-      </w:rPr>
-    </w:lvl>
-    <w:lvl w:ilvl="6" w:tplc="04090001" w:tentative="1">
-      <w:start w:val="1"/>
-      <w:numFmt w:val="bullet"/>
-      <w:lvlText w:val=""/>
-      <w:lvlJc w:val="left"/>
-      <w:pPr>
-        <w:ind w:left="5040" w:hanging="360"/>
-      </w:pPr>
-      <w:rPr>
-        <w:rFonts w:ascii="Symbol" w:hAnsi="Symbol" w:hint="default"/>
-      </w:rPr>
-    </w:lvl>
-    <w:lvl w:ilvl="7" w:tplc="04090003" w:tentative="1">
-      <w:start w:val="1"/>
-      <w:numFmt w:val="bullet"/>
-      <w:lvlText w:val="o"/>
-      <w:lvlJc w:val="left"/>
-      <w:pPr>
-        <w:ind w:left="5760" w:hanging="360"/>
-      </w:pPr>
-      <w:rPr>
-        <w:rFonts w:ascii="Courier New" w:hAnsi="Courier New" w:cs="Courier New" w:hint="default"/>
-      </w:rPr>
-    </w:lvl>
-    <w:lvl w:ilvl="8" w:tplc="04090005" w:tentative="1">
-      <w:start w:val="1"/>
-      <w:numFmt w:val="bullet"/>
-      <w:lvlText w:val=""/>
-      <w:lvlJc w:val="left"/>
-      <w:pPr>
-        <w:ind w:left="6480" w:hanging="360"/>
-      </w:pPr>
-      <w:rPr>
-        <w:rFonts w:ascii="Wingdings" w:hAnsi="Wingdings" w:hint="default"/>
-      </w:rPr>
-    </w:lvl>
-  </w:abstractNum>
-  <w:num w:numId="1" w16cid:durableId="1590196249">
-    <w:abstractNumId w:val="0"/>
+  <w:num w:numId="1" w16cid:durableId="1978686380">
+    <w:abstractNumId w:val="1"/>
   </w:num>
-  <w:num w:numId="2" w16cid:durableId="1421171379">
+  <w:num w:numId="2" w16cid:durableId="2116486403">
     <w:abstractNumId w:val="2"/>
   </w:num>
-  <w:num w:numId="3" w16cid:durableId="1768695621">
-    <w:abstractNumId w:val="4"/>
-  </w:num>
-  <w:num w:numId="4" w16cid:durableId="1715807500">
-    <w:abstractNumId w:val="3"/>
-  </w:num>
-  <w:num w:numId="5" w16cid:durableId="2033411910">
-    <w:abstractNumId w:val="1"/>
+  <w:num w:numId="3" w16cid:durableId="318651469">
+    <w:abstractNumId w:val="0"/>
   </w:num>
 </w:numbering>
 </file>
@@ -2648,7 +2372,7 @@
     <w:link w:val="a4"/>
     <w:uiPriority w:val="99"/>
     <w:unhideWhenUsed/>
-    <w:rsid w:val="0059495F"/>
+    <w:rsid w:val="00574C45"/>
     <w:pPr>
       <w:tabs>
         <w:tab w:val="center" w:pos="4320"/>
@@ -2662,7 +2386,7 @@
     <w:basedOn w:val="a0"/>
     <w:link w:val="a3"/>
     <w:uiPriority w:val="99"/>
-    <w:rsid w:val="0059495F"/>
+    <w:rsid w:val="00574C45"/>
     <w:rPr>
       <w:kern w:val="0"/>
       <w14:ligatures w14:val="none"/>
@@ -2674,7 +2398,7 @@
     <w:link w:val="a6"/>
     <w:uiPriority w:val="99"/>
     <w:unhideWhenUsed/>
-    <w:rsid w:val="0059495F"/>
+    <w:rsid w:val="00574C45"/>
     <w:pPr>
       <w:tabs>
         <w:tab w:val="center" w:pos="4320"/>
@@ -2688,54 +2412,31 @@
     <w:basedOn w:val="a0"/>
     <w:link w:val="a5"/>
     <w:uiPriority w:val="99"/>
-    <w:rsid w:val="0059495F"/>
+    <w:rsid w:val="00574C45"/>
     <w:rPr>
       <w:kern w:val="0"/>
       <w14:ligatures w14:val="none"/>
     </w:rPr>
   </w:style>
   <w:style w:type="character" w:styleId="a7">
-    <w:name w:val="Hyperlink"/>
-    <w:basedOn w:val="a0"/>
-    <w:uiPriority w:val="99"/>
-    <w:unhideWhenUsed/>
-    <w:rsid w:val="0059495F"/>
-    <w:rPr>
-      <w:color w:val="0563C1" w:themeColor="hyperlink"/>
-      <w:u w:val="single"/>
-    </w:rPr>
-  </w:style>
-  <w:style w:type="character" w:styleId="a8">
-    <w:name w:val="Unresolved Mention"/>
-    <w:basedOn w:val="a0"/>
-    <w:uiPriority w:val="99"/>
-    <w:semiHidden/>
-    <w:unhideWhenUsed/>
-    <w:rsid w:val="0059495F"/>
-    <w:rPr>
-      <w:color w:val="605E5C"/>
-      <w:shd w:val="clear" w:color="auto" w:fill="E1DFDD"/>
-    </w:rPr>
-  </w:style>
-  <w:style w:type="character" w:styleId="a9">
     <w:name w:val="annotation reference"/>
     <w:basedOn w:val="a0"/>
     <w:uiPriority w:val="99"/>
     <w:semiHidden/>
     <w:unhideWhenUsed/>
-    <w:rsid w:val="00DD343F"/>
+    <w:rsid w:val="005A2F06"/>
     <w:rPr>
       <w:sz w:val="16"/>
       <w:szCs w:val="16"/>
     </w:rPr>
   </w:style>
-  <w:style w:type="paragraph" w:styleId="aa">
+  <w:style w:type="paragraph" w:styleId="a8">
     <w:name w:val="annotation text"/>
     <w:basedOn w:val="a"/>
-    <w:link w:val="ab"/>
+    <w:link w:val="a9"/>
     <w:uiPriority w:val="99"/>
     <w:unhideWhenUsed/>
-    <w:rsid w:val="00DD343F"/>
+    <w:rsid w:val="005A2F06"/>
     <w:pPr>
       <w:spacing w:line="240" w:lineRule="auto"/>
     </w:pPr>
@@ -2744,12 +2445,12 @@
       <w:szCs w:val="20"/>
     </w:rPr>
   </w:style>
-  <w:style w:type="character" w:customStyle="1" w:styleId="ab">
+  <w:style w:type="character" w:customStyle="1" w:styleId="a9">
     <w:name w:val="批注文字 字符"/>
     <w:basedOn w:val="a0"/>
-    <w:link w:val="aa"/>
+    <w:link w:val="a8"/>
     <w:uiPriority w:val="99"/>
-    <w:rsid w:val="00DD343F"/>
+    <w:rsid w:val="005A2F06"/>
     <w:rPr>
       <w:kern w:val="0"/>
       <w:sz w:val="20"/>
@@ -2757,27 +2458,27 @@
       <w14:ligatures w14:val="none"/>
     </w:rPr>
   </w:style>
-  <w:style w:type="paragraph" w:styleId="ac">
+  <w:style w:type="paragraph" w:styleId="aa">
     <w:name w:val="annotation subject"/>
-    <w:basedOn w:val="aa"/>
-    <w:next w:val="aa"/>
-    <w:link w:val="ad"/>
+    <w:basedOn w:val="a8"/>
+    <w:next w:val="a8"/>
+    <w:link w:val="ab"/>
     <w:uiPriority w:val="99"/>
     <w:semiHidden/>
     <w:unhideWhenUsed/>
-    <w:rsid w:val="00DD343F"/>
+    <w:rsid w:val="005A2F06"/>
     <w:rPr>
       <w:b/>
       <w:bCs/>
     </w:rPr>
   </w:style>
-  <w:style w:type="character" w:customStyle="1" w:styleId="ad">
+  <w:style w:type="character" w:customStyle="1" w:styleId="ab">
     <w:name w:val="批注主题 字符"/>
-    <w:basedOn w:val="ab"/>
-    <w:link w:val="ac"/>
+    <w:basedOn w:val="a9"/>
+    <w:link w:val="aa"/>
     <w:uiPriority w:val="99"/>
     <w:semiHidden/>
-    <w:rsid w:val="00DD343F"/>
+    <w:rsid w:val="005A2F06"/>
     <w:rPr>
       <w:b/>
       <w:bCs/>
@@ -2787,16 +2488,39 @@
       <w14:ligatures w14:val="none"/>
     </w:rPr>
   </w:style>
-  <w:style w:type="paragraph" w:styleId="ae">
+  <w:style w:type="paragraph" w:styleId="ac">
     <w:name w:val="List Paragraph"/>
     <w:basedOn w:val="a"/>
     <w:uiPriority w:val="34"/>
     <w:qFormat/>
-    <w:rsid w:val="00D55DC8"/>
+    <w:rsid w:val="00147D76"/>
     <w:pPr>
       <w:ind w:left="720"/>
       <w:contextualSpacing/>
     </w:pPr>
+  </w:style>
+  <w:style w:type="character" w:styleId="ad">
+    <w:name w:val="Hyperlink"/>
+    <w:basedOn w:val="a0"/>
+    <w:uiPriority w:val="99"/>
+    <w:unhideWhenUsed/>
+    <w:rsid w:val="00A508F6"/>
+    <w:rPr>
+      <w:color w:val="0563C1" w:themeColor="hyperlink"/>
+      <w:u w:val="single"/>
+    </w:rPr>
+  </w:style>
+  <w:style w:type="character" w:styleId="ae">
+    <w:name w:val="Unresolved Mention"/>
+    <w:basedOn w:val="a0"/>
+    <w:uiPriority w:val="99"/>
+    <w:semiHidden/>
+    <w:unhideWhenUsed/>
+    <w:rsid w:val="00A508F6"/>
+    <w:rPr>
+      <w:color w:val="605E5C"/>
+      <w:shd w:val="clear" w:color="auto" w:fill="E1DFDD"/>
+    </w:rPr>
   </w:style>
 </w:styles>
 </file>
@@ -3094,16 +2818,4 @@
     </a:ext>
   </a:extLst>
 </a:theme>
-</file>
-
-<file path=customXml/item1.xml><?xml version="1.0" encoding="utf-8"?>
-<b:Sources xmlns:b="http://schemas.openxmlformats.org/officeDocument/2006/bibliography" xmlns="http://schemas.openxmlformats.org/officeDocument/2006/bibliography" SelectedStyle="\APASixthEditionOfficeOnline.xsl" StyleName="APA" Version="6"/>
-</file>
-
-<file path=customXml/itemProps1.xml><?xml version="1.0" encoding="utf-8"?>
-<ds:datastoreItem xmlns:ds="http://schemas.openxmlformats.org/officeDocument/2006/customXml" ds:itemID="{15951B27-2C9F-4ED5-89C8-610A358C42EA}">
-  <ds:schemaRefs>
-    <ds:schemaRef ds:uri="http://schemas.openxmlformats.org/officeDocument/2006/bibliography"/>
-  </ds:schemaRefs>
-</ds:datastoreItem>
 </file>
</xml_diff>